<commit_message>
corrigiendo respuesta de peticion un mensaje
</commit_message>
<xml_diff>
--- a/Documentacion/FtoArticuloEnsayo-IPC2-lab.docx
+++ b/Documentacion/FtoArticuloEnsayo-IPC2-lab.docx
@@ -2384,47 +2384,896 @@
       <w:pPr>
         <w:spacing w:after="90" w:line="288" w:lineRule="auto"/>
         <w:ind w:left="0" w:firstLine="0"/>
-        <w:jc w:val="both"/>
-      </w:pPr>
-    </w:p>
-    <w:p>
-      <w:pPr>
-        <w:spacing w:after="90" w:line="288" w:lineRule="auto"/>
-        <w:ind w:left="0" w:firstLine="0"/>
-        <w:jc w:val="both"/>
-        <w:rPr>
-          <w:rFonts w:ascii="Times New Roman" w:hAnsi="Times New Roman" w:cs="Times New Roman"/>
-          <w:sz w:val="24"/>
-          <w:szCs w:val="24"/>
-        </w:rPr>
-      </w:pPr>
-      <w:r>
-        <w:rPr>
-          <w:rFonts w:ascii="Times New Roman" w:eastAsia="Times New Roman" w:hAnsi="Times New Roman" w:cs="Times New Roman"/>
-          <w:sz w:val="24"/>
-          <w:szCs w:val="24"/>
-        </w:rPr>
-        <w:t xml:space="preserve">Cuando presione el botón de Home, siempre observará el mensaje de bienvenida, si presiona en el botón de solicitar servicio, entonces tendrá espacio para cargar el archivo XML, y tendrá también otro espacio en el cual puede </w:t>
-      </w:r>
-    </w:p>
-    <w:p>
-      <w:pPr>
-        <w:spacing w:after="90" w:line="288" w:lineRule="auto"/>
-        <w:ind w:left="0" w:firstLine="0"/>
-        <w:jc w:val="both"/>
-        <w:rPr>
-          <w:rFonts w:ascii="Times New Roman" w:eastAsia="Times New Roman" w:hAnsi="Times New Roman" w:cs="Times New Roman"/>
-          <w:sz w:val="24"/>
-          <w:szCs w:val="24"/>
-        </w:rPr>
-      </w:pPr>
-      <w:r>
-        <w:rPr>
-          <w:rFonts w:ascii="Times New Roman" w:eastAsia="Times New Roman" w:hAnsi="Times New Roman" w:cs="Times New Roman"/>
-          <w:sz w:val="24"/>
-          <w:szCs w:val="24"/>
-        </w:rPr>
-        <w:t xml:space="preserve">En el caso de inclusión de fórmulas, éstas deben elaborarse utilizando el editor de ecuaciones disponible en Word, indicando el significado de cada una de las variables o parámetros que se incluyen. </w:t>
+        <w:jc w:val="center"/>
+      </w:pPr>
+      <w:r>
+        <w:rPr>
+          <w:rFonts w:ascii="Times New Roman" w:eastAsia="Times New Roman" w:hAnsi="Times New Roman" w:cs="Times New Roman"/>
+          <w:i/>
+          <w:sz w:val="20"/>
+          <w:szCs w:val="20"/>
+        </w:rPr>
+        <w:t xml:space="preserve">Figura </w:t>
+      </w:r>
+      <w:r>
+        <w:rPr>
+          <w:rFonts w:ascii="Times New Roman" w:eastAsia="Times New Roman" w:hAnsi="Times New Roman" w:cs="Times New Roman"/>
+          <w:i/>
+          <w:sz w:val="20"/>
+          <w:szCs w:val="20"/>
+        </w:rPr>
+        <w:t>6</w:t>
+      </w:r>
+      <w:r>
+        <w:rPr>
+          <w:rFonts w:ascii="Times New Roman" w:eastAsia="Times New Roman" w:hAnsi="Times New Roman" w:cs="Times New Roman"/>
+          <w:i/>
+          <w:sz w:val="20"/>
+          <w:szCs w:val="20"/>
+        </w:rPr>
+        <w:t>.</w:t>
+      </w:r>
+      <w:r>
+        <w:rPr>
+          <w:rFonts w:ascii="Times New Roman" w:eastAsia="Times New Roman" w:hAnsi="Times New Roman" w:cs="Times New Roman"/>
+          <w:sz w:val="20"/>
+          <w:szCs w:val="20"/>
+        </w:rPr>
+        <w:t xml:space="preserve"> </w:t>
+      </w:r>
+      <w:r>
+        <w:rPr>
+          <w:rFonts w:ascii="Times New Roman" w:eastAsia="Times New Roman" w:hAnsi="Times New Roman" w:cs="Times New Roman"/>
+          <w:sz w:val="20"/>
+          <w:szCs w:val="20"/>
+        </w:rPr>
+        <w:t>Página Principal.</w:t>
+      </w:r>
+    </w:p>
+    <w:p>
+      <w:pPr>
+        <w:rPr>
+          <w:rFonts w:ascii="Times New Roman" w:eastAsia="Times New Roman" w:hAnsi="Times New Roman" w:cs="Times New Roman"/>
+          <w:sz w:val="20"/>
+          <w:szCs w:val="20"/>
+        </w:rPr>
+      </w:pPr>
+      <w:r>
+        <w:t xml:space="preserve">         </w:t>
+      </w:r>
+      <w:r>
+        <w:rPr>
+          <w:rFonts w:ascii="Times New Roman" w:eastAsia="Times New Roman" w:hAnsi="Times New Roman" w:cs="Times New Roman"/>
+          <w:sz w:val="20"/>
+          <w:szCs w:val="20"/>
+        </w:rPr>
+        <w:t xml:space="preserve">Fuente: </w:t>
+      </w:r>
+      <w:r>
+        <w:rPr>
+          <w:rFonts w:ascii="Times New Roman" w:eastAsia="Times New Roman" w:hAnsi="Times New Roman" w:cs="Times New Roman"/>
+          <w:sz w:val="20"/>
+          <w:szCs w:val="20"/>
+        </w:rPr>
+        <w:t>elaboración propia</w:t>
+      </w:r>
+      <w:r>
+        <w:rPr>
+          <w:rFonts w:ascii="Times New Roman" w:eastAsia="Times New Roman" w:hAnsi="Times New Roman" w:cs="Times New Roman"/>
+          <w:sz w:val="20"/>
+          <w:szCs w:val="20"/>
+        </w:rPr>
+        <w:t>.</w:t>
+      </w:r>
+    </w:p>
+    <w:p>
+      <w:pPr>
+        <w:spacing w:after="90" w:line="288" w:lineRule="auto"/>
+        <w:ind w:left="0" w:firstLine="0"/>
+        <w:jc w:val="both"/>
+      </w:pPr>
+    </w:p>
+    <w:p>
+      <w:pPr>
+        <w:spacing w:after="90" w:line="288" w:lineRule="auto"/>
+        <w:ind w:left="0" w:firstLine="0"/>
+        <w:jc w:val="both"/>
+        <w:rPr>
+          <w:rFonts w:ascii="Times New Roman" w:eastAsia="Times New Roman" w:hAnsi="Times New Roman" w:cs="Times New Roman"/>
+          <w:sz w:val="24"/>
+          <w:szCs w:val="24"/>
+        </w:rPr>
+      </w:pPr>
+      <w:r>
+        <w:rPr>
+          <w:rFonts w:ascii="Times New Roman" w:eastAsia="Times New Roman" w:hAnsi="Times New Roman" w:cs="Times New Roman"/>
+          <w:sz w:val="24"/>
+          <w:szCs w:val="24"/>
+        </w:rPr>
+        <w:t>Cuando presione el botón de Home, siempre observará el mensaje de bienvenida</w:t>
+      </w:r>
+      <w:r>
+        <w:rPr>
+          <w:rFonts w:ascii="Times New Roman" w:eastAsia="Times New Roman" w:hAnsi="Times New Roman" w:cs="Times New Roman"/>
+          <w:sz w:val="24"/>
+          <w:szCs w:val="24"/>
+        </w:rPr>
+        <w:t>.</w:t>
+      </w:r>
+    </w:p>
+    <w:p>
+      <w:pPr>
+        <w:spacing w:after="90" w:line="288" w:lineRule="auto"/>
+        <w:ind w:left="380" w:hanging="380"/>
+        <w:jc w:val="both"/>
+        <w:rPr>
+          <w:u w:val="single"/>
+        </w:rPr>
+      </w:pPr>
+      <w:r>
+        <w:rPr>
+          <w:rFonts w:ascii="Times New Roman" w:eastAsia="Times New Roman" w:hAnsi="Times New Roman" w:cs="Times New Roman"/>
+          <w:sz w:val="24"/>
+          <w:szCs w:val="24"/>
+        </w:rPr>
+        <w:t>g</w:t>
+      </w:r>
+      <w:r>
+        <w:rPr>
+          <w:rFonts w:ascii="Times New Roman" w:eastAsia="Times New Roman" w:hAnsi="Times New Roman" w:cs="Times New Roman"/>
+          <w:sz w:val="24"/>
+          <w:szCs w:val="24"/>
+        </w:rPr>
+        <w:t>.</w:t>
+      </w:r>
+      <w:r>
+        <w:rPr>
+          <w:rFonts w:ascii="Times New Roman" w:eastAsia="Times New Roman" w:hAnsi="Times New Roman" w:cs="Times New Roman"/>
+          <w:sz w:val="24"/>
+          <w:szCs w:val="24"/>
+        </w:rPr>
+        <w:tab/>
+      </w:r>
+      <w:r>
+        <w:rPr>
+          <w:rFonts w:ascii="Times New Roman" w:eastAsia="Times New Roman" w:hAnsi="Times New Roman" w:cs="Times New Roman"/>
+          <w:sz w:val="24"/>
+          <w:szCs w:val="24"/>
+        </w:rPr>
+        <w:t>Solicitar servicio.</w:t>
+      </w:r>
+    </w:p>
+    <w:p>
+      <w:pPr>
+        <w:spacing w:after="90" w:line="288" w:lineRule="auto"/>
+        <w:ind w:left="0" w:firstLine="0"/>
+        <w:jc w:val="both"/>
+        <w:rPr>
+          <w:rFonts w:ascii="Times New Roman" w:eastAsia="Times New Roman" w:hAnsi="Times New Roman" w:cs="Times New Roman"/>
+          <w:sz w:val="24"/>
+          <w:szCs w:val="24"/>
+        </w:rPr>
+      </w:pPr>
+      <w:r>
+        <w:rPr>
+          <w:rFonts w:ascii="Times New Roman" w:eastAsia="Times New Roman" w:hAnsi="Times New Roman" w:cs="Times New Roman"/>
+          <w:sz w:val="24"/>
+          <w:szCs w:val="24"/>
+        </w:rPr>
+        <w:t>S</w:t>
+      </w:r>
+      <w:r>
+        <w:rPr>
+          <w:rFonts w:ascii="Times New Roman" w:eastAsia="Times New Roman" w:hAnsi="Times New Roman" w:cs="Times New Roman"/>
+          <w:sz w:val="24"/>
+          <w:szCs w:val="24"/>
+        </w:rPr>
+        <w:t>i presiona en el botón de solicitar servicio, entonces tendrá espacio para cargar el archivo XML, y tendrá también otro espacio en el cual</w:t>
+      </w:r>
+      <w:r>
+        <w:rPr>
+          <w:rFonts w:ascii="Times New Roman" w:eastAsia="Times New Roman" w:hAnsi="Times New Roman" w:cs="Times New Roman"/>
+          <w:sz w:val="24"/>
+          <w:szCs w:val="24"/>
+        </w:rPr>
+        <w:t xml:space="preserve"> recibirá la respuesta de la petición en formato XML.</w:t>
+      </w:r>
+    </w:p>
+    <w:p>
+      <w:pPr>
+        <w:spacing w:after="90" w:line="288" w:lineRule="auto"/>
+        <w:ind w:left="0" w:firstLine="0"/>
+        <w:jc w:val="both"/>
+        <w:rPr>
+          <w:rFonts w:ascii="Times New Roman" w:eastAsia="Times New Roman" w:hAnsi="Times New Roman" w:cs="Times New Roman"/>
+          <w:sz w:val="24"/>
+          <w:szCs w:val="24"/>
+        </w:rPr>
+      </w:pPr>
+    </w:p>
+    <w:p>
+      <w:pPr>
+        <w:spacing w:after="90" w:line="288" w:lineRule="auto"/>
+        <w:ind w:left="0" w:firstLine="0"/>
+        <w:jc w:val="center"/>
+      </w:pPr>
+      <w:r>
+        <w:rPr>
+          <w:rFonts w:ascii="Times New Roman" w:eastAsia="Times New Roman" w:hAnsi="Times New Roman" w:cs="Times New Roman"/>
+          <w:i/>
+          <w:sz w:val="20"/>
+          <w:szCs w:val="20"/>
+        </w:rPr>
+        <w:t xml:space="preserve">Figura </w:t>
+      </w:r>
+      <w:r>
+        <w:rPr>
+          <w:rFonts w:ascii="Times New Roman" w:eastAsia="Times New Roman" w:hAnsi="Times New Roman" w:cs="Times New Roman"/>
+          <w:i/>
+          <w:sz w:val="20"/>
+          <w:szCs w:val="20"/>
+        </w:rPr>
+        <w:t>7</w:t>
+      </w:r>
+      <w:r>
+        <w:rPr>
+          <w:rFonts w:ascii="Times New Roman" w:eastAsia="Times New Roman" w:hAnsi="Times New Roman" w:cs="Times New Roman"/>
+          <w:i/>
+          <w:sz w:val="20"/>
+          <w:szCs w:val="20"/>
+        </w:rPr>
+        <w:t>.</w:t>
+      </w:r>
+      <w:r>
+        <w:rPr>
+          <w:rFonts w:ascii="Times New Roman" w:eastAsia="Times New Roman" w:hAnsi="Times New Roman" w:cs="Times New Roman"/>
+          <w:sz w:val="20"/>
+          <w:szCs w:val="20"/>
+        </w:rPr>
+        <w:t xml:space="preserve"> Opción </w:t>
+      </w:r>
+      <w:r>
+        <w:rPr>
+          <w:rFonts w:ascii="Times New Roman" w:eastAsia="Times New Roman" w:hAnsi="Times New Roman" w:cs="Times New Roman"/>
+          <w:sz w:val="20"/>
+          <w:szCs w:val="20"/>
+        </w:rPr>
+        <w:t>Solicitar servicio</w:t>
+      </w:r>
+      <w:r>
+        <w:rPr>
+          <w:rFonts w:ascii="Times New Roman" w:eastAsia="Times New Roman" w:hAnsi="Times New Roman" w:cs="Times New Roman"/>
+          <w:sz w:val="20"/>
+          <w:szCs w:val="20"/>
+        </w:rPr>
+        <w:t>.</w:t>
+      </w:r>
+    </w:p>
+    <w:p>
+      <w:pPr>
+        <w:rPr>
+          <w:rFonts w:ascii="Times New Roman" w:eastAsia="Times New Roman" w:hAnsi="Times New Roman" w:cs="Times New Roman"/>
+          <w:sz w:val="20"/>
+          <w:szCs w:val="20"/>
+        </w:rPr>
+      </w:pPr>
+      <w:r>
+        <w:t xml:space="preserve">         </w:t>
+      </w:r>
+      <w:r>
+        <w:rPr>
+          <w:rFonts w:ascii="Times New Roman" w:eastAsia="Times New Roman" w:hAnsi="Times New Roman" w:cs="Times New Roman"/>
+          <w:sz w:val="20"/>
+          <w:szCs w:val="20"/>
+        </w:rPr>
+        <w:t>Fuente: elaboración propia.</w:t>
+      </w:r>
+    </w:p>
+    <w:p>
+      <w:pPr>
+        <w:spacing w:after="90" w:line="288" w:lineRule="auto"/>
+        <w:ind w:left="0" w:firstLine="0"/>
+        <w:jc w:val="both"/>
+        <w:rPr>
+          <w:rFonts w:ascii="Times New Roman" w:eastAsia="Times New Roman" w:hAnsi="Times New Roman" w:cs="Times New Roman"/>
+          <w:sz w:val="24"/>
+          <w:szCs w:val="24"/>
+        </w:rPr>
+      </w:pPr>
+    </w:p>
+    <w:p>
+      <w:pPr>
+        <w:spacing w:after="90" w:line="288" w:lineRule="auto"/>
+        <w:ind w:left="380" w:hanging="380"/>
+        <w:jc w:val="both"/>
+        <w:rPr>
+          <w:u w:val="single"/>
+        </w:rPr>
+      </w:pPr>
+      <w:r>
+        <w:rPr>
+          <w:rFonts w:ascii="Times New Roman" w:eastAsia="Times New Roman" w:hAnsi="Times New Roman" w:cs="Times New Roman"/>
+          <w:sz w:val="24"/>
+          <w:szCs w:val="24"/>
+        </w:rPr>
+        <w:t>h</w:t>
+      </w:r>
+      <w:r>
+        <w:rPr>
+          <w:rFonts w:ascii="Times New Roman" w:eastAsia="Times New Roman" w:hAnsi="Times New Roman" w:cs="Times New Roman"/>
+          <w:sz w:val="24"/>
+          <w:szCs w:val="24"/>
+        </w:rPr>
+        <w:t>.</w:t>
+      </w:r>
+      <w:r>
+        <w:rPr>
+          <w:rFonts w:ascii="Times New Roman" w:eastAsia="Times New Roman" w:hAnsi="Times New Roman" w:cs="Times New Roman"/>
+          <w:sz w:val="24"/>
+          <w:szCs w:val="24"/>
+        </w:rPr>
+        <w:tab/>
+      </w:r>
+      <w:r>
+        <w:rPr>
+          <w:rFonts w:ascii="Times New Roman" w:eastAsia="Times New Roman" w:hAnsi="Times New Roman" w:cs="Times New Roman"/>
+          <w:sz w:val="24"/>
+          <w:szCs w:val="24"/>
+        </w:rPr>
+        <w:t>Peticiones.</w:t>
+      </w:r>
+    </w:p>
+    <w:p>
+      <w:pPr>
+        <w:spacing w:after="90" w:line="288" w:lineRule="auto"/>
+        <w:ind w:left="0" w:firstLine="0"/>
+        <w:jc w:val="both"/>
+        <w:rPr>
+          <w:rFonts w:ascii="Times New Roman" w:eastAsia="Times New Roman" w:hAnsi="Times New Roman" w:cs="Times New Roman"/>
+          <w:sz w:val="24"/>
+          <w:szCs w:val="24"/>
+        </w:rPr>
+      </w:pPr>
+      <w:r>
+        <w:rPr>
+          <w:rFonts w:ascii="Times New Roman" w:eastAsia="Times New Roman" w:hAnsi="Times New Roman" w:cs="Times New Roman"/>
+          <w:sz w:val="24"/>
+          <w:szCs w:val="24"/>
+        </w:rPr>
+        <w:t xml:space="preserve">En el caso de </w:t>
+      </w:r>
+      <w:r>
+        <w:rPr>
+          <w:rFonts w:ascii="Times New Roman" w:eastAsia="Times New Roman" w:hAnsi="Times New Roman" w:cs="Times New Roman"/>
+          <w:sz w:val="24"/>
+          <w:szCs w:val="24"/>
+        </w:rPr>
+        <w:t xml:space="preserve">la opción Peticiones, se tendrán varias opciones, </w:t>
+      </w:r>
+      <w:r>
+        <w:rPr>
+          <w:rFonts w:ascii="Times New Roman" w:eastAsia="Times New Roman" w:hAnsi="Times New Roman" w:cs="Times New Roman"/>
+          <w:sz w:val="24"/>
+          <w:szCs w:val="24"/>
+        </w:rPr>
+        <w:t>en las cuales podrá consultar por medio de fecha y usuarios los datos procesados por las entradas en las opciones anteriores, por lo cual se mostrará unas tablas que contendrán la información de porcentajes, además la otra opción obtendrá los datos de los pesos y también serán presentadas en tablas, estos se pueden realizar búsquedas solamente por medio de los usuarios.</w:t>
+      </w:r>
+    </w:p>
+    <w:p>
+      <w:pPr>
+        <w:spacing w:after="90" w:line="288" w:lineRule="auto"/>
+        <w:ind w:left="0" w:firstLine="0"/>
+        <w:jc w:val="both"/>
+        <w:rPr>
+          <w:rFonts w:ascii="Times New Roman" w:eastAsia="Times New Roman" w:hAnsi="Times New Roman" w:cs="Times New Roman"/>
+          <w:sz w:val="24"/>
+          <w:szCs w:val="24"/>
+        </w:rPr>
+      </w:pPr>
+    </w:p>
+    <w:p>
+      <w:pPr>
+        <w:spacing w:after="90" w:line="288" w:lineRule="auto"/>
+        <w:ind w:left="0" w:firstLine="0"/>
+        <w:jc w:val="center"/>
+      </w:pPr>
+      <w:r>
+        <w:rPr>
+          <w:rFonts w:ascii="Times New Roman" w:eastAsia="Times New Roman" w:hAnsi="Times New Roman" w:cs="Times New Roman"/>
+          <w:i/>
+          <w:sz w:val="20"/>
+          <w:szCs w:val="20"/>
+        </w:rPr>
+        <w:t xml:space="preserve">Figura </w:t>
+      </w:r>
+      <w:r>
+        <w:rPr>
+          <w:rFonts w:ascii="Times New Roman" w:eastAsia="Times New Roman" w:hAnsi="Times New Roman" w:cs="Times New Roman"/>
+          <w:i/>
+          <w:sz w:val="20"/>
+          <w:szCs w:val="20"/>
+        </w:rPr>
+        <w:t>8</w:t>
+      </w:r>
+      <w:r>
+        <w:rPr>
+          <w:rFonts w:ascii="Times New Roman" w:eastAsia="Times New Roman" w:hAnsi="Times New Roman" w:cs="Times New Roman"/>
+          <w:i/>
+          <w:sz w:val="20"/>
+          <w:szCs w:val="20"/>
+        </w:rPr>
+        <w:t>.</w:t>
+      </w:r>
+      <w:r>
+        <w:rPr>
+          <w:rFonts w:ascii="Times New Roman" w:eastAsia="Times New Roman" w:hAnsi="Times New Roman" w:cs="Times New Roman"/>
+          <w:sz w:val="20"/>
+          <w:szCs w:val="20"/>
+        </w:rPr>
+        <w:t xml:space="preserve"> Opción </w:t>
+      </w:r>
+      <w:r>
+        <w:rPr>
+          <w:rFonts w:ascii="Times New Roman" w:eastAsia="Times New Roman" w:hAnsi="Times New Roman" w:cs="Times New Roman"/>
+          <w:sz w:val="20"/>
+          <w:szCs w:val="20"/>
+        </w:rPr>
+        <w:t>peticiones</w:t>
+      </w:r>
+      <w:r>
+        <w:rPr>
+          <w:rFonts w:ascii="Times New Roman" w:eastAsia="Times New Roman" w:hAnsi="Times New Roman" w:cs="Times New Roman"/>
+          <w:sz w:val="20"/>
+          <w:szCs w:val="20"/>
+        </w:rPr>
+        <w:t>.</w:t>
+      </w:r>
+    </w:p>
+    <w:p>
+      <w:pPr>
+        <w:rPr>
+          <w:rFonts w:ascii="Times New Roman" w:eastAsia="Times New Roman" w:hAnsi="Times New Roman" w:cs="Times New Roman"/>
+          <w:sz w:val="20"/>
+          <w:szCs w:val="20"/>
+        </w:rPr>
+      </w:pPr>
+      <w:r>
+        <w:t xml:space="preserve">         </w:t>
+      </w:r>
+      <w:r>
+        <w:rPr>
+          <w:rFonts w:ascii="Times New Roman" w:eastAsia="Times New Roman" w:hAnsi="Times New Roman" w:cs="Times New Roman"/>
+          <w:sz w:val="20"/>
+          <w:szCs w:val="20"/>
+        </w:rPr>
+        <w:t>Fuente: elaboración propia.</w:t>
+      </w:r>
+    </w:p>
+    <w:p>
+      <w:pPr>
+        <w:spacing w:after="90" w:line="288" w:lineRule="auto"/>
+        <w:ind w:left="0" w:firstLine="0"/>
+        <w:jc w:val="both"/>
+        <w:rPr>
+          <w:rFonts w:ascii="Times New Roman" w:eastAsia="Times New Roman" w:hAnsi="Times New Roman" w:cs="Times New Roman"/>
+          <w:sz w:val="24"/>
+          <w:szCs w:val="24"/>
+        </w:rPr>
+      </w:pPr>
+    </w:p>
+    <w:p>
+      <w:pPr>
+        <w:spacing w:after="90" w:line="288" w:lineRule="auto"/>
+        <w:ind w:left="380" w:hanging="380"/>
+        <w:jc w:val="both"/>
+        <w:rPr>
+          <w:u w:val="single"/>
+        </w:rPr>
+      </w:pPr>
+      <w:r>
+        <w:rPr>
+          <w:rFonts w:ascii="Times New Roman" w:eastAsia="Times New Roman" w:hAnsi="Times New Roman" w:cs="Times New Roman"/>
+          <w:sz w:val="24"/>
+          <w:szCs w:val="24"/>
+        </w:rPr>
+        <w:t>i</w:t>
+      </w:r>
+      <w:r>
+        <w:rPr>
+          <w:rFonts w:ascii="Times New Roman" w:eastAsia="Times New Roman" w:hAnsi="Times New Roman" w:cs="Times New Roman"/>
+          <w:sz w:val="24"/>
+          <w:szCs w:val="24"/>
+        </w:rPr>
+        <w:t>.</w:t>
+      </w:r>
+      <w:r>
+        <w:rPr>
+          <w:rFonts w:ascii="Times New Roman" w:eastAsia="Times New Roman" w:hAnsi="Times New Roman" w:cs="Times New Roman"/>
+          <w:sz w:val="24"/>
+          <w:szCs w:val="24"/>
+        </w:rPr>
+        <w:tab/>
+      </w:r>
+      <w:r>
+        <w:rPr>
+          <w:rFonts w:ascii="Times New Roman" w:eastAsia="Times New Roman" w:hAnsi="Times New Roman" w:cs="Times New Roman"/>
+          <w:sz w:val="24"/>
+          <w:szCs w:val="24"/>
+        </w:rPr>
+        <w:t>Reset</w:t>
+      </w:r>
+      <w:r>
+        <w:rPr>
+          <w:rFonts w:ascii="Times New Roman" w:eastAsia="Times New Roman" w:hAnsi="Times New Roman" w:cs="Times New Roman"/>
+          <w:sz w:val="24"/>
+          <w:szCs w:val="24"/>
+        </w:rPr>
+        <w:t>.</w:t>
+      </w:r>
+    </w:p>
+    <w:p>
+      <w:pPr>
+        <w:spacing w:after="90" w:line="288" w:lineRule="auto"/>
+        <w:ind w:left="0" w:firstLine="0"/>
+        <w:jc w:val="both"/>
+        <w:rPr>
+          <w:rFonts w:ascii="Times New Roman" w:eastAsia="Times New Roman" w:hAnsi="Times New Roman" w:cs="Times New Roman"/>
+          <w:sz w:val="24"/>
+          <w:szCs w:val="24"/>
+        </w:rPr>
+      </w:pPr>
+      <w:r>
+        <w:rPr>
+          <w:rFonts w:ascii="Times New Roman" w:eastAsia="Times New Roman" w:hAnsi="Times New Roman" w:cs="Times New Roman"/>
+          <w:sz w:val="24"/>
+          <w:szCs w:val="24"/>
+        </w:rPr>
+        <w:t>La opción de reset permite al usuario el eliminar todos los datos que ya han sido cargados en el sistema, de esta manera puede realizar nuevamente las veces que quiera, el ingreso de los datos.</w:t>
+      </w:r>
+    </w:p>
+    <w:p>
+      <w:pPr>
+        <w:spacing w:after="90" w:line="288" w:lineRule="auto"/>
+        <w:ind w:left="0" w:firstLine="0"/>
+        <w:jc w:val="both"/>
+        <w:rPr>
+          <w:rFonts w:ascii="Times New Roman" w:eastAsia="Times New Roman" w:hAnsi="Times New Roman" w:cs="Times New Roman"/>
+          <w:sz w:val="24"/>
+          <w:szCs w:val="24"/>
+        </w:rPr>
+      </w:pPr>
+      <w:r>
+        <w:rPr>
+          <w:rFonts w:ascii="Times New Roman" w:eastAsia="Times New Roman" w:hAnsi="Times New Roman" w:cs="Times New Roman"/>
+          <w:sz w:val="24"/>
+          <w:szCs w:val="24"/>
+        </w:rPr>
+        <w:drawing>
+          <wp:inline distT="0" distB="0" distL="0" distR="0" wp14:anchorId="613265AC" wp14:editId="623122F0">
+            <wp:extent cx="3117850" cy="1151890"/>
+            <wp:effectExtent l="0" t="0" r="6350" b="0"/>
+            <wp:docPr id="2069048644" name="Imagen 1"/>
+            <wp:cNvGraphicFramePr>
+              <a:graphicFrameLocks xmlns:a="http://schemas.openxmlformats.org/drawingml/2006/main" noChangeAspect="1"/>
+            </wp:cNvGraphicFramePr>
+            <a:graphic xmlns:a="http://schemas.openxmlformats.org/drawingml/2006/main">
+              <a:graphicData uri="http://schemas.openxmlformats.org/drawingml/2006/picture">
+                <pic:pic xmlns:pic="http://schemas.openxmlformats.org/drawingml/2006/picture">
+                  <pic:nvPicPr>
+                    <pic:cNvPr id="2069048644" name=""/>
+                    <pic:cNvPicPr/>
+                  </pic:nvPicPr>
+                  <pic:blipFill>
+                    <a:blip r:embed="rId15"/>
+                    <a:stretch>
+                      <a:fillRect/>
+                    </a:stretch>
+                  </pic:blipFill>
+                  <pic:spPr>
+                    <a:xfrm>
+                      <a:off x="0" y="0"/>
+                      <a:ext cx="3117850" cy="1151890"/>
+                    </a:xfrm>
+                    <a:prstGeom prst="rect">
+                      <a:avLst/>
+                    </a:prstGeom>
+                  </pic:spPr>
+                </pic:pic>
+              </a:graphicData>
+            </a:graphic>
+          </wp:inline>
+        </w:drawing>
+      </w:r>
+    </w:p>
+    <w:p>
+      <w:pPr>
+        <w:spacing w:after="90" w:line="288" w:lineRule="auto"/>
+        <w:ind w:left="0" w:firstLine="0"/>
+        <w:jc w:val="center"/>
+      </w:pPr>
+      <w:r>
+        <w:rPr>
+          <w:rFonts w:ascii="Times New Roman" w:eastAsia="Times New Roman" w:hAnsi="Times New Roman" w:cs="Times New Roman"/>
+          <w:i/>
+          <w:sz w:val="20"/>
+          <w:szCs w:val="20"/>
+        </w:rPr>
+        <w:t xml:space="preserve">Figura </w:t>
+      </w:r>
+      <w:r>
+        <w:rPr>
+          <w:rFonts w:ascii="Times New Roman" w:eastAsia="Times New Roman" w:hAnsi="Times New Roman" w:cs="Times New Roman"/>
+          <w:i/>
+          <w:sz w:val="20"/>
+          <w:szCs w:val="20"/>
+        </w:rPr>
+        <w:t>9</w:t>
+      </w:r>
+      <w:r>
+        <w:rPr>
+          <w:rFonts w:ascii="Times New Roman" w:eastAsia="Times New Roman" w:hAnsi="Times New Roman" w:cs="Times New Roman"/>
+          <w:i/>
+          <w:sz w:val="20"/>
+          <w:szCs w:val="20"/>
+        </w:rPr>
+        <w:t>.</w:t>
+      </w:r>
+      <w:r>
+        <w:rPr>
+          <w:rFonts w:ascii="Times New Roman" w:eastAsia="Times New Roman" w:hAnsi="Times New Roman" w:cs="Times New Roman"/>
+          <w:sz w:val="20"/>
+          <w:szCs w:val="20"/>
+        </w:rPr>
+        <w:t xml:space="preserve"> Opción reset.</w:t>
+      </w:r>
+    </w:p>
+    <w:p>
+      <w:pPr>
+        <w:rPr>
+          <w:rFonts w:ascii="Times New Roman" w:eastAsia="Times New Roman" w:hAnsi="Times New Roman" w:cs="Times New Roman"/>
+          <w:sz w:val="20"/>
+          <w:szCs w:val="20"/>
+        </w:rPr>
+      </w:pPr>
+      <w:r>
+        <w:t xml:space="preserve">         </w:t>
+      </w:r>
+      <w:r>
+        <w:rPr>
+          <w:rFonts w:ascii="Times New Roman" w:eastAsia="Times New Roman" w:hAnsi="Times New Roman" w:cs="Times New Roman"/>
+          <w:sz w:val="20"/>
+          <w:szCs w:val="20"/>
+        </w:rPr>
+        <w:t>Fuente: elaboración propia.</w:t>
+      </w:r>
+    </w:p>
+    <w:p>
+      <w:pPr>
+        <w:rPr>
+          <w:rFonts w:ascii="Times New Roman" w:eastAsia="Times New Roman" w:hAnsi="Times New Roman" w:cs="Times New Roman"/>
+          <w:sz w:val="20"/>
+          <w:szCs w:val="20"/>
+        </w:rPr>
+      </w:pPr>
+    </w:p>
+    <w:p>
+      <w:pPr>
+        <w:spacing w:after="90" w:line="288" w:lineRule="auto"/>
+        <w:ind w:left="380" w:hanging="380"/>
+        <w:jc w:val="both"/>
+        <w:rPr>
+          <w:u w:val="single"/>
+        </w:rPr>
+      </w:pPr>
+      <w:r>
+        <w:rPr>
+          <w:rFonts w:ascii="Times New Roman" w:eastAsia="Times New Roman" w:hAnsi="Times New Roman" w:cs="Times New Roman"/>
+          <w:sz w:val="24"/>
+          <w:szCs w:val="24"/>
+        </w:rPr>
+        <w:t>j</w:t>
+      </w:r>
+      <w:r>
+        <w:rPr>
+          <w:rFonts w:ascii="Times New Roman" w:eastAsia="Times New Roman" w:hAnsi="Times New Roman" w:cs="Times New Roman"/>
+          <w:sz w:val="24"/>
+          <w:szCs w:val="24"/>
+        </w:rPr>
+        <w:t>.</w:t>
+      </w:r>
+      <w:r>
+        <w:rPr>
+          <w:rFonts w:ascii="Times New Roman" w:eastAsia="Times New Roman" w:hAnsi="Times New Roman" w:cs="Times New Roman"/>
+          <w:sz w:val="24"/>
+          <w:szCs w:val="24"/>
+        </w:rPr>
+        <w:tab/>
+      </w:r>
+      <w:r>
+        <w:rPr>
+          <w:rFonts w:ascii="Times New Roman" w:eastAsia="Times New Roman" w:hAnsi="Times New Roman" w:cs="Times New Roman"/>
+          <w:sz w:val="24"/>
+          <w:szCs w:val="24"/>
+        </w:rPr>
+        <w:t>Help</w:t>
+      </w:r>
+      <w:r>
+        <w:rPr>
+          <w:rFonts w:ascii="Times New Roman" w:eastAsia="Times New Roman" w:hAnsi="Times New Roman" w:cs="Times New Roman"/>
+          <w:sz w:val="24"/>
+          <w:szCs w:val="24"/>
+        </w:rPr>
+        <w:t>.</w:t>
+      </w:r>
+    </w:p>
+    <w:p>
+      <w:pPr>
+        <w:spacing w:after="90" w:line="288" w:lineRule="auto"/>
+        <w:ind w:left="0" w:firstLine="0"/>
+        <w:jc w:val="both"/>
+        <w:rPr>
+          <w:rFonts w:ascii="Times New Roman" w:eastAsia="Times New Roman" w:hAnsi="Times New Roman" w:cs="Times New Roman"/>
+          <w:sz w:val="24"/>
+          <w:szCs w:val="24"/>
+        </w:rPr>
+      </w:pPr>
+      <w:r>
+        <w:rPr>
+          <w:rFonts w:ascii="Times New Roman" w:eastAsia="Times New Roman" w:hAnsi="Times New Roman" w:cs="Times New Roman"/>
+          <w:sz w:val="24"/>
+          <w:szCs w:val="24"/>
+        </w:rPr>
+        <w:t>La opción de ayuda permite obtener los datos del desarrollador, así como la opción para visualizar este documento.</w:t>
+      </w:r>
+    </w:p>
+    <w:p>
+      <w:pPr>
+        <w:spacing w:after="90" w:line="288" w:lineRule="auto"/>
+        <w:ind w:left="0" w:firstLine="0"/>
+        <w:jc w:val="both"/>
+        <w:rPr>
+          <w:rFonts w:ascii="Times New Roman" w:eastAsia="Times New Roman" w:hAnsi="Times New Roman" w:cs="Times New Roman"/>
+          <w:sz w:val="24"/>
+          <w:szCs w:val="24"/>
+        </w:rPr>
+      </w:pPr>
+      <w:r>
+        <w:rPr>
+          <w:rFonts w:ascii="Times New Roman" w:eastAsia="Times New Roman" w:hAnsi="Times New Roman" w:cs="Times New Roman"/>
+          <w:noProof/>
+          <w:sz w:val="24"/>
+          <w:szCs w:val="24"/>
+        </w:rPr>
+        <w:lastRenderedPageBreak/>
+        <w:drawing>
+          <wp:inline distT="0" distB="0" distL="0" distR="0" wp14:anchorId="55143AF6" wp14:editId="70E20F41">
+            <wp:extent cx="3117850" cy="1671320"/>
+            <wp:effectExtent l="0" t="0" r="6350" b="5080"/>
+            <wp:docPr id="938741956" name="Imagen 8"/>
+            <wp:cNvGraphicFramePr>
+              <a:graphicFrameLocks xmlns:a="http://schemas.openxmlformats.org/drawingml/2006/main" noChangeAspect="1"/>
+            </wp:cNvGraphicFramePr>
+            <a:graphic xmlns:a="http://schemas.openxmlformats.org/drawingml/2006/main">
+              <a:graphicData uri="http://schemas.openxmlformats.org/drawingml/2006/picture">
+                <pic:pic xmlns:pic="http://schemas.openxmlformats.org/drawingml/2006/picture">
+                  <pic:nvPicPr>
+                    <pic:cNvPr id="938741956" name="Imagen 938741956"/>
+                    <pic:cNvPicPr/>
+                  </pic:nvPicPr>
+                  <pic:blipFill>
+                    <a:blip r:embed="rId16" cstate="print">
+                      <a:extLst>
+                        <a:ext uri="{28A0092B-C50C-407E-A947-70E740481C1C}">
+                          <a14:useLocalDpi xmlns:a14="http://schemas.microsoft.com/office/drawing/2010/main" val="0"/>
+                        </a:ext>
+                      </a:extLst>
+                    </a:blip>
+                    <a:stretch>
+                      <a:fillRect/>
+                    </a:stretch>
+                  </pic:blipFill>
+                  <pic:spPr>
+                    <a:xfrm>
+                      <a:off x="0" y="0"/>
+                      <a:ext cx="3117850" cy="1671320"/>
+                    </a:xfrm>
+                    <a:prstGeom prst="rect">
+                      <a:avLst/>
+                    </a:prstGeom>
+                  </pic:spPr>
+                </pic:pic>
+              </a:graphicData>
+            </a:graphic>
+          </wp:inline>
+        </w:drawing>
+      </w:r>
+    </w:p>
+    <w:p>
+      <w:pPr>
+        <w:spacing w:after="90" w:line="288" w:lineRule="auto"/>
+        <w:ind w:left="0" w:firstLine="0"/>
+        <w:jc w:val="center"/>
+      </w:pPr>
+      <w:r>
+        <w:rPr>
+          <w:rFonts w:ascii="Times New Roman" w:eastAsia="Times New Roman" w:hAnsi="Times New Roman" w:cs="Times New Roman"/>
+          <w:i/>
+          <w:sz w:val="20"/>
+          <w:szCs w:val="20"/>
+        </w:rPr>
+        <w:t xml:space="preserve">Figura </w:t>
+      </w:r>
+      <w:r>
+        <w:rPr>
+          <w:rFonts w:ascii="Times New Roman" w:eastAsia="Times New Roman" w:hAnsi="Times New Roman" w:cs="Times New Roman"/>
+          <w:i/>
+          <w:sz w:val="20"/>
+          <w:szCs w:val="20"/>
+        </w:rPr>
+        <w:t>10</w:t>
+      </w:r>
+      <w:r>
+        <w:rPr>
+          <w:rFonts w:ascii="Times New Roman" w:eastAsia="Times New Roman" w:hAnsi="Times New Roman" w:cs="Times New Roman"/>
+          <w:i/>
+          <w:sz w:val="20"/>
+          <w:szCs w:val="20"/>
+        </w:rPr>
+        <w:t>.</w:t>
+      </w:r>
+      <w:r>
+        <w:rPr>
+          <w:rFonts w:ascii="Times New Roman" w:eastAsia="Times New Roman" w:hAnsi="Times New Roman" w:cs="Times New Roman"/>
+          <w:sz w:val="20"/>
+          <w:szCs w:val="20"/>
+        </w:rPr>
+        <w:t xml:space="preserve"> </w:t>
+      </w:r>
+      <w:r>
+        <w:rPr>
+          <w:rFonts w:ascii="Times New Roman" w:eastAsia="Times New Roman" w:hAnsi="Times New Roman" w:cs="Times New Roman"/>
+          <w:sz w:val="20"/>
+          <w:szCs w:val="20"/>
+        </w:rPr>
+        <w:t xml:space="preserve">Opción </w:t>
+      </w:r>
+      <w:proofErr w:type="spellStart"/>
+      <w:r>
+        <w:rPr>
+          <w:rFonts w:ascii="Times New Roman" w:eastAsia="Times New Roman" w:hAnsi="Times New Roman" w:cs="Times New Roman"/>
+          <w:sz w:val="20"/>
+          <w:szCs w:val="20"/>
+        </w:rPr>
+        <w:t>help</w:t>
+      </w:r>
+      <w:proofErr w:type="spellEnd"/>
+      <w:r>
+        <w:rPr>
+          <w:rFonts w:ascii="Times New Roman" w:eastAsia="Times New Roman" w:hAnsi="Times New Roman" w:cs="Times New Roman"/>
+          <w:sz w:val="20"/>
+          <w:szCs w:val="20"/>
+        </w:rPr>
+        <w:t>.</w:t>
+      </w:r>
+    </w:p>
+    <w:p>
+      <w:pPr>
+        <w:rPr>
+          <w:rFonts w:ascii="Times New Roman" w:eastAsia="Times New Roman" w:hAnsi="Times New Roman" w:cs="Times New Roman"/>
+          <w:sz w:val="20"/>
+          <w:szCs w:val="20"/>
+        </w:rPr>
+      </w:pPr>
+      <w:r>
+        <w:t xml:space="preserve">         </w:t>
+      </w:r>
+      <w:r>
+        <w:rPr>
+          <w:rFonts w:ascii="Times New Roman" w:eastAsia="Times New Roman" w:hAnsi="Times New Roman" w:cs="Times New Roman"/>
+          <w:sz w:val="20"/>
+          <w:szCs w:val="20"/>
+        </w:rPr>
+        <w:t>Fuente: elaboración propia.</w:t>
       </w:r>
     </w:p>
     <w:p>
@@ -2436,39 +3285,52 @@
           <w:color w:val="auto"/>
         </w:rPr>
       </w:pPr>
-      <w:r>
-        <w:rPr>
-          <w:rFonts w:ascii="Times New Roman" w:eastAsia="Times New Roman" w:hAnsi="Times New Roman" w:cs="Times New Roman"/>
-          <w:sz w:val="24"/>
-          <w:szCs w:val="24"/>
-        </w:rPr>
-        <w:t xml:space="preserve">Deben enumerarme entre paréntesis para poder hacer referencia de </w:t>
-      </w:r>
-      <w:r>
-        <w:rPr>
-          <w:rFonts w:ascii="Times New Roman" w:eastAsia="Times New Roman" w:hAnsi="Times New Roman" w:cs="Times New Roman"/>
-          <w:sz w:val="24"/>
-          <w:szCs w:val="24"/>
-        </w:rPr>
-        <w:t>esta</w:t>
-      </w:r>
-      <w:r>
-        <w:rPr>
-          <w:rFonts w:ascii="Times New Roman" w:eastAsia="Times New Roman" w:hAnsi="Times New Roman" w:cs="Times New Roman"/>
-          <w:sz w:val="24"/>
-          <w:szCs w:val="24"/>
-        </w:rPr>
-        <w:t xml:space="preserve">. Por ejemplo, un modelo de crecimiento </w:t>
-      </w:r>
-      <w:r>
-        <w:rPr>
-          <w:rFonts w:ascii="Times New Roman" w:eastAsia="Times New Roman" w:hAnsi="Times New Roman" w:cs="Times New Roman"/>
+    </w:p>
+    <w:p>
+      <w:pPr>
+        <w:spacing w:after="90" w:line="288" w:lineRule="auto"/>
+        <w:ind w:left="0" w:firstLine="0"/>
+        <w:jc w:val="both"/>
+        <w:rPr>
+          <w:rFonts w:ascii="Times New Roman" w:eastAsia="Times New Roman" w:hAnsi="Times New Roman" w:cs="Times New Roman"/>
+          <w:sz w:val="24"/>
+          <w:szCs w:val="24"/>
+        </w:rPr>
+      </w:pPr>
+      <w:r>
+        <w:rPr>
+          <w:rFonts w:ascii="Times New Roman" w:eastAsia="Times New Roman" w:hAnsi="Times New Roman" w:cs="Times New Roman"/>
+          <w:sz w:val="24"/>
+          <w:szCs w:val="24"/>
+        </w:rPr>
+        <w:t>Para realizar el c</w:t>
+      </w:r>
+      <w:r>
+        <w:rPr>
+          <w:rFonts w:ascii="Times New Roman" w:eastAsia="Times New Roman" w:hAnsi="Times New Roman" w:cs="Times New Roman"/>
+          <w:sz w:val="24"/>
+          <w:szCs w:val="24"/>
+        </w:rPr>
+        <w:t>á</w:t>
+      </w:r>
+      <w:r>
+        <w:rPr>
+          <w:rFonts w:ascii="Times New Roman" w:eastAsia="Times New Roman" w:hAnsi="Times New Roman" w:cs="Times New Roman"/>
+          <w:sz w:val="24"/>
+          <w:szCs w:val="24"/>
+        </w:rPr>
+        <w:t>lculo de los porcentajes de probabilidad por perfil en un mensaje.</w:t>
+      </w:r>
+    </w:p>
+    <w:p>
+      <w:pPr>
+        <w:spacing w:after="90" w:line="288" w:lineRule="auto"/>
+        <w:ind w:left="0" w:firstLine="0"/>
+        <w:jc w:val="both"/>
+        <w:rPr>
           <w:color w:val="auto"/>
-          <w:sz w:val="24"/>
-          <w:szCs w:val="24"/>
-        </w:rPr>
-        <w:t>exponencial</w:t>
-      </w:r>
+        </w:rPr>
+      </w:pPr>
     </w:p>
     <w:p>
       <w:pPr>
@@ -2476,33 +3338,82 @@
         <w:ind w:left="0" w:firstLine="0"/>
         <w:jc w:val="center"/>
       </w:pPr>
-      <w:r>
-        <w:object w:dxaOrig="1500" w:dyaOrig="380" w14:anchorId="375E3BBF">
-          <v:shapetype id="_x0000_t75" coordsize="21600,21600" o:spt="75" o:preferrelative="t" path="m@4@5l@4@11@9@11@9@5xe" filled="f" stroked="f">
-            <v:stroke joinstyle="miter"/>
-            <v:formulas>
-              <v:f eqn="if lineDrawn pixelLineWidth 0"/>
-              <v:f eqn="sum @0 1 0"/>
-              <v:f eqn="sum 0 0 @1"/>
-              <v:f eqn="prod @2 1 2"/>
-              <v:f eqn="prod @3 21600 pixelWidth"/>
-              <v:f eqn="prod @3 21600 pixelHeight"/>
-              <v:f eqn="sum @0 0 1"/>
-              <v:f eqn="prod @6 1 2"/>
-              <v:f eqn="prod @7 21600 pixelWidth"/>
-              <v:f eqn="sum @8 21600 0"/>
-              <v:f eqn="prod @7 21600 pixelHeight"/>
-              <v:f eqn="sum @10 21600 0"/>
-            </v:formulas>
-            <v:path o:extrusionok="f" gradientshapeok="t" o:connecttype="rect"/>
-            <o:lock v:ext="edit" aspectratio="t"/>
-          </v:shapetype>
-          <v:shape id="_x0000_i1025" type="#_x0000_t75" style="width:66.6pt;height:16.2pt" o:ole="">
-            <v:imagedata r:id="rId15" o:title=""/>
-          </v:shape>
-          <o:OLEObject Type="Embed" ProgID="Equation.3" ShapeID="_x0000_i1025" DrawAspect="Content" ObjectID="_1744753708" r:id="rId16"/>
-        </w:object>
-      </w:r>
+      <m:oMath>
+        <m:r>
+          <w:rPr>
+            <w:rFonts w:ascii="Cambria Math"/>
+          </w:rPr>
+          <m:t>r</m:t>
+        </m:r>
+        <m:r>
+          <w:rPr>
+            <w:rFonts w:ascii="Cambria Math"/>
+          </w:rPr>
+          <m:t> </m:t>
+        </m:r>
+        <m:r>
+          <w:rPr>
+            <w:rFonts w:ascii="Cambria Math"/>
+          </w:rPr>
+          <m:t>=</m:t>
+        </m:r>
+        <m:r>
+          <w:rPr>
+            <w:rFonts w:ascii="Cambria Math"/>
+          </w:rPr>
+          <m:t> </m:t>
+        </m:r>
+        <m:d>
+          <m:dPr>
+            <m:ctrlPr>
+              <w:rPr>
+                <w:rFonts w:ascii="Cambria Math"/>
+                <w:i/>
+              </w:rPr>
+            </m:ctrlPr>
+          </m:dPr>
+          <m:e>
+            <m:f>
+              <m:fPr>
+                <m:ctrlPr>
+                  <w:rPr>
+                    <w:rFonts w:ascii="Cambria Math"/>
+                    <w:i/>
+                  </w:rPr>
+                </m:ctrlPr>
+              </m:fPr>
+              <m:num>
+                <m:r>
+                  <w:rPr>
+                    <w:rFonts w:ascii="Cambria Math"/>
+                  </w:rPr>
+                  <m:t>p</m:t>
+                </m:r>
+              </m:num>
+              <m:den>
+                <m:r>
+                  <w:rPr>
+                    <w:rFonts w:ascii="Cambria Math"/>
+                  </w:rPr>
+                  <m:t>t</m:t>
+                </m:r>
+              </m:den>
+            </m:f>
+          </m:e>
+        </m:d>
+        <m:r>
+          <w:rPr>
+            <w:rFonts w:ascii="Cambria Math"/>
+          </w:rPr>
+          <m:t>*</m:t>
+        </m:r>
+        <m:r>
+          <w:rPr>
+            <w:rFonts w:ascii="Cambria Math"/>
+          </w:rPr>
+          <m:t>100</m:t>
+        </m:r>
+      </m:oMath>
       <w:r>
         <w:t xml:space="preserve">    (1)</w:t>
       </w:r>
@@ -2540,22 +3451,38 @@
           <w:sz w:val="24"/>
           <w:szCs w:val="24"/>
         </w:rPr>
-        <w:t>y = cantidad presente en el tiempo t</w:t>
-      </w:r>
-    </w:p>
-    <w:p>
-      <w:pPr>
-        <w:spacing w:after="90" w:line="288" w:lineRule="auto"/>
-        <w:ind w:left="0" w:firstLine="0"/>
-        <w:jc w:val="both"/>
-      </w:pPr>
-      <w:r>
-        <w:rPr>
-          <w:rFonts w:ascii="Times New Roman" w:eastAsia="Times New Roman" w:hAnsi="Times New Roman" w:cs="Times New Roman"/>
-          <w:sz w:val="24"/>
-          <w:szCs w:val="24"/>
-        </w:rPr>
-        <w:t>y</w:t>
+        <w:t>r</w:t>
+      </w:r>
+      <w:r>
+        <w:rPr>
+          <w:rFonts w:ascii="Times New Roman" w:eastAsia="Times New Roman" w:hAnsi="Times New Roman" w:cs="Times New Roman"/>
+          <w:sz w:val="24"/>
+          <w:szCs w:val="24"/>
+        </w:rPr>
+        <w:t xml:space="preserve"> = </w:t>
+      </w:r>
+      <w:r>
+        <w:rPr>
+          <w:rFonts w:ascii="Times New Roman" w:eastAsia="Times New Roman" w:hAnsi="Times New Roman" w:cs="Times New Roman"/>
+          <w:sz w:val="24"/>
+          <w:szCs w:val="24"/>
+        </w:rPr>
+        <w:t>resultado en %.</w:t>
+      </w:r>
+    </w:p>
+    <w:p>
+      <w:pPr>
+        <w:spacing w:after="90" w:line="288" w:lineRule="auto"/>
+        <w:ind w:left="0" w:firstLine="0"/>
+        <w:jc w:val="both"/>
+      </w:pPr>
+      <w:r>
+        <w:rPr>
+          <w:rFonts w:ascii="Times New Roman" w:eastAsia="Times New Roman" w:hAnsi="Times New Roman" w:cs="Times New Roman"/>
+          <w:sz w:val="24"/>
+          <w:szCs w:val="24"/>
+        </w:rPr>
+        <w:t>p</w:t>
       </w:r>
       <w:r>
         <w:rPr>
@@ -2564,7 +3491,7 @@
           <w:szCs w:val="24"/>
           <w:vertAlign w:val="subscript"/>
         </w:rPr>
-        <w:t xml:space="preserve">o </w:t>
+        <w:t xml:space="preserve"> </w:t>
       </w:r>
       <w:r>
         <w:rPr>
@@ -2589,37 +3516,353 @@
           <w:sz w:val="24"/>
           <w:szCs w:val="24"/>
         </w:rPr>
-        <w:t>cantidad presente al inicio de la observación</w:t>
-      </w:r>
-    </w:p>
-    <w:p>
-      <w:pPr>
-        <w:spacing w:after="90" w:line="288" w:lineRule="auto"/>
-        <w:ind w:left="0" w:firstLine="0"/>
-        <w:jc w:val="both"/>
-      </w:pPr>
-      <w:r>
-        <w:rPr>
-          <w:rFonts w:ascii="Times New Roman" w:eastAsia="Times New Roman" w:hAnsi="Times New Roman" w:cs="Times New Roman"/>
-          <w:sz w:val="24"/>
-          <w:szCs w:val="24"/>
-        </w:rPr>
-        <w:t>k = tasa específica de crecimiento</w:t>
-      </w:r>
-    </w:p>
-    <w:p>
-      <w:pPr>
-        <w:spacing w:after="90" w:line="288" w:lineRule="auto"/>
-        <w:ind w:left="0" w:firstLine="0"/>
-        <w:jc w:val="both"/>
-      </w:pPr>
-      <w:r>
-        <w:rPr>
-          <w:rFonts w:ascii="Times New Roman" w:eastAsia="Times New Roman" w:hAnsi="Times New Roman" w:cs="Times New Roman"/>
-          <w:sz w:val="24"/>
-          <w:szCs w:val="24"/>
-        </w:rPr>
-        <w:t>t  = periodo de tiempo (años, minutos, otros)</w:t>
+        <w:t xml:space="preserve">cantidad </w:t>
+      </w:r>
+      <w:r>
+        <w:rPr>
+          <w:rFonts w:ascii="Times New Roman" w:eastAsia="Times New Roman" w:hAnsi="Times New Roman" w:cs="Times New Roman"/>
+          <w:sz w:val="24"/>
+          <w:szCs w:val="24"/>
+        </w:rPr>
+        <w:t>de palabras</w:t>
+      </w:r>
+      <w:r>
+        <w:rPr>
+          <w:rFonts w:ascii="Times New Roman" w:eastAsia="Times New Roman" w:hAnsi="Times New Roman" w:cs="Times New Roman"/>
+          <w:sz w:val="24"/>
+          <w:szCs w:val="24"/>
+        </w:rPr>
+        <w:t xml:space="preserve"> </w:t>
+      </w:r>
+      <w:r>
+        <w:rPr>
+          <w:rFonts w:ascii="Times New Roman" w:eastAsia="Times New Roman" w:hAnsi="Times New Roman" w:cs="Times New Roman"/>
+          <w:sz w:val="24"/>
+          <w:szCs w:val="24"/>
+        </w:rPr>
+        <w:t>en el mensaje correspondientes a un perfil.</w:t>
+      </w:r>
+    </w:p>
+    <w:p>
+      <w:pPr>
+        <w:spacing w:after="90" w:line="288" w:lineRule="auto"/>
+        <w:ind w:left="0" w:firstLine="0"/>
+        <w:jc w:val="both"/>
+        <w:rPr>
+          <w:rFonts w:ascii="Times New Roman" w:eastAsia="Times New Roman" w:hAnsi="Times New Roman" w:cs="Times New Roman"/>
+          <w:sz w:val="24"/>
+          <w:szCs w:val="24"/>
+        </w:rPr>
+      </w:pPr>
+      <w:r>
+        <w:rPr>
+          <w:rFonts w:ascii="Times New Roman" w:eastAsia="Times New Roman" w:hAnsi="Times New Roman" w:cs="Times New Roman"/>
+          <w:sz w:val="24"/>
+          <w:szCs w:val="24"/>
+        </w:rPr>
+        <w:t>t</w:t>
+      </w:r>
+      <w:r>
+        <w:rPr>
+          <w:rFonts w:ascii="Times New Roman" w:eastAsia="Times New Roman" w:hAnsi="Times New Roman" w:cs="Times New Roman"/>
+          <w:sz w:val="24"/>
+          <w:szCs w:val="24"/>
+        </w:rPr>
+        <w:t xml:space="preserve"> = </w:t>
+      </w:r>
+      <w:r>
+        <w:rPr>
+          <w:rFonts w:ascii="Times New Roman" w:eastAsia="Times New Roman" w:hAnsi="Times New Roman" w:cs="Times New Roman"/>
+          <w:sz w:val="24"/>
+          <w:szCs w:val="24"/>
+        </w:rPr>
+        <w:t>total de palabras, sin incluir signos, números, y palabras a excluir.</w:t>
+      </w:r>
+    </w:p>
+    <w:p>
+      <w:pPr>
+        <w:spacing w:after="90" w:line="288" w:lineRule="auto"/>
+        <w:ind w:left="0" w:firstLine="0"/>
+        <w:jc w:val="both"/>
+        <w:rPr>
+          <w:rFonts w:ascii="Times New Roman" w:eastAsia="Times New Roman" w:hAnsi="Times New Roman" w:cs="Times New Roman"/>
+          <w:sz w:val="24"/>
+          <w:szCs w:val="24"/>
+        </w:rPr>
+      </w:pPr>
+    </w:p>
+    <w:p>
+      <w:pPr>
+        <w:spacing w:after="90" w:line="288" w:lineRule="auto"/>
+        <w:ind w:left="0" w:firstLine="0"/>
+        <w:jc w:val="both"/>
+        <w:rPr>
+          <w:rFonts w:ascii="Times New Roman" w:eastAsia="Times New Roman" w:hAnsi="Times New Roman" w:cs="Times New Roman"/>
+          <w:sz w:val="24"/>
+          <w:szCs w:val="24"/>
+        </w:rPr>
+      </w:pPr>
+      <w:r>
+        <w:rPr>
+          <w:rFonts w:ascii="Times New Roman" w:eastAsia="Times New Roman" w:hAnsi="Times New Roman" w:cs="Times New Roman"/>
+          <w:sz w:val="24"/>
+          <w:szCs w:val="24"/>
+        </w:rPr>
+        <w:t xml:space="preserve">Para realizar el </w:t>
+      </w:r>
+      <w:r>
+        <w:rPr>
+          <w:rFonts w:ascii="Times New Roman" w:eastAsia="Times New Roman" w:hAnsi="Times New Roman" w:cs="Times New Roman"/>
+          <w:sz w:val="24"/>
+          <w:szCs w:val="24"/>
+        </w:rPr>
+        <w:t>cálculo</w:t>
+      </w:r>
+      <w:r>
+        <w:rPr>
+          <w:rFonts w:ascii="Times New Roman" w:eastAsia="Times New Roman" w:hAnsi="Times New Roman" w:cs="Times New Roman"/>
+          <w:sz w:val="24"/>
+          <w:szCs w:val="24"/>
+        </w:rPr>
+        <w:t xml:space="preserve"> de los </w:t>
+      </w:r>
+      <w:r>
+        <w:rPr>
+          <w:rFonts w:ascii="Times New Roman" w:eastAsia="Times New Roman" w:hAnsi="Times New Roman" w:cs="Times New Roman"/>
+          <w:sz w:val="24"/>
+          <w:szCs w:val="24"/>
+        </w:rPr>
+        <w:t>pesos para cada perfil, correspondiente a un usuario.</w:t>
+      </w:r>
+    </w:p>
+    <w:p>
+      <w:pPr>
+        <w:spacing w:after="90" w:line="288" w:lineRule="auto"/>
+        <w:ind w:left="0" w:firstLine="0"/>
+        <w:jc w:val="both"/>
+        <w:rPr>
+          <w:color w:val="auto"/>
+        </w:rPr>
+      </w:pPr>
+    </w:p>
+    <w:p>
+      <w:pPr>
+        <w:spacing w:after="90" w:line="288" w:lineRule="auto"/>
+        <w:ind w:left="0" w:firstLine="0"/>
+        <w:jc w:val="center"/>
+      </w:pPr>
+      <m:oMath>
+        <m:r>
+          <w:rPr>
+            <w:rFonts w:ascii="Cambria Math"/>
+          </w:rPr>
+          <m:t>r</m:t>
+        </m:r>
+        <m:r>
+          <w:rPr>
+            <w:rFonts w:ascii="Cambria Math"/>
+          </w:rPr>
+          <m:t> </m:t>
+        </m:r>
+        <m:r>
+          <w:rPr>
+            <w:rFonts w:ascii="Cambria Math"/>
+          </w:rPr>
+          <m:t>=</m:t>
+        </m:r>
+        <m:r>
+          <w:rPr>
+            <w:rFonts w:ascii="Cambria Math"/>
+          </w:rPr>
+          <m:t> </m:t>
+        </m:r>
+        <m:d>
+          <m:dPr>
+            <m:ctrlPr>
+              <w:rPr>
+                <w:rFonts w:ascii="Cambria Math"/>
+                <w:i/>
+              </w:rPr>
+            </m:ctrlPr>
+          </m:dPr>
+          <m:e>
+            <m:f>
+              <m:fPr>
+                <m:ctrlPr>
+                  <w:rPr>
+                    <w:rFonts w:ascii="Cambria Math"/>
+                    <w:i/>
+                  </w:rPr>
+                </m:ctrlPr>
+              </m:fPr>
+              <m:num>
+                <m:r>
+                  <w:rPr>
+                    <w:rFonts w:ascii="Cambria Math" w:hAnsi="Cambria Math"/>
+                  </w:rPr>
+                  <m:t>∑p</m:t>
+                </m:r>
+              </m:num>
+              <m:den>
+                <m:r>
+                  <w:rPr>
+                    <w:rFonts w:ascii="Cambria Math"/>
+                  </w:rPr>
+                  <m:t>t</m:t>
+                </m:r>
+              </m:den>
+            </m:f>
+          </m:e>
+        </m:d>
+      </m:oMath>
+      <w:r>
+        <w:t xml:space="preserve">   (</w:t>
+      </w:r>
+      <w:r>
+        <w:t>2</w:t>
+      </w:r>
+      <w:r>
+        <w:t>)</w:t>
+      </w:r>
+    </w:p>
+    <w:p>
+      <w:pPr>
+        <w:ind w:left="0" w:firstLine="0"/>
+        <w:jc w:val="both"/>
+      </w:pPr>
+    </w:p>
+    <w:p>
+      <w:pPr>
+        <w:spacing w:after="90" w:line="288" w:lineRule="auto"/>
+        <w:ind w:left="0" w:firstLine="0"/>
+        <w:jc w:val="both"/>
+      </w:pPr>
+      <w:r>
+        <w:rPr>
+          <w:rFonts w:ascii="Times New Roman" w:eastAsia="Times New Roman" w:hAnsi="Times New Roman" w:cs="Times New Roman"/>
+          <w:sz w:val="24"/>
+          <w:szCs w:val="24"/>
+        </w:rPr>
+        <w:t>donde:</w:t>
+      </w:r>
+    </w:p>
+    <w:p>
+      <w:pPr>
+        <w:spacing w:after="90" w:line="288" w:lineRule="auto"/>
+        <w:ind w:left="0" w:firstLine="0"/>
+        <w:jc w:val="both"/>
+      </w:pPr>
+      <w:r>
+        <w:rPr>
+          <w:rFonts w:ascii="Times New Roman" w:eastAsia="Times New Roman" w:hAnsi="Times New Roman" w:cs="Times New Roman"/>
+          <w:sz w:val="24"/>
+          <w:szCs w:val="24"/>
+        </w:rPr>
+        <w:t>r = resultado</w:t>
+      </w:r>
+      <w:r>
+        <w:rPr>
+          <w:rFonts w:ascii="Times New Roman" w:eastAsia="Times New Roman" w:hAnsi="Times New Roman" w:cs="Times New Roman"/>
+          <w:sz w:val="24"/>
+          <w:szCs w:val="24"/>
+        </w:rPr>
+        <w:t>.</w:t>
+      </w:r>
+    </w:p>
+    <w:p>
+      <w:pPr>
+        <w:spacing w:after="90" w:line="288" w:lineRule="auto"/>
+        <w:ind w:left="0" w:firstLine="0"/>
+        <w:jc w:val="both"/>
+      </w:pPr>
+      <m:oMath>
+        <m:r>
+          <w:rPr>
+            <w:rFonts w:ascii="Cambria Math" w:hAnsi="Cambria Math"/>
+          </w:rPr>
+          <m:t>∑</m:t>
+        </m:r>
+      </m:oMath>
+      <w:r>
+        <w:rPr>
+          <w:rFonts w:ascii="Times New Roman" w:eastAsia="Times New Roman" w:hAnsi="Times New Roman" w:cs="Times New Roman"/>
+          <w:sz w:val="24"/>
+          <w:szCs w:val="24"/>
+        </w:rPr>
+        <w:t>p</w:t>
+      </w:r>
+      <w:r>
+        <w:rPr>
+          <w:rFonts w:ascii="Times New Roman" w:eastAsia="Times New Roman" w:hAnsi="Times New Roman" w:cs="Times New Roman"/>
+          <w:sz w:val="24"/>
+          <w:szCs w:val="24"/>
+          <w:vertAlign w:val="subscript"/>
+        </w:rPr>
+        <w:t xml:space="preserve"> </w:t>
+      </w:r>
+      <w:r>
+        <w:rPr>
+          <w:rFonts w:ascii="Times New Roman" w:eastAsia="Times New Roman" w:hAnsi="Times New Roman" w:cs="Times New Roman"/>
+          <w:sz w:val="24"/>
+          <w:szCs w:val="24"/>
+        </w:rPr>
+        <w:t>=</w:t>
+      </w:r>
+      <w:r>
+        <w:rPr>
+          <w:rFonts w:ascii="Times New Roman" w:eastAsia="Times New Roman" w:hAnsi="Times New Roman" w:cs="Times New Roman"/>
+          <w:sz w:val="24"/>
+          <w:szCs w:val="24"/>
+          <w:vertAlign w:val="subscript"/>
+        </w:rPr>
+        <w:t xml:space="preserve"> </w:t>
+      </w:r>
+      <w:r>
+        <w:rPr>
+          <w:rFonts w:ascii="Times New Roman" w:eastAsia="Times New Roman" w:hAnsi="Times New Roman" w:cs="Times New Roman"/>
+          <w:sz w:val="24"/>
+          <w:szCs w:val="24"/>
+        </w:rPr>
+        <w:t>Sumatoria del porcentaje de probabilidad de un perfil por usuario.</w:t>
+      </w:r>
+    </w:p>
+    <w:p>
+      <w:pPr>
+        <w:spacing w:after="90" w:line="288" w:lineRule="auto"/>
+        <w:ind w:left="0" w:firstLine="0"/>
+        <w:jc w:val="both"/>
+      </w:pPr>
+      <w:r>
+        <w:rPr>
+          <w:rFonts w:ascii="Times New Roman" w:eastAsia="Times New Roman" w:hAnsi="Times New Roman" w:cs="Times New Roman"/>
+          <w:sz w:val="24"/>
+          <w:szCs w:val="24"/>
+        </w:rPr>
+        <w:t xml:space="preserve">t = </w:t>
+      </w:r>
+      <w:r>
+        <w:rPr>
+          <w:rFonts w:ascii="Times New Roman" w:eastAsia="Times New Roman" w:hAnsi="Times New Roman" w:cs="Times New Roman"/>
+          <w:sz w:val="24"/>
+          <w:szCs w:val="24"/>
+        </w:rPr>
+        <w:t>cantidad</w:t>
+      </w:r>
+      <w:r>
+        <w:rPr>
+          <w:rFonts w:ascii="Times New Roman" w:eastAsia="Times New Roman" w:hAnsi="Times New Roman" w:cs="Times New Roman"/>
+          <w:sz w:val="24"/>
+          <w:szCs w:val="24"/>
+        </w:rPr>
+        <w:t xml:space="preserve"> de </w:t>
+      </w:r>
+      <w:r>
+        <w:rPr>
+          <w:rFonts w:ascii="Times New Roman" w:eastAsia="Times New Roman" w:hAnsi="Times New Roman" w:cs="Times New Roman"/>
+          <w:sz w:val="24"/>
+          <w:szCs w:val="24"/>
+        </w:rPr>
+        <w:t>mensajes con porcentajes diferentes de cero.</w:t>
       </w:r>
     </w:p>
     <w:p>
@@ -2671,39 +3914,43 @@
           <w:sz w:val="24"/>
           <w:szCs w:val="24"/>
         </w:rPr>
-        <w:t xml:space="preserve">Esta sección debe </w:t>
-      </w:r>
-      <w:r>
-        <w:rPr>
-          <w:rFonts w:ascii="Times New Roman" w:eastAsia="Times New Roman" w:hAnsi="Times New Roman" w:cs="Times New Roman"/>
-          <w:sz w:val="24"/>
-          <w:szCs w:val="24"/>
-        </w:rPr>
-        <w:t>orientarse a evidenciar</w:t>
-      </w:r>
-      <w:r>
-        <w:rPr>
-          <w:rFonts w:ascii="Times New Roman" w:eastAsia="Times New Roman" w:hAnsi="Times New Roman" w:cs="Times New Roman"/>
-          <w:sz w:val="24"/>
-          <w:szCs w:val="24"/>
-        </w:rPr>
-        <w:t xml:space="preserve"> claramente</w:t>
-      </w:r>
-      <w:r>
-        <w:rPr>
-          <w:rFonts w:ascii="Times New Roman" w:eastAsia="Times New Roman" w:hAnsi="Times New Roman" w:cs="Times New Roman"/>
-          <w:sz w:val="24"/>
-          <w:szCs w:val="24"/>
-        </w:rPr>
-        <w:t xml:space="preserve"> </w:t>
-      </w:r>
-      <w:r>
-        <w:rPr>
-          <w:rFonts w:ascii="Times New Roman" w:eastAsia="Times New Roman" w:hAnsi="Times New Roman" w:cs="Times New Roman"/>
-          <w:sz w:val="24"/>
-          <w:szCs w:val="24"/>
-        </w:rPr>
-        <w:t>las principales ideas generadas, propuestas que deriven del análisis realizado y si existen, expresar las conclusiones o aportes que autor quiera destacar.</w:t>
+        <w:t xml:space="preserve">El manejo correcto de los datos a través de la separación entre </w:t>
+      </w:r>
+      <w:proofErr w:type="spellStart"/>
+      <w:r>
+        <w:rPr>
+          <w:rFonts w:ascii="Times New Roman" w:eastAsia="Times New Roman" w:hAnsi="Times New Roman" w:cs="Times New Roman"/>
+          <w:sz w:val="24"/>
+          <w:szCs w:val="24"/>
+        </w:rPr>
+        <w:t>Backend</w:t>
+      </w:r>
+      <w:proofErr w:type="spellEnd"/>
+      <w:r>
+        <w:rPr>
+          <w:rFonts w:ascii="Times New Roman" w:eastAsia="Times New Roman" w:hAnsi="Times New Roman" w:cs="Times New Roman"/>
+          <w:sz w:val="24"/>
+          <w:szCs w:val="24"/>
+        </w:rPr>
+        <w:t xml:space="preserve"> y </w:t>
+      </w:r>
+      <w:proofErr w:type="spellStart"/>
+      <w:r>
+        <w:rPr>
+          <w:rFonts w:ascii="Times New Roman" w:eastAsia="Times New Roman" w:hAnsi="Times New Roman" w:cs="Times New Roman"/>
+          <w:sz w:val="24"/>
+          <w:szCs w:val="24"/>
+        </w:rPr>
+        <w:t>Frontend</w:t>
+      </w:r>
+      <w:proofErr w:type="spellEnd"/>
+      <w:r>
+        <w:rPr>
+          <w:rFonts w:ascii="Times New Roman" w:eastAsia="Times New Roman" w:hAnsi="Times New Roman" w:cs="Times New Roman"/>
+          <w:sz w:val="24"/>
+          <w:szCs w:val="24"/>
+        </w:rPr>
+        <w:t>, permiten tener un control adecuado de los datos, sin perder la seguridad del manejo de estos, por lo cual es importante tener buenas practicas para no perder información de los usuarios.</w:t>
       </w:r>
     </w:p>
     <w:p>
@@ -2730,55 +3977,7 @@
           <w:sz w:val="24"/>
           <w:szCs w:val="24"/>
         </w:rPr>
-        <w:t>Enfatizando, lo importante es destacar las principales posturas fundamentadas del autor, que desea transmitir a los lectores.</w:t>
-      </w:r>
-    </w:p>
-    <w:p>
-      <w:pPr>
-        <w:spacing w:line="276" w:lineRule="auto"/>
-        <w:ind w:left="0" w:firstLine="0"/>
-        <w:jc w:val="both"/>
-        <w:rPr>
-          <w:rFonts w:ascii="Times New Roman" w:eastAsia="Times New Roman" w:hAnsi="Times New Roman" w:cs="Times New Roman"/>
-          <w:sz w:val="24"/>
-          <w:szCs w:val="24"/>
-        </w:rPr>
-      </w:pPr>
-    </w:p>
-    <w:p>
-      <w:pPr>
-        <w:spacing w:line="276" w:lineRule="auto"/>
-        <w:ind w:left="0" w:firstLine="0"/>
-        <w:jc w:val="both"/>
-        <w:rPr>
-          <w:rFonts w:ascii="Times New Roman" w:eastAsia="Times New Roman" w:hAnsi="Times New Roman" w:cs="Times New Roman"/>
-          <w:sz w:val="24"/>
-          <w:szCs w:val="24"/>
-        </w:rPr>
-      </w:pPr>
-      <w:r>
-        <w:rPr>
-          <w:rFonts w:ascii="Times New Roman" w:eastAsia="Times New Roman" w:hAnsi="Times New Roman" w:cs="Times New Roman"/>
-          <w:sz w:val="24"/>
-          <w:szCs w:val="24"/>
-        </w:rPr>
-        <w:t xml:space="preserve">Adicionalmente, </w:t>
-      </w:r>
-      <w:r>
-        <w:rPr>
-          <w:rFonts w:ascii="Times New Roman" w:eastAsia="Times New Roman" w:hAnsi="Times New Roman" w:cs="Times New Roman"/>
-          <w:sz w:val="24"/>
-          <w:szCs w:val="24"/>
-        </w:rPr>
-        <w:t>pueden incluirse</w:t>
-      </w:r>
-      <w:r>
-        <w:rPr>
-          <w:rFonts w:ascii="Times New Roman" w:eastAsia="Times New Roman" w:hAnsi="Times New Roman" w:cs="Times New Roman"/>
-          <w:sz w:val="24"/>
-          <w:szCs w:val="24"/>
-        </w:rPr>
-        <w:t xml:space="preserve"> preguntas abiertas a la reflexión y debate, temas concatenados con el tema expuesto o recomendaciones para profundizar en la temática expuesta.</w:t>
+        <w:t>El control de la aplicación debe ser fácil en su uso, por lo que es de suma importancia la experiencia de usuario, ya que, si la aplicación no es lo suficientemente amigable con el usuario, entonces, estos no harán uso habitual de la misma.</w:t>
       </w:r>
     </w:p>
     <w:p>
@@ -2817,37 +4016,275 @@
     </w:p>
     <w:p>
       <w:pPr>
+        <w:pStyle w:val="Bibliografa"/>
+        <w:ind w:left="0" w:firstLine="0"/>
+        <w:rPr>
+          <w:rFonts w:ascii="Times New Roman" w:hAnsi="Times New Roman" w:cs="Times New Roman"/>
+          <w:noProof/>
+          <w:sz w:val="24"/>
+          <w:szCs w:val="24"/>
+          <w:lang w:val="es-ES"/>
+        </w:rPr>
+      </w:pPr>
+    </w:p>
+    <w:p>
+      <w:pPr>
+        <w:pStyle w:val="Bibliografa"/>
+        <w:ind w:left="0" w:firstLine="0"/>
+        <w:rPr>
+          <w:rFonts w:ascii="Times New Roman" w:hAnsi="Times New Roman" w:cs="Times New Roman"/>
+          <w:noProof/>
+          <w:sz w:val="24"/>
+          <w:szCs w:val="24"/>
+          <w:lang w:val="es-ES"/>
+        </w:rPr>
+      </w:pPr>
+      <w:r>
+        <w:rPr>
+          <w:rFonts w:ascii="Times New Roman" w:hAnsi="Times New Roman" w:cs="Times New Roman"/>
+          <w:noProof/>
+          <w:sz w:val="24"/>
+          <w:szCs w:val="24"/>
+          <w:lang w:val="es-ES"/>
+        </w:rPr>
+        <w:t>G</w:t>
+      </w:r>
+      <w:r>
+        <w:rPr>
+          <w:rFonts w:ascii="Times New Roman" w:hAnsi="Times New Roman" w:cs="Times New Roman"/>
+          <w:noProof/>
+          <w:sz w:val="24"/>
+          <w:szCs w:val="24"/>
+          <w:lang w:val="es-ES"/>
+        </w:rPr>
+        <w:t xml:space="preserve">raphviz. (28 de 02 de 2023). </w:t>
+      </w:r>
+      <w:r>
+        <w:rPr>
+          <w:rFonts w:ascii="Times New Roman" w:hAnsi="Times New Roman" w:cs="Times New Roman"/>
+          <w:i/>
+          <w:iCs/>
+          <w:noProof/>
+          <w:sz w:val="24"/>
+          <w:szCs w:val="24"/>
+          <w:lang w:val="es-ES"/>
+        </w:rPr>
+        <w:t>graphviz</w:t>
+      </w:r>
+      <w:r>
+        <w:rPr>
+          <w:rFonts w:ascii="Times New Roman" w:hAnsi="Times New Roman" w:cs="Times New Roman"/>
+          <w:noProof/>
+          <w:sz w:val="24"/>
+          <w:szCs w:val="24"/>
+          <w:lang w:val="es-ES"/>
+        </w:rPr>
+        <w:t>. Obtenido de graphviz: https://graphviz.org/</w:t>
+      </w:r>
+    </w:p>
+    <w:p>
+      <w:pPr>
         <w:spacing w:line="276" w:lineRule="auto"/>
         <w:ind w:left="0" w:firstLine="0"/>
         <w:rPr>
           <w:rFonts w:ascii="Times New Roman" w:eastAsia="Times New Roman" w:hAnsi="Times New Roman" w:cs="Times New Roman"/>
           <w:sz w:val="24"/>
           <w:szCs w:val="24"/>
-        </w:rPr>
-      </w:pPr>
-      <w:r>
-        <w:rPr>
-          <w:rFonts w:ascii="Times New Roman" w:eastAsia="Times New Roman" w:hAnsi="Times New Roman" w:cs="Times New Roman"/>
-          <w:sz w:val="24"/>
-          <w:szCs w:val="24"/>
-        </w:rPr>
-        <w:t>Máximo 5 referencias</w:t>
-      </w:r>
-      <w:r>
-        <w:rPr>
-          <w:rFonts w:ascii="Times New Roman" w:eastAsia="Times New Roman" w:hAnsi="Times New Roman" w:cs="Times New Roman"/>
-          <w:sz w:val="24"/>
-          <w:szCs w:val="24"/>
-        </w:rPr>
-        <w:t xml:space="preserve"> en orden alfabético</w:t>
-      </w:r>
-      <w:r>
-        <w:rPr>
-          <w:rFonts w:ascii="Times New Roman" w:eastAsia="Times New Roman" w:hAnsi="Times New Roman" w:cs="Times New Roman"/>
-          <w:sz w:val="24"/>
-          <w:szCs w:val="24"/>
-        </w:rPr>
-        <w:t>.</w:t>
+          <w:lang w:val="es-ES"/>
+        </w:rPr>
+      </w:pPr>
+    </w:p>
+    <w:p>
+      <w:pPr>
+        <w:pStyle w:val="Bibliografa"/>
+        <w:ind w:left="720" w:hanging="720"/>
+        <w:rPr>
+          <w:rFonts w:ascii="Times New Roman" w:hAnsi="Times New Roman" w:cs="Times New Roman"/>
+          <w:noProof/>
+          <w:sz w:val="24"/>
+          <w:szCs w:val="24"/>
+          <w:lang w:val="en-US"/>
+        </w:rPr>
+      </w:pPr>
+      <w:r>
+        <w:rPr>
+          <w:rFonts w:ascii="Times New Roman" w:hAnsi="Times New Roman" w:cs="Times New Roman"/>
+          <w:noProof/>
+          <w:sz w:val="24"/>
+          <w:szCs w:val="24"/>
+          <w:lang w:val="es-ES"/>
+        </w:rPr>
+        <w:t xml:space="preserve">Luis Joyanes Aguilar, I. Z. (2008). </w:t>
+      </w:r>
+      <w:r>
+        <w:rPr>
+          <w:rFonts w:ascii="Times New Roman" w:hAnsi="Times New Roman" w:cs="Times New Roman"/>
+          <w:i/>
+          <w:iCs/>
+          <w:noProof/>
+          <w:sz w:val="24"/>
+          <w:szCs w:val="24"/>
+          <w:lang w:val="es-ES"/>
+        </w:rPr>
+        <w:t>Estructuras de datos en Java.</w:t>
+      </w:r>
+      <w:r>
+        <w:rPr>
+          <w:rFonts w:ascii="Times New Roman" w:hAnsi="Times New Roman" w:cs="Times New Roman"/>
+          <w:noProof/>
+          <w:sz w:val="24"/>
+          <w:szCs w:val="24"/>
+          <w:lang w:val="es-ES"/>
+        </w:rPr>
+        <w:t xml:space="preserve"> </w:t>
+      </w:r>
+      <w:r>
+        <w:rPr>
+          <w:rFonts w:ascii="Times New Roman" w:hAnsi="Times New Roman" w:cs="Times New Roman"/>
+          <w:noProof/>
+          <w:sz w:val="24"/>
+          <w:szCs w:val="24"/>
+          <w:lang w:val="en-US"/>
+        </w:rPr>
+        <w:t>España: Mc Graw Hill.</w:t>
+      </w:r>
+    </w:p>
+    <w:p>
+      <w:pPr>
+        <w:rPr>
+          <w:lang w:val="en-US"/>
+        </w:rPr>
+      </w:pPr>
+    </w:p>
+    <w:p>
+      <w:pPr>
+        <w:pStyle w:val="Bibliografa"/>
+        <w:ind w:left="720" w:hanging="720"/>
+        <w:rPr>
+          <w:rFonts w:ascii="Times New Roman" w:hAnsi="Times New Roman" w:cs="Times New Roman"/>
+          <w:noProof/>
+          <w:sz w:val="24"/>
+          <w:szCs w:val="24"/>
+        </w:rPr>
+      </w:pPr>
+      <w:r>
+        <w:rPr>
+          <w:rFonts w:ascii="Times New Roman" w:hAnsi="Times New Roman" w:cs="Times New Roman"/>
+          <w:noProof/>
+          <w:sz w:val="24"/>
+          <w:szCs w:val="24"/>
+        </w:rPr>
+        <w:t>Nicole</w:t>
+      </w:r>
+      <w:r>
+        <w:rPr>
+          <w:rFonts w:ascii="Times New Roman" w:hAnsi="Times New Roman" w:cs="Times New Roman"/>
+          <w:noProof/>
+          <w:sz w:val="24"/>
+          <w:szCs w:val="24"/>
+        </w:rPr>
+        <w:t xml:space="preserve">. </w:t>
+      </w:r>
+      <w:r>
+        <w:rPr>
+          <w:rFonts w:ascii="Times New Roman" w:hAnsi="Times New Roman" w:cs="Times New Roman"/>
+          <w:noProof/>
+          <w:sz w:val="24"/>
+          <w:szCs w:val="24"/>
+          <w:lang w:val="en-US"/>
+        </w:rPr>
+        <w:t>(201</w:t>
+      </w:r>
+      <w:r>
+        <w:rPr>
+          <w:rFonts w:ascii="Times New Roman" w:hAnsi="Times New Roman" w:cs="Times New Roman"/>
+          <w:noProof/>
+          <w:sz w:val="24"/>
+          <w:szCs w:val="24"/>
+          <w:lang w:val="en-US"/>
+        </w:rPr>
+        <w:t>8</w:t>
+      </w:r>
+      <w:r>
+        <w:rPr>
+          <w:rFonts w:ascii="Times New Roman" w:hAnsi="Times New Roman" w:cs="Times New Roman"/>
+          <w:noProof/>
+          <w:sz w:val="24"/>
+          <w:szCs w:val="24"/>
+          <w:lang w:val="en-US"/>
+        </w:rPr>
+        <w:t xml:space="preserve">). </w:t>
+      </w:r>
+      <w:r>
+        <w:rPr>
+          <w:rFonts w:ascii="Times New Roman" w:hAnsi="Times New Roman" w:cs="Times New Roman"/>
+          <w:i/>
+          <w:iCs/>
+          <w:noProof/>
+          <w:sz w:val="24"/>
+          <w:szCs w:val="24"/>
+          <w:lang w:val="en-US"/>
+        </w:rPr>
+        <w:t>Platzi.</w:t>
+      </w:r>
+      <w:r>
+        <w:rPr>
+          <w:rFonts w:ascii="Times New Roman" w:hAnsi="Times New Roman" w:cs="Times New Roman"/>
+          <w:i/>
+          <w:iCs/>
+          <w:noProof/>
+          <w:sz w:val="24"/>
+          <w:szCs w:val="24"/>
+          <w:lang w:val="en-US"/>
+        </w:rPr>
+        <w:t xml:space="preserve"> </w:t>
+      </w:r>
+      <w:r>
+        <w:rPr>
+          <w:rFonts w:ascii="Times New Roman" w:hAnsi="Times New Roman" w:cs="Times New Roman"/>
+          <w:noProof/>
+          <w:sz w:val="24"/>
+          <w:szCs w:val="24"/>
+        </w:rPr>
+        <w:t xml:space="preserve">Obtenido de </w:t>
+      </w:r>
+      <w:r>
+        <w:rPr>
+          <w:rFonts w:ascii="Times New Roman" w:hAnsi="Times New Roman" w:cs="Times New Roman"/>
+          <w:noProof/>
+          <w:sz w:val="24"/>
+          <w:szCs w:val="24"/>
+        </w:rPr>
+        <w:t>platzi</w:t>
+      </w:r>
+      <w:r>
+        <w:rPr>
+          <w:rFonts w:ascii="Times New Roman" w:hAnsi="Times New Roman" w:cs="Times New Roman"/>
+          <w:noProof/>
+          <w:sz w:val="24"/>
+          <w:szCs w:val="24"/>
+        </w:rPr>
+        <w:t xml:space="preserve">: </w:t>
+      </w:r>
+      <w:r>
+        <w:rPr>
+          <w:rFonts w:ascii="Times New Roman" w:hAnsi="Times New Roman" w:cs="Times New Roman"/>
+          <w:i/>
+          <w:iCs/>
+          <w:noProof/>
+          <w:sz w:val="24"/>
+          <w:szCs w:val="24"/>
+        </w:rPr>
+        <w:t>https://platzi.com/blog/que-es-frontend-y-backend/.</w:t>
+      </w:r>
+      <w:r>
+        <w:rPr>
+          <w:rFonts w:ascii="Times New Roman" w:hAnsi="Times New Roman" w:cs="Times New Roman"/>
+          <w:noProof/>
+          <w:sz w:val="24"/>
+          <w:szCs w:val="24"/>
+        </w:rPr>
+        <w:t xml:space="preserve"> </w:t>
       </w:r>
     </w:p>
     <w:p>
@@ -2858,106 +4295,112 @@
     </w:p>
     <w:p>
       <w:pPr>
+        <w:pStyle w:val="Bibliografa"/>
+        <w:ind w:left="720" w:hanging="720"/>
+        <w:rPr>
+          <w:rFonts w:ascii="Times New Roman" w:hAnsi="Times New Roman" w:cs="Times New Roman"/>
+          <w:noProof/>
+          <w:sz w:val="24"/>
+          <w:szCs w:val="24"/>
+          <w:lang w:val="en-US"/>
+        </w:rPr>
+      </w:pPr>
+      <w:r>
+        <w:rPr>
+          <w:rFonts w:ascii="Times New Roman" w:hAnsi="Times New Roman" w:cs="Times New Roman"/>
+          <w:noProof/>
+          <w:sz w:val="24"/>
+          <w:szCs w:val="24"/>
+          <w:lang w:val="en-US"/>
+        </w:rPr>
+        <w:t xml:space="preserve">North, E. R. (2015). </w:t>
+      </w:r>
+      <w:r>
+        <w:rPr>
+          <w:rFonts w:ascii="Times New Roman" w:hAnsi="Times New Roman" w:cs="Times New Roman"/>
+          <w:i/>
+          <w:iCs/>
+          <w:noProof/>
+          <w:sz w:val="24"/>
+          <w:szCs w:val="24"/>
+          <w:lang w:val="en-US"/>
+        </w:rPr>
+        <w:t>Drawing graphs with dot.</w:t>
+      </w:r>
+      <w:r>
+        <w:rPr>
+          <w:rFonts w:ascii="Times New Roman" w:hAnsi="Times New Roman" w:cs="Times New Roman"/>
+          <w:noProof/>
+          <w:sz w:val="24"/>
+          <w:szCs w:val="24"/>
+          <w:lang w:val="en-US"/>
+        </w:rPr>
+        <w:t xml:space="preserve"> </w:t>
+      </w:r>
+    </w:p>
+    <w:p>
+      <w:pPr>
         <w:spacing w:line="276" w:lineRule="auto"/>
         <w:ind w:left="0" w:firstLine="0"/>
-        <w:jc w:val="both"/>
         <w:rPr>
           <w:lang w:val="en-US"/>
         </w:rPr>
       </w:pPr>
-      <w:r>
-        <w:rPr>
-          <w:rFonts w:ascii="Times New Roman" w:eastAsia="Times New Roman" w:hAnsi="Times New Roman" w:cs="Times New Roman"/>
+    </w:p>
+    <w:p>
+      <w:pPr>
+        <w:pStyle w:val="Bibliografa"/>
+        <w:ind w:left="720" w:hanging="720"/>
+        <w:rPr>
+          <w:rFonts w:ascii="Times New Roman" w:hAnsi="Times New Roman" w:cs="Times New Roman"/>
+          <w:noProof/>
           <w:sz w:val="24"/>
           <w:szCs w:val="24"/>
           <w:lang w:val="en-US"/>
         </w:rPr>
-        <w:t>C. J. Date</w:t>
-      </w:r>
-      <w:r>
-        <w:rPr>
-          <w:rFonts w:ascii="Times New Roman" w:eastAsia="Times New Roman" w:hAnsi="Times New Roman" w:cs="Times New Roman"/>
+      </w:pPr>
+      <w:r>
+        <w:rPr>
+          <w:rFonts w:ascii="Times New Roman" w:hAnsi="Times New Roman" w:cs="Times New Roman"/>
+          <w:noProof/>
           <w:sz w:val="24"/>
           <w:szCs w:val="24"/>
           <w:lang w:val="en-US"/>
         </w:rPr>
-        <w:t>, (199</w:t>
-      </w:r>
-      <w:r>
-        <w:rPr>
-          <w:rFonts w:ascii="Times New Roman" w:eastAsia="Times New Roman" w:hAnsi="Times New Roman" w:cs="Times New Roman"/>
+        <w:t xml:space="preserve">w3schools. (25 de 02 de 2023). </w:t>
+      </w:r>
+      <w:r>
+        <w:rPr>
+          <w:rFonts w:ascii="Times New Roman" w:hAnsi="Times New Roman" w:cs="Times New Roman"/>
+          <w:i/>
+          <w:iCs/>
+          <w:noProof/>
           <w:sz w:val="24"/>
           <w:szCs w:val="24"/>
           <w:lang w:val="en-US"/>
         </w:rPr>
-        <w:t>1</w:t>
-      </w:r>
-      <w:r>
-        <w:rPr>
-          <w:rFonts w:ascii="Times New Roman" w:eastAsia="Times New Roman" w:hAnsi="Times New Roman" w:cs="Times New Roman"/>
+        <w:t>w3schools</w:t>
+      </w:r>
+      <w:r>
+        <w:rPr>
+          <w:rFonts w:ascii="Times New Roman" w:hAnsi="Times New Roman" w:cs="Times New Roman"/>
+          <w:noProof/>
           <w:sz w:val="24"/>
           <w:szCs w:val="24"/>
           <w:lang w:val="en-US"/>
         </w:rPr>
-        <w:t>).</w:t>
-      </w:r>
-      <w:r>
-        <w:rPr>
-          <w:rFonts w:ascii="Times New Roman" w:eastAsia="Times New Roman" w:hAnsi="Times New Roman" w:cs="Times New Roman"/>
-          <w:i/>
-          <w:sz w:val="24"/>
-          <w:szCs w:val="24"/>
+        <w:t>. Obtenido de w3schools: https://www.w3schools.com/xml/default.asp</w:t>
+      </w:r>
+    </w:p>
+    <w:p>
+      <w:pPr>
+        <w:spacing w:line="276" w:lineRule="auto"/>
+        <w:ind w:left="0" w:firstLine="0"/>
+        <w:jc w:val="both"/>
+        <w:rPr>
           <w:lang w:val="en-US"/>
         </w:rPr>
-        <w:t xml:space="preserve"> </w:t>
-      </w:r>
-      <w:r>
-        <w:rPr>
-          <w:rFonts w:ascii="Times New Roman" w:eastAsia="Times New Roman" w:hAnsi="Times New Roman" w:cs="Times New Roman"/>
-          <w:i/>
-          <w:sz w:val="24"/>
-          <w:szCs w:val="24"/>
-          <w:lang w:val="en-US"/>
-        </w:rPr>
-        <w:t>An introduction to Database Systems</w:t>
-      </w:r>
-      <w:r>
-        <w:rPr>
-          <w:rFonts w:ascii="Times New Roman" w:eastAsia="Times New Roman" w:hAnsi="Times New Roman" w:cs="Times New Roman"/>
-          <w:i/>
-          <w:sz w:val="24"/>
-          <w:szCs w:val="24"/>
-          <w:lang w:val="en-US"/>
-        </w:rPr>
-        <w:t>.</w:t>
-      </w:r>
-      <w:r>
-        <w:rPr>
-          <w:rFonts w:ascii="Times New Roman" w:eastAsia="Times New Roman" w:hAnsi="Times New Roman" w:cs="Times New Roman"/>
-          <w:sz w:val="24"/>
-          <w:szCs w:val="24"/>
-          <w:lang w:val="en-US"/>
-        </w:rPr>
-        <w:t xml:space="preserve"> </w:t>
-      </w:r>
-      <w:r>
-        <w:rPr>
-          <w:rFonts w:ascii="Times New Roman" w:eastAsia="Times New Roman" w:hAnsi="Times New Roman" w:cs="Times New Roman"/>
-          <w:sz w:val="24"/>
-          <w:szCs w:val="24"/>
-          <w:lang w:val="en-US"/>
-        </w:rPr>
-        <w:t>Addison-Wesley Publishing Company, Inc</w:t>
-      </w:r>
-      <w:r>
-        <w:rPr>
-          <w:rFonts w:ascii="Times New Roman" w:eastAsia="Times New Roman" w:hAnsi="Times New Roman" w:cs="Times New Roman"/>
-          <w:sz w:val="24"/>
-          <w:szCs w:val="24"/>
-          <w:lang w:val="en-US"/>
-        </w:rPr>
-        <w:t xml:space="preserve">. </w:t>
-      </w:r>
+      </w:pPr>
     </w:p>
     <w:p>
       <w:pPr>
@@ -2983,8 +4426,10 @@
       <w:pPr>
         <w:spacing w:line="276" w:lineRule="auto"/>
         <w:ind w:left="0" w:firstLine="0"/>
-        <w:jc w:val="both"/>
-        <w:rPr>
+        <w:rPr>
+          <w:rFonts w:ascii="Times New Roman" w:eastAsia="Times New Roman" w:hAnsi="Times New Roman" w:cs="Times New Roman"/>
+          <w:sz w:val="24"/>
+          <w:szCs w:val="24"/>
           <w:lang w:val="en-US"/>
         </w:rPr>
       </w:pPr>
@@ -2994,6 +4439,9 @@
         <w:spacing w:line="276" w:lineRule="auto"/>
         <w:ind w:left="0" w:firstLine="0"/>
         <w:rPr>
+          <w:rFonts w:ascii="Times New Roman" w:eastAsia="Times New Roman" w:hAnsi="Times New Roman" w:cs="Times New Roman"/>
+          <w:sz w:val="24"/>
+          <w:szCs w:val="24"/>
           <w:lang w:val="en-US"/>
         </w:rPr>
       </w:pPr>
@@ -3004,298 +4452,140 @@
         <w:ind w:left="0" w:firstLine="0"/>
         <w:rPr>
           <w:rFonts w:ascii="Times New Roman" w:eastAsia="Times New Roman" w:hAnsi="Times New Roman" w:cs="Times New Roman"/>
-          <w:sz w:val="24"/>
-          <w:szCs w:val="24"/>
-          <w:lang w:val="en-US"/>
-        </w:rPr>
-      </w:pPr>
-      <w:r>
-        <w:rPr>
-          <w:rFonts w:ascii="Times New Roman" w:eastAsia="Times New Roman" w:hAnsi="Times New Roman" w:cs="Times New Roman"/>
-          <w:sz w:val="24"/>
-          <w:szCs w:val="24"/>
-          <w:lang w:val="en-US"/>
-        </w:rPr>
-        <w:t xml:space="preserve"> </w:t>
+          <w:b/>
+          <w:sz w:val="24"/>
+          <w:szCs w:val="24"/>
+        </w:rPr>
+      </w:pPr>
+      <w:r>
+        <w:rPr>
+          <w:rFonts w:ascii="Times New Roman" w:eastAsia="Times New Roman" w:hAnsi="Times New Roman" w:cs="Times New Roman"/>
+          <w:b/>
+          <w:sz w:val="24"/>
+          <w:szCs w:val="24"/>
+        </w:rPr>
+        <w:lastRenderedPageBreak/>
+        <w:t>Anexos</w:t>
+      </w:r>
+    </w:p>
+    <w:p>
+      <w:pPr>
+        <w:spacing w:after="90" w:line="288" w:lineRule="auto"/>
+        <w:ind w:left="0" w:firstLine="0"/>
+        <w:jc w:val="both"/>
+      </w:pPr>
+      <w:r>
+        <w:rPr>
+          <w:rFonts w:ascii="Times New Roman" w:eastAsia="Times New Roman" w:hAnsi="Times New Roman" w:cs="Times New Roman"/>
+          <w:sz w:val="24"/>
+          <w:szCs w:val="24"/>
+        </w:rPr>
+        <w:t>Imagen I.</w:t>
+      </w:r>
+    </w:p>
+    <w:p>
+      <w:pPr>
+        <w:spacing w:after="90" w:line="288" w:lineRule="auto"/>
+        <w:ind w:left="800" w:hanging="800"/>
+        <w:jc w:val="both"/>
+      </w:pPr>
+      <w:r>
+        <w:rPr>
+          <w:rFonts w:ascii="Times New Roman" w:eastAsia="Times New Roman" w:hAnsi="Times New Roman" w:cs="Times New Roman"/>
+          <w:i/>
+          <w:sz w:val="24"/>
+          <w:szCs w:val="24"/>
+        </w:rPr>
+        <w:t>Diagrama de Clases.</w:t>
       </w:r>
     </w:p>
     <w:p>
       <w:pPr>
         <w:spacing w:line="276" w:lineRule="auto"/>
         <w:ind w:left="0" w:firstLine="0"/>
-        <w:rPr>
-          <w:rFonts w:ascii="Times New Roman" w:eastAsia="Times New Roman" w:hAnsi="Times New Roman" w:cs="Times New Roman"/>
-          <w:sz w:val="24"/>
-          <w:szCs w:val="24"/>
-          <w:lang w:val="en-US"/>
-        </w:rPr>
-      </w:pPr>
+        <w:jc w:val="center"/>
+        <w:rPr>
+          <w:u w:val="single"/>
+          <w:lang w:val="es-419"/>
+        </w:rPr>
+      </w:pPr>
+      <w:r>
+        <w:rPr>
+          <w:noProof/>
+          <w:u w:val="single"/>
+          <w:lang w:val="es-419"/>
+        </w:rPr>
+        <w:drawing>
+          <wp:inline distT="0" distB="0" distL="0" distR="0" wp14:anchorId="58652CA6" wp14:editId="3C6EC295">
+            <wp:extent cx="3117850" cy="2229485"/>
+            <wp:effectExtent l="0" t="0" r="6350" b="0"/>
+            <wp:docPr id="12" name="Imagen 12" descr="Diagrama&#10;&#10;Descripción generada automáticamente"/>
+            <wp:cNvGraphicFramePr>
+              <a:graphicFrameLocks xmlns:a="http://schemas.openxmlformats.org/drawingml/2006/main" noChangeAspect="1"/>
+            </wp:cNvGraphicFramePr>
+            <a:graphic xmlns:a="http://schemas.openxmlformats.org/drawingml/2006/main">
+              <a:graphicData uri="http://schemas.openxmlformats.org/drawingml/2006/picture">
+                <pic:pic xmlns:pic="http://schemas.openxmlformats.org/drawingml/2006/picture">
+                  <pic:nvPicPr>
+                    <pic:cNvPr id="12" name="Imagen 12" descr="Diagrama&#10;&#10;Descripción generada automáticamente"/>
+                    <pic:cNvPicPr/>
+                  </pic:nvPicPr>
+                  <pic:blipFill>
+                    <a:blip r:embed="rId17">
+                      <a:extLst>
+                        <a:ext uri="{28A0092B-C50C-407E-A947-70E740481C1C}">
+                          <a14:useLocalDpi xmlns:a14="http://schemas.microsoft.com/office/drawing/2010/main" val="0"/>
+                        </a:ext>
+                      </a:extLst>
+                    </a:blip>
+                    <a:stretch>
+                      <a:fillRect/>
+                    </a:stretch>
+                  </pic:blipFill>
+                  <pic:spPr>
+                    <a:xfrm>
+                      <a:off x="0" y="0"/>
+                      <a:ext cx="3117850" cy="2229485"/>
+                    </a:xfrm>
+                    <a:prstGeom prst="rect">
+                      <a:avLst/>
+                    </a:prstGeom>
+                  </pic:spPr>
+                </pic:pic>
+              </a:graphicData>
+            </a:graphic>
+          </wp:inline>
+        </w:drawing>
+      </w:r>
+    </w:p>
+    <w:p>
+      <w:pPr>
+        <w:spacing w:after="90" w:line="288" w:lineRule="auto"/>
+        <w:ind w:left="360" w:firstLine="0"/>
+        <w:jc w:val="center"/>
+        <w:rPr>
+          <w:rFonts w:ascii="Times New Roman" w:eastAsia="Times New Roman" w:hAnsi="Times New Roman" w:cs="Times New Roman"/>
+          <w:sz w:val="20"/>
+          <w:szCs w:val="20"/>
+        </w:rPr>
+      </w:pPr>
+      <w:r>
+        <w:rPr>
+          <w:rFonts w:ascii="Times New Roman" w:eastAsia="Times New Roman" w:hAnsi="Times New Roman" w:cs="Times New Roman"/>
+          <w:sz w:val="20"/>
+          <w:szCs w:val="20"/>
+        </w:rPr>
+        <w:t>Fuente: elaboración propia.</w:t>
+      </w:r>
     </w:p>
     <w:p>
       <w:pPr>
         <w:spacing w:line="276" w:lineRule="auto"/>
         <w:ind w:left="0" w:firstLine="0"/>
         <w:rPr>
-          <w:rFonts w:ascii="Times New Roman" w:eastAsia="Times New Roman" w:hAnsi="Times New Roman" w:cs="Times New Roman"/>
-          <w:sz w:val="24"/>
-          <w:szCs w:val="24"/>
-          <w:lang w:val="en-US"/>
-        </w:rPr>
-      </w:pPr>
-    </w:p>
-    <w:p>
-      <w:pPr>
-        <w:spacing w:line="276" w:lineRule="auto"/>
-        <w:ind w:left="0" w:firstLine="0"/>
-        <w:rPr>
-          <w:rFonts w:ascii="Times New Roman" w:eastAsia="Times New Roman" w:hAnsi="Times New Roman" w:cs="Times New Roman"/>
-          <w:sz w:val="24"/>
-          <w:szCs w:val="24"/>
-          <w:lang w:val="en-US"/>
-        </w:rPr>
-      </w:pPr>
-    </w:p>
-    <w:p>
-      <w:pPr>
-        <w:spacing w:line="276" w:lineRule="auto"/>
-        <w:ind w:left="0" w:firstLine="0"/>
-        <w:rPr>
-          <w:rFonts w:ascii="Times New Roman" w:eastAsia="Times New Roman" w:hAnsi="Times New Roman" w:cs="Times New Roman"/>
-          <w:sz w:val="24"/>
-          <w:szCs w:val="24"/>
-          <w:lang w:val="en-US"/>
-        </w:rPr>
-      </w:pPr>
-    </w:p>
-    <w:p>
-      <w:pPr>
-        <w:spacing w:line="276" w:lineRule="auto"/>
-        <w:ind w:left="0" w:firstLine="0"/>
-        <w:rPr>
-          <w:rFonts w:ascii="Times New Roman" w:eastAsia="Times New Roman" w:hAnsi="Times New Roman" w:cs="Times New Roman"/>
-          <w:sz w:val="24"/>
-          <w:szCs w:val="24"/>
-          <w:lang w:val="en-US"/>
-        </w:rPr>
-      </w:pPr>
-    </w:p>
-    <w:p>
-      <w:pPr>
-        <w:spacing w:line="276" w:lineRule="auto"/>
-        <w:ind w:left="0" w:firstLine="0"/>
-        <w:rPr>
-          <w:rFonts w:ascii="Times New Roman" w:eastAsia="Times New Roman" w:hAnsi="Times New Roman" w:cs="Times New Roman"/>
-          <w:sz w:val="24"/>
-          <w:szCs w:val="24"/>
-          <w:lang w:val="en-US"/>
-        </w:rPr>
-      </w:pPr>
-    </w:p>
-    <w:p>
-      <w:pPr>
-        <w:spacing w:line="276" w:lineRule="auto"/>
-        <w:ind w:left="0" w:firstLine="0"/>
-        <w:rPr>
-          <w:rFonts w:ascii="Times New Roman" w:eastAsia="Times New Roman" w:hAnsi="Times New Roman" w:cs="Times New Roman"/>
-          <w:sz w:val="24"/>
-          <w:szCs w:val="24"/>
-          <w:lang w:val="en-US"/>
-        </w:rPr>
-      </w:pPr>
-    </w:p>
-    <w:p>
-      <w:pPr>
-        <w:spacing w:line="276" w:lineRule="auto"/>
-        <w:ind w:left="0" w:firstLine="0"/>
-        <w:rPr>
-          <w:rFonts w:ascii="Times New Roman" w:eastAsia="Times New Roman" w:hAnsi="Times New Roman" w:cs="Times New Roman"/>
-          <w:sz w:val="24"/>
-          <w:szCs w:val="24"/>
-          <w:lang w:val="en-US"/>
-        </w:rPr>
-      </w:pPr>
-    </w:p>
-    <w:p>
-      <w:pPr>
-        <w:spacing w:line="276" w:lineRule="auto"/>
-        <w:ind w:left="0" w:firstLine="0"/>
-        <w:rPr>
-          <w:rFonts w:ascii="Times New Roman" w:eastAsia="Times New Roman" w:hAnsi="Times New Roman" w:cs="Times New Roman"/>
-          <w:sz w:val="24"/>
-          <w:szCs w:val="24"/>
-          <w:lang w:val="en-US"/>
-        </w:rPr>
-      </w:pPr>
-    </w:p>
-    <w:p>
-      <w:pPr>
-        <w:spacing w:line="276" w:lineRule="auto"/>
-        <w:ind w:left="0" w:firstLine="0"/>
-        <w:rPr>
-          <w:rFonts w:ascii="Times New Roman" w:eastAsia="Times New Roman" w:hAnsi="Times New Roman" w:cs="Times New Roman"/>
-          <w:sz w:val="24"/>
-          <w:szCs w:val="24"/>
-          <w:lang w:val="en-US"/>
-        </w:rPr>
-      </w:pPr>
-    </w:p>
-    <w:p>
-      <w:pPr>
-        <w:spacing w:line="276" w:lineRule="auto"/>
-        <w:ind w:left="0" w:firstLine="0"/>
-        <w:rPr>
-          <w:rFonts w:ascii="Times New Roman" w:eastAsia="Times New Roman" w:hAnsi="Times New Roman" w:cs="Times New Roman"/>
-          <w:sz w:val="24"/>
-          <w:szCs w:val="24"/>
-          <w:lang w:val="en-US"/>
-        </w:rPr>
-      </w:pPr>
-    </w:p>
-    <w:p>
-      <w:pPr>
-        <w:spacing w:line="276" w:lineRule="auto"/>
-        <w:ind w:left="0" w:firstLine="0"/>
-        <w:rPr>
-          <w:rFonts w:ascii="Times New Roman" w:eastAsia="Times New Roman" w:hAnsi="Times New Roman" w:cs="Times New Roman"/>
-          <w:sz w:val="24"/>
-          <w:szCs w:val="24"/>
-          <w:lang w:val="en-US"/>
-        </w:rPr>
-      </w:pPr>
-    </w:p>
-    <w:p>
-      <w:pPr>
-        <w:spacing w:line="276" w:lineRule="auto"/>
-        <w:ind w:left="0" w:firstLine="0"/>
-        <w:rPr>
-          <w:rFonts w:ascii="Times New Roman" w:eastAsia="Times New Roman" w:hAnsi="Times New Roman" w:cs="Times New Roman"/>
-          <w:sz w:val="24"/>
-          <w:szCs w:val="24"/>
-          <w:lang w:val="en-US"/>
-        </w:rPr>
-      </w:pPr>
-    </w:p>
-    <w:p>
-      <w:pPr>
-        <w:spacing w:line="276" w:lineRule="auto"/>
-        <w:ind w:left="0" w:firstLine="0"/>
-        <w:rPr>
-          <w:rFonts w:ascii="Times New Roman" w:eastAsia="Times New Roman" w:hAnsi="Times New Roman" w:cs="Times New Roman"/>
-          <w:sz w:val="24"/>
-          <w:szCs w:val="24"/>
-          <w:lang w:val="en-US"/>
-        </w:rPr>
-      </w:pPr>
-    </w:p>
-    <w:p>
-      <w:pPr>
-        <w:spacing w:line="276" w:lineRule="auto"/>
-        <w:ind w:left="0" w:firstLine="0"/>
-        <w:rPr>
-          <w:rFonts w:ascii="Times New Roman" w:eastAsia="Times New Roman" w:hAnsi="Times New Roman" w:cs="Times New Roman"/>
-          <w:sz w:val="24"/>
-          <w:szCs w:val="24"/>
-          <w:lang w:val="en-US"/>
-        </w:rPr>
-      </w:pPr>
-    </w:p>
-    <w:p>
-      <w:pPr>
-        <w:spacing w:line="276" w:lineRule="auto"/>
-        <w:ind w:left="0" w:firstLine="0"/>
-        <w:rPr>
-          <w:rFonts w:ascii="Times New Roman" w:eastAsia="Times New Roman" w:hAnsi="Times New Roman" w:cs="Times New Roman"/>
-          <w:sz w:val="24"/>
-          <w:szCs w:val="24"/>
-          <w:lang w:val="en-US"/>
-        </w:rPr>
-      </w:pPr>
-    </w:p>
-    <w:p>
-      <w:pPr>
-        <w:spacing w:line="276" w:lineRule="auto"/>
-        <w:ind w:left="0" w:firstLine="0"/>
-        <w:rPr>
-          <w:rFonts w:ascii="Times New Roman" w:eastAsia="Times New Roman" w:hAnsi="Times New Roman" w:cs="Times New Roman"/>
-          <w:b/>
-          <w:sz w:val="24"/>
-          <w:szCs w:val="24"/>
-        </w:rPr>
-      </w:pPr>
-      <w:r>
-        <w:rPr>
-          <w:rFonts w:ascii="Times New Roman" w:eastAsia="Times New Roman" w:hAnsi="Times New Roman" w:cs="Times New Roman"/>
-          <w:b/>
-          <w:sz w:val="24"/>
-          <w:szCs w:val="24"/>
-        </w:rPr>
-        <w:t>Extensión: de c</w:t>
-      </w:r>
-      <w:r>
-        <w:rPr>
-          <w:rFonts w:ascii="Times New Roman" w:eastAsia="Times New Roman" w:hAnsi="Times New Roman" w:cs="Times New Roman"/>
-          <w:b/>
-          <w:sz w:val="24"/>
-          <w:szCs w:val="24"/>
-        </w:rPr>
-        <w:t xml:space="preserve">uatro </w:t>
-      </w:r>
-      <w:r>
-        <w:rPr>
-          <w:rFonts w:ascii="Times New Roman" w:eastAsia="Times New Roman" w:hAnsi="Times New Roman" w:cs="Times New Roman"/>
-          <w:b/>
-          <w:sz w:val="24"/>
-          <w:szCs w:val="24"/>
-        </w:rPr>
-        <w:t xml:space="preserve">a siete </w:t>
-      </w:r>
-      <w:r>
-        <w:rPr>
-          <w:rFonts w:ascii="Times New Roman" w:eastAsia="Times New Roman" w:hAnsi="Times New Roman" w:cs="Times New Roman"/>
-          <w:b/>
-          <w:sz w:val="24"/>
-          <w:szCs w:val="24"/>
-        </w:rPr>
-        <w:t xml:space="preserve">páginas </w:t>
-      </w:r>
-      <w:r>
-        <w:rPr>
-          <w:rFonts w:ascii="Times New Roman" w:eastAsia="Times New Roman" w:hAnsi="Times New Roman" w:cs="Times New Roman"/>
-          <w:b/>
-          <w:sz w:val="24"/>
-          <w:szCs w:val="24"/>
-        </w:rPr>
-        <w:t>como máximo</w:t>
-      </w:r>
-    </w:p>
-    <w:p>
-      <w:pPr>
-        <w:spacing w:line="276" w:lineRule="auto"/>
-        <w:ind w:left="0" w:firstLine="0"/>
-        <w:rPr>
           <w:lang w:val="es-419"/>
         </w:rPr>
       </w:pPr>
-      <w:r>
-        <w:t xml:space="preserve">Adicionalmente, se pueden agregar </w:t>
-      </w:r>
-      <w:proofErr w:type="spellStart"/>
-      <w:r>
-        <w:t>ap</w:t>
-      </w:r>
-      <w:r>
-        <w:rPr>
-          <w:lang w:val="es-419"/>
-        </w:rPr>
-        <w:t>éndices</w:t>
-      </w:r>
-      <w:proofErr w:type="spellEnd"/>
-      <w:r>
-        <w:rPr>
-          <w:lang w:val="es-419"/>
-        </w:rPr>
-        <w:t xml:space="preserve"> con modelos, tablas, etc.  Que complementan el contenido del trabajo.</w:t>
-      </w:r>
     </w:p>
     <w:sectPr>
       <w:type w:val="continuous"/>
@@ -4323,6 +5613,14 @@
     <w:uiPriority w:val="99"/>
     <w:rsid w:val="00A16055"/>
   </w:style>
+  <w:style w:type="paragraph" w:styleId="Bibliografa">
+    <w:name w:val="Bibliography"/>
+    <w:basedOn w:val="Normal"/>
+    <w:next w:val="Normal"/>
+    <w:uiPriority w:val="37"/>
+    <w:unhideWhenUsed/>
+    <w:rsid w:val="0014363B"/>
+  </w:style>
 </w:styles>
 </file>
 

</xml_diff>

<commit_message>
Diagrama de clases agregado a documentacion
</commit_message>
<xml_diff>
--- a/Documentacion/FtoArticuloEnsayo-IPC2-lab.docx
+++ b/Documentacion/FtoArticuloEnsayo-IPC2-lab.docx
@@ -104,7 +104,7 @@
                     </wp:anchor>
                   </w:drawing>
                 </mc:Choice>
-                <mc:Fallback xmlns:a14="http://schemas.microsoft.com/office/drawing/2010/main" xmlns:c="http://schemas.openxmlformats.org/drawingml/2006/chart" xmlns:pic="http://schemas.openxmlformats.org/drawingml/2006/picture" xmlns:a="http://schemas.openxmlformats.org/drawingml/2006/main" xmlns:mv="urn:schemas-microsoft-com:mac:vml" xmlns:ve="http://schemas.openxmlformats.org/markup-compatibility/2006">
+                <mc:Fallback xmlns:ve="http://schemas.openxmlformats.org/markup-compatibility/2006" xmlns:mv="urn:schemas-microsoft-com:mac:vml" xmlns:a="http://schemas.openxmlformats.org/drawingml/2006/main" xmlns:pic="http://schemas.openxmlformats.org/drawingml/2006/picture" xmlns:c="http://schemas.openxmlformats.org/drawingml/2006/chart" xmlns:a14="http://schemas.microsoft.com/office/drawing/2010/main">
                   <w:pict>
                     <v:shapetype w14:anchorId="696BC117" id="_x0000_t32" coordsize="21600,21600" o:spt="32" o:oned="t" path="m,l21600,21600e" filled="f">
                       <v:path arrowok="t" fillok="f" o:connecttype="none"/>
@@ -211,7 +211,7 @@
                     </wp:anchor>
                   </w:drawing>
                 </mc:Choice>
-                <mc:Fallback xmlns:a14="http://schemas.microsoft.com/office/drawing/2010/main" xmlns:c="http://schemas.openxmlformats.org/drawingml/2006/chart" xmlns:pic="http://schemas.openxmlformats.org/drawingml/2006/picture" xmlns:a="http://schemas.openxmlformats.org/drawingml/2006/main" xmlns:mv="urn:schemas-microsoft-com:mac:vml" xmlns:ve="http://schemas.openxmlformats.org/markup-compatibility/2006">
+                <mc:Fallback xmlns:ve="http://schemas.openxmlformats.org/markup-compatibility/2006" xmlns:mv="urn:schemas-microsoft-com:mac:vml" xmlns:a="http://schemas.openxmlformats.org/drawingml/2006/main" xmlns:pic="http://schemas.openxmlformats.org/drawingml/2006/picture" xmlns:c="http://schemas.openxmlformats.org/drawingml/2006/chart" xmlns:a14="http://schemas.microsoft.com/office/drawing/2010/main">
                   <w:pict>
                     <v:shape w14:anchorId="1C8B1292" id="Conector recto de flecha 2" o:spid="_x0000_s1026" type="#_x0000_t32" style="position:absolute;margin-left:7pt;margin-top:5pt;width:426pt;height:1pt;z-index:251659264;visibility:visible;mso-wrap-style:square;mso-wrap-distance-left:9pt;mso-wrap-distance-top:0;mso-wrap-distance-right:9pt;mso-wrap-distance-bottom:0;mso-position-horizontal:absolute;mso-position-horizontal-relative:margin;mso-position-vertical:absolute;mso-position-vertical-relative:text" o:gfxdata="UEsDBBQABgAIAAAAIQC2gziS/gAAAOEBAAATAAAAW0NvbnRlbnRfVHlwZXNdLnhtbJSRQU7DMBBF 90jcwfIWJU67QAgl6YK0S0CoHGBkTxKLZGx5TGhvj5O2G0SRWNoz/78nu9wcxkFMGNg6quQqL6RA 0s5Y6ir5vt9lD1JwBDIwOMJKHpHlpr69KfdHjyxSmriSfYz+USnWPY7AufNIadK6MEJMx9ApD/oD OlTrorhX2lFEilmcO2RdNtjC5xDF9pCuTyYBB5bi6bQ4syoJ3g9WQ0ymaiLzg5KdCXlKLjvcW893 SUOqXwnz5DrgnHtJTxOsQfEKIT7DmDSUCaxw7Rqn8787ZsmRM9e2VmPeBN4uqYvTtW7jvijg9N/y JsXecLq0q+WD6m8AAAD//wMAUEsDBBQABgAIAAAAIQA4/SH/1gAAAJQBAAALAAAAX3JlbHMvLnJl bHOkkMFqwzAMhu+DvYPRfXGawxijTi+j0GvpHsDYimMaW0Yy2fr2M4PBMnrbUb/Q94l/f/hMi1qR JVI2sOt6UJgd+ZiDgffL8ekFlFSbvV0oo4EbChzGx4f9GRdb25HMsYhqlCwG5lrLq9biZkxWOiqY 22YiTra2kYMu1l1tQD30/bPm3wwYN0x18gb45AdQl1tp5j/sFB2T0FQ7R0nTNEV3j6o9feQzro1i OWA14Fm+Q8a1a8+Bvu/d/dMb2JY5uiPbhG/ktn4cqGU/er3pcvwCAAD//wMAUEsDBBQABgAIAAAA IQDfwcP16gEAAMMDAAAOAAAAZHJzL2Uyb0RvYy54bWysU01v2zAMvQ/YfxB0X2wnbdoacXpI1l2G LUC3H8BItC1AX5C0OPn3o+Ss3cdlGKaDREnk0+MjtXk8G81OGKJytuPNouYMrXBS2aHjX788vbvn LCawErSz2PELRv64fftmM/kWl250WmJgBGJjO/mOjyn5tqqiGNFAXDiPli57Fwwk2oahkgEmQje6 Wtb1uppckD44gTHS6X6+5NuC3/co0ue+j5iY7jhxS2UOZT7mudpuoB0C+FGJKw34BxYGlKVHX6D2 kIB9C+oPKKNEcNH1aSGcqVzfK4ElB8qmqX/L5nkEjyUXEif6F5ni/4MVn06HwJTs+JIzC4ZKtKNC ieQCC3lhElmvUYzAllmtyceWgnb2EK676A8hp37ug8krJcXOhLderZsVlf/S8dXdfU1jVhvPiQly uL1pHu6WN5wJ8ih31SuIDzF9QGdYNjoeUwA1jIm4zeSaojacPsZENCjwR0BmYN2T0rqUVls2UV8+ 1LdUfQHUYb2GRKbxlHO0Q8GJTiuZY3J0DMNxpwM7Qe6ZMjJxeuMXt/zgHuI4+5WrOT+jEmZtoB0R 5HsrWbp40tWSrjyzMSg500j/JVvFM4HSf+NJJLQlLrkKs+7ZOjp5KeUo59Qphe21q3Mr/rwv0a9/ b/sdAAD//wMAUEsDBBQABgAIAAAAIQCp1g2M2QAAAAgBAAAPAAAAZHJzL2Rvd25yZXYueG1sTE/L TsMwELwj8Q/WInGjNhWKqhCnqhA9ACcCl9y28ZKE+hHZbhr4epYTnGZnZzU7U20XZ8VMMY3Ba7hd KRDku2BG32t4f9vfbECkjN6gDZ40fFGCbX15UWFpwtm/0tzkXrCJTyVqGHKeSilTN5DDtAoTedY+ QnSYmcZemohnNndWrpUqpMPR84cBJ3oYqDs2J6fBxmf7+Ri+Vbs8xblpXYv7l0nr66tldw8i05L/ juE3PkeHmjMdwsmbJCzzO66SGRUj65ui4OHAi7UCWVfyf4H6BwAA//8DAFBLAQItABQABgAIAAAA IQC2gziS/gAAAOEBAAATAAAAAAAAAAAAAAAAAAAAAABbQ29udGVudF9UeXBlc10ueG1sUEsBAi0A FAAGAAgAAAAhADj9If/WAAAAlAEAAAsAAAAAAAAAAAAAAAAALwEAAF9yZWxzLy5yZWxzUEsBAi0A FAAGAAgAAAAhAN/Bw/XqAQAAwwMAAA4AAAAAAAAAAAAAAAAALgIAAGRycy9lMm9Eb2MueG1sUEsB Ai0AFAAGAAgAAAAhAKnWDYzZAAAACAEAAA8AAAAAAAAAAAAAAAAARAQAAGRycy9kb3ducmV2Lnht bFBLBQYAAAAABAAEAPMAAABKBQAAAAA= " o:allowincell="f" strokeweight="1.5pt">
                       <v:stroke joinstyle="miter"/>
@@ -354,23 +354,7 @@
           <w:sz w:val="24"/>
           <w:szCs w:val="24"/>
         </w:rPr>
-        <w:t xml:space="preserve">   </w:t>
-      </w:r>
-      <w:r>
-        <w:rPr>
-          <w:rFonts w:ascii="Times New Roman" w:eastAsia="Times New Roman" w:hAnsi="Times New Roman" w:cs="Times New Roman"/>
-          <w:sz w:val="24"/>
-          <w:szCs w:val="24"/>
-        </w:rPr>
-        <w:t>La red social es de suma importancia en el ámbito nacional e internacional ya que permite a los usuarios interactuar con otros a través de mensajes, además</w:t>
-      </w:r>
-      <w:r>
-        <w:rPr>
-          <w:rFonts w:ascii="Times New Roman" w:eastAsia="Times New Roman" w:hAnsi="Times New Roman" w:cs="Times New Roman"/>
-          <w:sz w:val="24"/>
-          <w:szCs w:val="24"/>
-        </w:rPr>
-        <w:t xml:space="preserve"> puede obtener reportes en formato </w:t>
+        <w:t xml:space="preserve">   La red social es de suma importancia en el ámbito nacional e internacional ya que permite a los usuarios interactuar con otros a través de mensajes, además puede obtener reportes en formato </w:t>
       </w:r>
       <w:proofErr w:type="spellStart"/>
       <w:r>
@@ -428,324 +412,306 @@
         <w:spacing w:after="90" w:line="288" w:lineRule="auto"/>
         <w:ind w:left="142" w:firstLine="0"/>
         <w:jc w:val="both"/>
+      </w:pPr>
+      <w:r>
+        <w:rPr>
+          <w:rFonts w:ascii="Times New Roman" w:eastAsia="Times New Roman" w:hAnsi="Times New Roman" w:cs="Times New Roman"/>
+          <w:sz w:val="24"/>
+          <w:szCs w:val="24"/>
+        </w:rPr>
+        <w:t xml:space="preserve">Social, </w:t>
+      </w:r>
+      <w:proofErr w:type="spellStart"/>
+      <w:r>
+        <w:rPr>
+          <w:rFonts w:ascii="Times New Roman" w:eastAsia="Times New Roman" w:hAnsi="Times New Roman" w:cs="Times New Roman"/>
+          <w:sz w:val="24"/>
+          <w:szCs w:val="24"/>
+        </w:rPr>
+        <w:t>Frontend</w:t>
+      </w:r>
+      <w:proofErr w:type="spellEnd"/>
+      <w:r>
+        <w:rPr>
+          <w:rFonts w:ascii="Times New Roman" w:eastAsia="Times New Roman" w:hAnsi="Times New Roman" w:cs="Times New Roman"/>
+          <w:sz w:val="24"/>
+          <w:szCs w:val="24"/>
+        </w:rPr>
+        <w:t xml:space="preserve">, </w:t>
+      </w:r>
+      <w:proofErr w:type="spellStart"/>
+      <w:r>
+        <w:rPr>
+          <w:rFonts w:ascii="Times New Roman" w:eastAsia="Times New Roman" w:hAnsi="Times New Roman" w:cs="Times New Roman"/>
+          <w:sz w:val="24"/>
+          <w:szCs w:val="24"/>
+        </w:rPr>
+        <w:t>Backend</w:t>
+      </w:r>
+      <w:proofErr w:type="spellEnd"/>
+      <w:r>
+        <w:rPr>
+          <w:rFonts w:ascii="Times New Roman" w:eastAsia="Times New Roman" w:hAnsi="Times New Roman" w:cs="Times New Roman"/>
+          <w:sz w:val="24"/>
+          <w:szCs w:val="24"/>
+        </w:rPr>
+        <w:t>, listas, probabilidad.</w:t>
+      </w:r>
+    </w:p>
+    <w:p>
+      <w:pPr>
+        <w:ind w:hanging="176"/>
+        <w:rPr>
+          <w:rFonts w:ascii="Arial" w:eastAsia="Arial" w:hAnsi="Arial" w:cs="Arial"/>
+          <w:b/>
+          <w:i/>
+        </w:rPr>
+      </w:pPr>
+    </w:p>
+    <w:p>
+      <w:pPr>
+        <w:ind w:hanging="176"/>
+        <w:rPr>
+          <w:rFonts w:ascii="Arial" w:eastAsia="Arial" w:hAnsi="Arial" w:cs="Arial"/>
+          <w:b/>
+          <w:i/>
+        </w:rPr>
+      </w:pPr>
+    </w:p>
+    <w:p>
+      <w:pPr>
+        <w:ind w:hanging="176"/>
+        <w:rPr>
+          <w:rFonts w:ascii="Arial" w:eastAsia="Arial" w:hAnsi="Arial" w:cs="Arial"/>
+          <w:b/>
+          <w:i/>
+        </w:rPr>
+      </w:pPr>
+    </w:p>
+    <w:p>
+      <w:pPr>
+        <w:ind w:hanging="176"/>
         <w:rPr>
           <w:lang w:val="en-US"/>
         </w:rPr>
       </w:pPr>
       <w:r>
-        <w:rPr>
-          <w:rFonts w:ascii="Times New Roman" w:eastAsia="Times New Roman" w:hAnsi="Times New Roman" w:cs="Times New Roman"/>
-          <w:sz w:val="24"/>
-          <w:szCs w:val="24"/>
-          <w:lang w:val="en-US"/>
-        </w:rPr>
-        <w:t xml:space="preserve">Social, Frontend, Backend, </w:t>
-      </w:r>
-      <w:proofErr w:type="spellStart"/>
-      <w:r>
-        <w:rPr>
-          <w:rFonts w:ascii="Times New Roman" w:eastAsia="Times New Roman" w:hAnsi="Times New Roman" w:cs="Times New Roman"/>
-          <w:sz w:val="24"/>
-          <w:szCs w:val="24"/>
-          <w:lang w:val="en-US"/>
-        </w:rPr>
-        <w:t>listas</w:t>
-      </w:r>
-      <w:proofErr w:type="spellEnd"/>
-      <w:r>
-        <w:rPr>
-          <w:rFonts w:ascii="Times New Roman" w:eastAsia="Times New Roman" w:hAnsi="Times New Roman" w:cs="Times New Roman"/>
-          <w:sz w:val="24"/>
-          <w:szCs w:val="24"/>
-          <w:lang w:val="en-US"/>
-        </w:rPr>
-        <w:t>,</w:t>
-      </w:r>
-      <w:r>
-        <w:rPr>
-          <w:rFonts w:ascii="Times New Roman" w:eastAsia="Times New Roman" w:hAnsi="Times New Roman" w:cs="Times New Roman"/>
-          <w:sz w:val="24"/>
-          <w:szCs w:val="24"/>
-          <w:lang w:val="en-US"/>
-        </w:rPr>
-        <w:t xml:space="preserve"> </w:t>
-      </w:r>
-      <w:proofErr w:type="spellStart"/>
-      <w:r>
-        <w:rPr>
-          <w:rFonts w:ascii="Times New Roman" w:eastAsia="Times New Roman" w:hAnsi="Times New Roman" w:cs="Times New Roman"/>
-          <w:sz w:val="24"/>
-          <w:szCs w:val="24"/>
-          <w:lang w:val="en-US"/>
-        </w:rPr>
-        <w:t>probabilidad</w:t>
-      </w:r>
-      <w:proofErr w:type="spellEnd"/>
-      <w:r>
-        <w:rPr>
-          <w:rFonts w:ascii="Times New Roman" w:eastAsia="Times New Roman" w:hAnsi="Times New Roman" w:cs="Times New Roman"/>
-          <w:sz w:val="24"/>
-          <w:szCs w:val="24"/>
-          <w:lang w:val="en-US"/>
-        </w:rPr>
-        <w:t>.</w:t>
-      </w:r>
-    </w:p>
-    <w:p>
-      <w:pPr>
-        <w:ind w:hanging="176"/>
         <w:rPr>
           <w:rFonts w:ascii="Arial" w:eastAsia="Arial" w:hAnsi="Arial" w:cs="Arial"/>
           <w:b/>
           <w:i/>
           <w:lang w:val="en-US"/>
         </w:rPr>
-      </w:pPr>
+        <w:t>Abstract</w:t>
+      </w:r>
+    </w:p>
+    <w:p>
+      <w:pPr>
+        <w:ind w:left="0" w:firstLine="0"/>
+        <w:jc w:val="both"/>
+        <w:rPr>
+          <w:lang w:val="en-US"/>
+        </w:rPr>
+      </w:pPr>
+    </w:p>
+    <w:p>
+      <w:pPr>
+        <w:ind w:left="0" w:firstLine="0"/>
+        <w:jc w:val="both"/>
+        <w:rPr>
+          <w:rFonts w:ascii="Times New Roman" w:eastAsia="Times New Roman" w:hAnsi="Times New Roman" w:cs="Times New Roman"/>
+          <w:i/>
+          <w:sz w:val="24"/>
+          <w:szCs w:val="24"/>
+          <w:lang w:val="en-US"/>
+        </w:rPr>
+      </w:pPr>
+      <w:r>
+        <w:rPr>
+          <w:rFonts w:ascii="Times New Roman" w:eastAsia="Times New Roman" w:hAnsi="Times New Roman" w:cs="Times New Roman"/>
+          <w:i/>
+          <w:sz w:val="24"/>
+          <w:szCs w:val="24"/>
+          <w:lang w:val="en-US"/>
+        </w:rPr>
+        <w:t>T</w:t>
+      </w:r>
+      <w:r>
+        <w:rPr>
+          <w:rFonts w:ascii="Times New Roman" w:eastAsia="Times New Roman" w:hAnsi="Times New Roman" w:cs="Times New Roman"/>
+          <w:i/>
+          <w:sz w:val="24"/>
+          <w:szCs w:val="24"/>
+          <w:lang w:val="en-US"/>
+        </w:rPr>
+        <w:t>he application consists of the operation of messages made by users, which will be used to perform calculations that produce the result of activities loaded in the system, these results will be based on calculations according to the data of the message posted by the user, in this way in this way, you will have the possibility of knowing the percentages of being a specific profile according to your activities.</w:t>
+      </w:r>
+    </w:p>
+    <w:p>
+      <w:pPr>
+        <w:ind w:left="0" w:firstLine="0"/>
+        <w:jc w:val="both"/>
+        <w:rPr>
+          <w:rFonts w:ascii="Times New Roman" w:eastAsia="Times New Roman" w:hAnsi="Times New Roman" w:cs="Times New Roman"/>
+          <w:i/>
+          <w:sz w:val="24"/>
+          <w:szCs w:val="24"/>
+          <w:lang w:val="en-US"/>
+        </w:rPr>
+      </w:pPr>
+    </w:p>
+    <w:p>
+      <w:pPr>
+        <w:ind w:left="0" w:firstLine="0"/>
+        <w:jc w:val="both"/>
+        <w:rPr>
+          <w:rFonts w:ascii="Times New Roman" w:eastAsia="Times New Roman" w:hAnsi="Times New Roman" w:cs="Times New Roman"/>
+          <w:i/>
+          <w:sz w:val="24"/>
+          <w:szCs w:val="24"/>
+          <w:lang w:val="en-US"/>
+        </w:rPr>
+      </w:pPr>
+      <w:r>
+        <w:rPr>
+          <w:rFonts w:ascii="Times New Roman" w:eastAsia="Times New Roman" w:hAnsi="Times New Roman" w:cs="Times New Roman"/>
+          <w:i/>
+          <w:sz w:val="24"/>
+          <w:szCs w:val="24"/>
+          <w:lang w:val="en-US"/>
+        </w:rPr>
+        <w:t xml:space="preserve"> </w:t>
+      </w:r>
+      <w:r>
+        <w:rPr>
+          <w:rFonts w:ascii="Times New Roman" w:eastAsia="Times New Roman" w:hAnsi="Times New Roman" w:cs="Times New Roman"/>
+          <w:i/>
+          <w:color w:val="auto"/>
+          <w:sz w:val="24"/>
+          <w:szCs w:val="24"/>
+          <w:lang w:val="en-US"/>
+        </w:rPr>
+        <w:t>The social network is e</w:t>
+      </w:r>
+      <w:r>
+        <w:rPr>
+          <w:rFonts w:ascii="Times New Roman" w:eastAsia="Times New Roman" w:hAnsi="Times New Roman" w:cs="Times New Roman"/>
+          <w:i/>
+          <w:color w:val="auto"/>
+          <w:sz w:val="24"/>
+          <w:szCs w:val="24"/>
+          <w:lang w:val="en-US"/>
+        </w:rPr>
+        <w:t xml:space="preserve">xtremely important nationally and internationally since it allows users to interact with others through </w:t>
+      </w:r>
+      <w:r>
+        <w:rPr>
+          <w:rFonts w:ascii="Times New Roman" w:eastAsia="Times New Roman" w:hAnsi="Times New Roman" w:cs="Times New Roman"/>
+          <w:i/>
+          <w:color w:val="auto"/>
+          <w:sz w:val="24"/>
+          <w:szCs w:val="24"/>
+          <w:lang w:val="en-US"/>
+        </w:rPr>
+        <w:t>messages and</w:t>
+      </w:r>
+      <w:r>
+        <w:rPr>
+          <w:rFonts w:ascii="Times New Roman" w:eastAsia="Times New Roman" w:hAnsi="Times New Roman" w:cs="Times New Roman"/>
+          <w:i/>
+          <w:color w:val="auto"/>
+          <w:sz w:val="24"/>
+          <w:szCs w:val="24"/>
+          <w:lang w:val="en-US"/>
+        </w:rPr>
+        <w:t xml:space="preserve"> can also obtain reports in pdf format that allow the user to download their data, in such a way that it can be of great utility to share your results. You also have the possibility of deleting data that has already been previously loaded into the system. Some of the results obtained </w:t>
+      </w:r>
+      <w:r>
+        <w:rPr>
+          <w:rFonts w:ascii="Times New Roman" w:eastAsia="Times New Roman" w:hAnsi="Times New Roman" w:cs="Times New Roman"/>
+          <w:i/>
+          <w:color w:val="auto"/>
+          <w:sz w:val="24"/>
+          <w:szCs w:val="24"/>
+          <w:lang w:val="en-US"/>
+        </w:rPr>
+        <w:t>can be viewed by the user in tables, or through XML format.</w:t>
+      </w:r>
     </w:p>
     <w:p>
       <w:pPr>
         <w:ind w:hanging="176"/>
+        <w:rPr>
+          <w:lang w:val="en-US"/>
+        </w:rPr>
+      </w:pPr>
+    </w:p>
+    <w:p>
+      <w:pPr>
+        <w:ind w:hanging="176"/>
+        <w:jc w:val="both"/>
+        <w:rPr>
+          <w:rFonts w:ascii="Times New Roman" w:eastAsia="Times New Roman" w:hAnsi="Times New Roman" w:cs="Times New Roman"/>
+          <w:i/>
+          <w:sz w:val="24"/>
+          <w:szCs w:val="24"/>
+          <w:lang w:val="en-US"/>
+        </w:rPr>
+      </w:pPr>
+    </w:p>
+    <w:p>
+      <w:pPr>
+        <w:ind w:left="0" w:firstLine="0"/>
+        <w:jc w:val="both"/>
+        <w:rPr>
+          <w:rFonts w:ascii="Times New Roman" w:eastAsia="Times New Roman" w:hAnsi="Times New Roman" w:cs="Times New Roman"/>
+          <w:i/>
+          <w:sz w:val="24"/>
+          <w:szCs w:val="24"/>
+          <w:lang w:val="en-US"/>
+        </w:rPr>
+      </w:pPr>
+    </w:p>
+    <w:p>
+      <w:pPr>
+        <w:ind w:left="0" w:firstLine="0"/>
+        <w:jc w:val="both"/>
+        <w:rPr>
+          <w:rFonts w:ascii="Times New Roman" w:eastAsia="Times New Roman" w:hAnsi="Times New Roman" w:cs="Times New Roman"/>
+          <w:i/>
+          <w:sz w:val="24"/>
+          <w:szCs w:val="24"/>
+          <w:lang w:val="en-US"/>
+        </w:rPr>
+      </w:pPr>
+    </w:p>
+    <w:p>
+      <w:pPr>
+        <w:ind w:left="0" w:firstLine="0"/>
+        <w:jc w:val="both"/>
+        <w:rPr>
+          <w:rFonts w:ascii="Carlito"/>
+          <w:lang w:val="en-US"/>
+        </w:rPr>
+      </w:pPr>
+    </w:p>
+    <w:p>
+      <w:pPr>
+        <w:ind w:left="0" w:firstLine="0"/>
+        <w:jc w:val="both"/>
+        <w:rPr>
+          <w:lang w:val="en-US"/>
+        </w:rPr>
+      </w:pPr>
+      <w:r>
         <w:rPr>
           <w:rFonts w:ascii="Arial" w:eastAsia="Arial" w:hAnsi="Arial" w:cs="Arial"/>
           <w:b/>
           <w:i/>
           <w:lang w:val="en-US"/>
         </w:rPr>
-      </w:pPr>
-    </w:p>
-    <w:p>
-      <w:pPr>
-        <w:ind w:hanging="176"/>
-        <w:rPr>
-          <w:rFonts w:ascii="Arial" w:eastAsia="Arial" w:hAnsi="Arial" w:cs="Arial"/>
-          <w:b/>
-          <w:i/>
-          <w:lang w:val="en-US"/>
-        </w:rPr>
-      </w:pPr>
-    </w:p>
-    <w:p>
-      <w:pPr>
-        <w:ind w:hanging="176"/>
-        <w:rPr>
-          <w:lang w:val="en-US"/>
-        </w:rPr>
-      </w:pPr>
-      <w:r>
-        <w:rPr>
-          <w:rFonts w:ascii="Arial" w:eastAsia="Arial" w:hAnsi="Arial" w:cs="Arial"/>
-          <w:b/>
-          <w:i/>
-          <w:lang w:val="en-US"/>
-        </w:rPr>
-        <w:t>Abstract</w:t>
-      </w:r>
-    </w:p>
-    <w:p>
-      <w:pPr>
-        <w:ind w:left="0" w:firstLine="0"/>
-        <w:jc w:val="both"/>
-        <w:rPr>
-          <w:lang w:val="en-US"/>
-        </w:rPr>
-      </w:pPr>
-    </w:p>
-    <w:p>
-      <w:pPr>
-        <w:ind w:left="0" w:firstLine="0"/>
-        <w:jc w:val="both"/>
-        <w:rPr>
-          <w:rFonts w:ascii="Times New Roman" w:eastAsia="Times New Roman" w:hAnsi="Times New Roman" w:cs="Times New Roman"/>
-          <w:i/>
-          <w:sz w:val="24"/>
-          <w:szCs w:val="24"/>
-          <w:lang w:val="en-US"/>
-        </w:rPr>
-      </w:pPr>
-      <w:r>
-        <w:rPr>
-          <w:rFonts w:ascii="Times New Roman" w:eastAsia="Times New Roman" w:hAnsi="Times New Roman" w:cs="Times New Roman"/>
-          <w:i/>
-          <w:sz w:val="24"/>
-          <w:szCs w:val="24"/>
-          <w:lang w:val="en-US"/>
-        </w:rPr>
-        <w:t>T</w:t>
-      </w:r>
-      <w:r>
-        <w:rPr>
-          <w:rFonts w:ascii="Times New Roman" w:eastAsia="Times New Roman" w:hAnsi="Times New Roman" w:cs="Times New Roman"/>
-          <w:i/>
-          <w:sz w:val="24"/>
-          <w:szCs w:val="24"/>
-          <w:lang w:val="en-US"/>
-        </w:rPr>
-        <w:t>he application consists of the operation of messages made by users, which will be used to perform calculations that produce the result of activities loaded in the system, these results will be based on calculations according to the data of the message posted by the user, in this way in this way, you will have the possibility of knowing the percentages of being a specific profile according to your activities.</w:t>
-      </w:r>
-    </w:p>
-    <w:p>
-      <w:pPr>
-        <w:ind w:left="0" w:firstLine="0"/>
-        <w:jc w:val="both"/>
-        <w:rPr>
-          <w:rFonts w:ascii="Times New Roman" w:eastAsia="Times New Roman" w:hAnsi="Times New Roman" w:cs="Times New Roman"/>
-          <w:i/>
-          <w:sz w:val="24"/>
-          <w:szCs w:val="24"/>
-          <w:lang w:val="en-US"/>
-        </w:rPr>
-      </w:pPr>
-    </w:p>
-    <w:p>
-      <w:pPr>
-        <w:ind w:left="0" w:firstLine="0"/>
-        <w:jc w:val="both"/>
-        <w:rPr>
-          <w:rFonts w:ascii="Times New Roman" w:eastAsia="Times New Roman" w:hAnsi="Times New Roman" w:cs="Times New Roman"/>
-          <w:i/>
-          <w:sz w:val="24"/>
-          <w:szCs w:val="24"/>
-          <w:lang w:val="en-US"/>
-        </w:rPr>
-      </w:pPr>
-      <w:r>
-        <w:rPr>
-          <w:rFonts w:ascii="Times New Roman" w:eastAsia="Times New Roman" w:hAnsi="Times New Roman" w:cs="Times New Roman"/>
-          <w:i/>
-          <w:sz w:val="24"/>
-          <w:szCs w:val="24"/>
-          <w:lang w:val="en-US"/>
-        </w:rPr>
-        <w:t xml:space="preserve"> </w:t>
-      </w:r>
-      <w:r>
-        <w:rPr>
-          <w:rFonts w:ascii="Times New Roman" w:eastAsia="Times New Roman" w:hAnsi="Times New Roman" w:cs="Times New Roman"/>
-          <w:i/>
-          <w:color w:val="auto"/>
-          <w:sz w:val="24"/>
-          <w:szCs w:val="24"/>
-          <w:lang w:val="en-US"/>
-        </w:rPr>
-        <w:t>The social network is e</w:t>
-      </w:r>
-      <w:r>
-        <w:rPr>
-          <w:rFonts w:ascii="Times New Roman" w:eastAsia="Times New Roman" w:hAnsi="Times New Roman" w:cs="Times New Roman"/>
-          <w:i/>
-          <w:color w:val="auto"/>
-          <w:sz w:val="24"/>
-          <w:szCs w:val="24"/>
-          <w:lang w:val="en-US"/>
-        </w:rPr>
-        <w:t xml:space="preserve">xtremely important nationally and internationally since it allows users to interact with others through </w:t>
-      </w:r>
-      <w:r>
-        <w:rPr>
-          <w:rFonts w:ascii="Times New Roman" w:eastAsia="Times New Roman" w:hAnsi="Times New Roman" w:cs="Times New Roman"/>
-          <w:i/>
-          <w:color w:val="auto"/>
-          <w:sz w:val="24"/>
-          <w:szCs w:val="24"/>
-          <w:lang w:val="en-US"/>
-        </w:rPr>
-        <w:t>messages and</w:t>
-      </w:r>
-      <w:r>
-        <w:rPr>
-          <w:rFonts w:ascii="Times New Roman" w:eastAsia="Times New Roman" w:hAnsi="Times New Roman" w:cs="Times New Roman"/>
-          <w:i/>
-          <w:color w:val="auto"/>
-          <w:sz w:val="24"/>
-          <w:szCs w:val="24"/>
-          <w:lang w:val="en-US"/>
-        </w:rPr>
-        <w:t xml:space="preserve"> can also obtain reports in pdf format that allow the user to download their data, in such a way that it can be of great utility to share your results. You also have the possibility of deleting data that has already been previously loaded into the system. Some of the results obtained </w:t>
-      </w:r>
-      <w:r>
-        <w:rPr>
-          <w:rFonts w:ascii="Times New Roman" w:eastAsia="Times New Roman" w:hAnsi="Times New Roman" w:cs="Times New Roman"/>
-          <w:i/>
-          <w:color w:val="auto"/>
-          <w:sz w:val="24"/>
-          <w:szCs w:val="24"/>
-          <w:lang w:val="en-US"/>
-        </w:rPr>
-        <w:t>can be viewed by the user in tables, or through XML format.</w:t>
-      </w:r>
-    </w:p>
-    <w:p>
-      <w:pPr>
-        <w:ind w:hanging="176"/>
-        <w:rPr>
-          <w:lang w:val="en-US"/>
-        </w:rPr>
-      </w:pPr>
-    </w:p>
-    <w:p>
-      <w:pPr>
-        <w:ind w:hanging="176"/>
-        <w:jc w:val="both"/>
-        <w:rPr>
-          <w:rFonts w:ascii="Times New Roman" w:eastAsia="Times New Roman" w:hAnsi="Times New Roman" w:cs="Times New Roman"/>
-          <w:i/>
-          <w:sz w:val="24"/>
-          <w:szCs w:val="24"/>
-          <w:lang w:val="en-US"/>
-        </w:rPr>
-      </w:pPr>
-    </w:p>
-    <w:p>
-      <w:pPr>
-        <w:ind w:left="0" w:firstLine="0"/>
-        <w:jc w:val="both"/>
-        <w:rPr>
-          <w:rFonts w:ascii="Times New Roman" w:eastAsia="Times New Roman" w:hAnsi="Times New Roman" w:cs="Times New Roman"/>
-          <w:i/>
-          <w:sz w:val="24"/>
-          <w:szCs w:val="24"/>
-          <w:lang w:val="en-US"/>
-        </w:rPr>
-      </w:pPr>
-    </w:p>
-    <w:p>
-      <w:pPr>
-        <w:ind w:left="0" w:firstLine="0"/>
-        <w:jc w:val="both"/>
-        <w:rPr>
-          <w:rFonts w:ascii="Times New Roman" w:eastAsia="Times New Roman" w:hAnsi="Times New Roman" w:cs="Times New Roman"/>
-          <w:i/>
-          <w:sz w:val="24"/>
-          <w:szCs w:val="24"/>
-          <w:lang w:val="en-US"/>
-        </w:rPr>
-      </w:pPr>
-    </w:p>
-    <w:p>
-      <w:pPr>
-        <w:ind w:left="0" w:firstLine="0"/>
-        <w:jc w:val="both"/>
-        <w:rPr>
-          <w:rFonts w:ascii="Carlito"/>
-          <w:lang w:val="en-US"/>
-        </w:rPr>
-      </w:pPr>
-    </w:p>
-    <w:p>
-      <w:pPr>
-        <w:ind w:left="0" w:firstLine="0"/>
-        <w:jc w:val="both"/>
-      </w:pPr>
-      <w:proofErr w:type="spellStart"/>
-      <w:r>
-        <w:rPr>
-          <w:rFonts w:ascii="Arial" w:eastAsia="Arial" w:hAnsi="Arial" w:cs="Arial"/>
-          <w:b/>
-          <w:i/>
-        </w:rPr>
         <w:t>Keywords</w:t>
       </w:r>
-      <w:proofErr w:type="spellEnd"/>
     </w:p>
     <w:p>
       <w:pPr>
@@ -1252,25 +1218,7 @@
           <w:sz w:val="20"/>
           <w:szCs w:val="20"/>
         </w:rPr>
-        <w:t xml:space="preserve">Figura </w:t>
-      </w:r>
-      <w:r>
-        <w:rPr>
-          <w:rFonts w:ascii="Times New Roman" w:eastAsia="Times New Roman" w:hAnsi="Times New Roman" w:cs="Times New Roman"/>
-          <w:i/>
-          <w:sz w:val="20"/>
-          <w:szCs w:val="20"/>
-        </w:rPr>
-        <w:t>1</w:t>
-      </w:r>
-      <w:r>
-        <w:rPr>
-          <w:rFonts w:ascii="Times New Roman" w:eastAsia="Times New Roman" w:hAnsi="Times New Roman" w:cs="Times New Roman"/>
-          <w:i/>
-          <w:sz w:val="20"/>
-          <w:szCs w:val="20"/>
-        </w:rPr>
-        <w:t>.</w:t>
+        <w:t>Figura 1.</w:t>
       </w:r>
       <w:r>
         <w:rPr>
@@ -1482,25 +1430,7 @@
           <w:sz w:val="20"/>
           <w:szCs w:val="20"/>
         </w:rPr>
-        <w:t xml:space="preserve">Figura </w:t>
-      </w:r>
-      <w:r>
-        <w:rPr>
-          <w:rFonts w:ascii="Times New Roman" w:eastAsia="Times New Roman" w:hAnsi="Times New Roman" w:cs="Times New Roman"/>
-          <w:i/>
-          <w:sz w:val="20"/>
-          <w:szCs w:val="20"/>
-        </w:rPr>
-        <w:t>2</w:t>
-      </w:r>
-      <w:r>
-        <w:rPr>
-          <w:rFonts w:ascii="Times New Roman" w:eastAsia="Times New Roman" w:hAnsi="Times New Roman" w:cs="Times New Roman"/>
-          <w:i/>
-          <w:sz w:val="20"/>
-          <w:szCs w:val="20"/>
-        </w:rPr>
-        <w:t>.</w:t>
+        <w:t>Figura 2.</w:t>
       </w:r>
       <w:r>
         <w:rPr>
@@ -1717,23 +1647,7 @@
           <w:sz w:val="20"/>
           <w:szCs w:val="20"/>
         </w:rPr>
-        <w:t xml:space="preserve"> </w:t>
-      </w:r>
-      <w:r>
-        <w:rPr>
-          <w:rFonts w:ascii="Times New Roman" w:eastAsia="Times New Roman" w:hAnsi="Times New Roman" w:cs="Times New Roman"/>
-          <w:sz w:val="20"/>
-          <w:szCs w:val="20"/>
-        </w:rPr>
-        <w:t>Estructura de árbol de un archivo XML</w:t>
-      </w:r>
-      <w:r>
-        <w:rPr>
-          <w:rFonts w:ascii="Times New Roman" w:eastAsia="Times New Roman" w:hAnsi="Times New Roman" w:cs="Times New Roman"/>
-          <w:sz w:val="20"/>
-          <w:szCs w:val="20"/>
-        </w:rPr>
-        <w:t>.</w:t>
+        <w:t xml:space="preserve"> Estructura de árbol de un archivo XML.</w:t>
       </w:r>
     </w:p>
     <w:p>
@@ -1989,15 +1903,7 @@
           <w:sz w:val="24"/>
           <w:szCs w:val="24"/>
         </w:rPr>
-        <w:t>e</w:t>
-      </w:r>
-      <w:r>
-        <w:rPr>
-          <w:rFonts w:ascii="Times New Roman" w:eastAsia="Times New Roman" w:hAnsi="Times New Roman" w:cs="Times New Roman"/>
-          <w:sz w:val="24"/>
-          <w:szCs w:val="24"/>
-        </w:rPr>
-        <w:t>.</w:t>
+        <w:t>e.</w:t>
       </w:r>
       <w:r>
         <w:rPr>
@@ -2181,25 +2087,7 @@
           <w:sz w:val="20"/>
           <w:szCs w:val="20"/>
         </w:rPr>
-        <w:t xml:space="preserve">Figura </w:t>
-      </w:r>
-      <w:r>
-        <w:rPr>
-          <w:rFonts w:ascii="Times New Roman" w:eastAsia="Times New Roman" w:hAnsi="Times New Roman" w:cs="Times New Roman"/>
-          <w:i/>
-          <w:sz w:val="20"/>
-          <w:szCs w:val="20"/>
-        </w:rPr>
-        <w:t>5</w:t>
-      </w:r>
-      <w:r>
-        <w:rPr>
-          <w:rFonts w:ascii="Times New Roman" w:eastAsia="Times New Roman" w:hAnsi="Times New Roman" w:cs="Times New Roman"/>
-          <w:i/>
-          <w:sz w:val="20"/>
-          <w:szCs w:val="20"/>
-        </w:rPr>
-        <w:t>.</w:t>
+        <w:t>Figura 5.</w:t>
       </w:r>
       <w:r>
         <w:rPr>
@@ -2272,15 +2160,7 @@
           <w:sz w:val="24"/>
           <w:szCs w:val="24"/>
         </w:rPr>
-        <w:t>f</w:t>
-      </w:r>
-      <w:r>
-        <w:rPr>
-          <w:rFonts w:ascii="Times New Roman" w:eastAsia="Times New Roman" w:hAnsi="Times New Roman" w:cs="Times New Roman"/>
-          <w:sz w:val="24"/>
-          <w:szCs w:val="24"/>
-        </w:rPr>
-        <w:t>.</w:t>
+        <w:t>f.</w:t>
       </w:r>
       <w:r>
         <w:rPr>
@@ -2289,13 +2169,6 @@
           <w:szCs w:val="24"/>
         </w:rPr>
         <w:tab/>
-      </w:r>
-      <w:r>
-        <w:rPr>
-          <w:rFonts w:ascii="Times New Roman" w:eastAsia="Times New Roman" w:hAnsi="Times New Roman" w:cs="Times New Roman"/>
-          <w:sz w:val="24"/>
-          <w:szCs w:val="24"/>
-        </w:rPr>
         <w:t>Interfaz</w:t>
       </w:r>
     </w:p>
@@ -2393,8 +2266,153 @@
           <w:sz w:val="20"/>
           <w:szCs w:val="20"/>
         </w:rPr>
-        <w:t xml:space="preserve">Figura </w:t>
-      </w:r>
+        <w:t>Figura 6.</w:t>
+      </w:r>
+      <w:r>
+        <w:rPr>
+          <w:rFonts w:ascii="Times New Roman" w:eastAsia="Times New Roman" w:hAnsi="Times New Roman" w:cs="Times New Roman"/>
+          <w:sz w:val="20"/>
+          <w:szCs w:val="20"/>
+        </w:rPr>
+        <w:t xml:space="preserve"> Página Principal.</w:t>
+      </w:r>
+    </w:p>
+    <w:p>
+      <w:pPr>
+        <w:rPr>
+          <w:rFonts w:ascii="Times New Roman" w:eastAsia="Times New Roman" w:hAnsi="Times New Roman" w:cs="Times New Roman"/>
+          <w:sz w:val="20"/>
+          <w:szCs w:val="20"/>
+        </w:rPr>
+      </w:pPr>
+      <w:r>
+        <w:t xml:space="preserve">         </w:t>
+      </w:r>
+      <w:r>
+        <w:rPr>
+          <w:rFonts w:ascii="Times New Roman" w:eastAsia="Times New Roman" w:hAnsi="Times New Roman" w:cs="Times New Roman"/>
+          <w:sz w:val="20"/>
+          <w:szCs w:val="20"/>
+        </w:rPr>
+        <w:t>Fuente: elaboración propia.</w:t>
+      </w:r>
+    </w:p>
+    <w:p>
+      <w:pPr>
+        <w:spacing w:after="90" w:line="288" w:lineRule="auto"/>
+        <w:ind w:left="0" w:firstLine="0"/>
+        <w:jc w:val="both"/>
+      </w:pPr>
+    </w:p>
+    <w:p>
+      <w:pPr>
+        <w:spacing w:after="90" w:line="288" w:lineRule="auto"/>
+        <w:ind w:left="0" w:firstLine="0"/>
+        <w:jc w:val="both"/>
+        <w:rPr>
+          <w:rFonts w:ascii="Times New Roman" w:eastAsia="Times New Roman" w:hAnsi="Times New Roman" w:cs="Times New Roman"/>
+          <w:sz w:val="24"/>
+          <w:szCs w:val="24"/>
+        </w:rPr>
+      </w:pPr>
+      <w:r>
+        <w:rPr>
+          <w:rFonts w:ascii="Times New Roman" w:eastAsia="Times New Roman" w:hAnsi="Times New Roman" w:cs="Times New Roman"/>
+          <w:sz w:val="24"/>
+          <w:szCs w:val="24"/>
+        </w:rPr>
+        <w:t>Cuando presione el botón de Home, siempre observará el mensaje de bienvenida</w:t>
+      </w:r>
+      <w:r>
+        <w:rPr>
+          <w:rFonts w:ascii="Times New Roman" w:eastAsia="Times New Roman" w:hAnsi="Times New Roman" w:cs="Times New Roman"/>
+          <w:sz w:val="24"/>
+          <w:szCs w:val="24"/>
+        </w:rPr>
+        <w:t>.</w:t>
+      </w:r>
+    </w:p>
+    <w:p>
+      <w:pPr>
+        <w:spacing w:after="90" w:line="288" w:lineRule="auto"/>
+        <w:ind w:left="380" w:hanging="380"/>
+        <w:jc w:val="both"/>
+        <w:rPr>
+          <w:u w:val="single"/>
+        </w:rPr>
+      </w:pPr>
+      <w:r>
+        <w:rPr>
+          <w:rFonts w:ascii="Times New Roman" w:eastAsia="Times New Roman" w:hAnsi="Times New Roman" w:cs="Times New Roman"/>
+          <w:sz w:val="24"/>
+          <w:szCs w:val="24"/>
+        </w:rPr>
+        <w:t>g.</w:t>
+      </w:r>
+      <w:r>
+        <w:rPr>
+          <w:rFonts w:ascii="Times New Roman" w:eastAsia="Times New Roman" w:hAnsi="Times New Roman" w:cs="Times New Roman"/>
+          <w:sz w:val="24"/>
+          <w:szCs w:val="24"/>
+        </w:rPr>
+        <w:tab/>
+        <w:t>Solicitar servicio.</w:t>
+      </w:r>
+    </w:p>
+    <w:p>
+      <w:pPr>
+        <w:spacing w:after="90" w:line="288" w:lineRule="auto"/>
+        <w:ind w:left="0" w:firstLine="0"/>
+        <w:jc w:val="both"/>
+        <w:rPr>
+          <w:rFonts w:ascii="Times New Roman" w:eastAsia="Times New Roman" w:hAnsi="Times New Roman" w:cs="Times New Roman"/>
+          <w:sz w:val="24"/>
+          <w:szCs w:val="24"/>
+        </w:rPr>
+      </w:pPr>
+      <w:r>
+        <w:rPr>
+          <w:rFonts w:ascii="Times New Roman" w:eastAsia="Times New Roman" w:hAnsi="Times New Roman" w:cs="Times New Roman"/>
+          <w:sz w:val="24"/>
+          <w:szCs w:val="24"/>
+        </w:rPr>
+        <w:t>S</w:t>
+      </w:r>
+      <w:r>
+        <w:rPr>
+          <w:rFonts w:ascii="Times New Roman" w:eastAsia="Times New Roman" w:hAnsi="Times New Roman" w:cs="Times New Roman"/>
+          <w:sz w:val="24"/>
+          <w:szCs w:val="24"/>
+        </w:rPr>
+        <w:t>i presiona en el botón de solicitar servicio, entonces tendrá espacio para cargar el archivo XML, y tendrá también otro espacio en el cual</w:t>
+      </w:r>
+      <w:r>
+        <w:rPr>
+          <w:rFonts w:ascii="Times New Roman" w:eastAsia="Times New Roman" w:hAnsi="Times New Roman" w:cs="Times New Roman"/>
+          <w:sz w:val="24"/>
+          <w:szCs w:val="24"/>
+        </w:rPr>
+        <w:t xml:space="preserve"> recibirá la respuesta de la petición en formato XML.</w:t>
+      </w:r>
+    </w:p>
+    <w:p>
+      <w:pPr>
+        <w:spacing w:after="90" w:line="288" w:lineRule="auto"/>
+        <w:ind w:left="0" w:firstLine="0"/>
+        <w:jc w:val="both"/>
+        <w:rPr>
+          <w:rFonts w:ascii="Times New Roman" w:eastAsia="Times New Roman" w:hAnsi="Times New Roman" w:cs="Times New Roman"/>
+          <w:sz w:val="24"/>
+          <w:szCs w:val="24"/>
+        </w:rPr>
+      </w:pPr>
+    </w:p>
+    <w:p>
+      <w:pPr>
+        <w:spacing w:after="90" w:line="288" w:lineRule="auto"/>
+        <w:ind w:left="0" w:firstLine="0"/>
+        <w:jc w:val="center"/>
+      </w:pPr>
       <w:r>
         <w:rPr>
           <w:rFonts w:ascii="Times New Roman" w:eastAsia="Times New Roman" w:hAnsi="Times New Roman" w:cs="Times New Roman"/>
@@ -2402,8 +2420,130 @@
           <w:sz w:val="20"/>
           <w:szCs w:val="20"/>
         </w:rPr>
-        <w:t>6</w:t>
-      </w:r>
+        <w:t>Figura 7.</w:t>
+      </w:r>
+      <w:r>
+        <w:rPr>
+          <w:rFonts w:ascii="Times New Roman" w:eastAsia="Times New Roman" w:hAnsi="Times New Roman" w:cs="Times New Roman"/>
+          <w:sz w:val="20"/>
+          <w:szCs w:val="20"/>
+        </w:rPr>
+        <w:t xml:space="preserve"> Opción Solicitar servicio.</w:t>
+      </w:r>
+    </w:p>
+    <w:p>
+      <w:pPr>
+        <w:rPr>
+          <w:rFonts w:ascii="Times New Roman" w:eastAsia="Times New Roman" w:hAnsi="Times New Roman" w:cs="Times New Roman"/>
+          <w:sz w:val="20"/>
+          <w:szCs w:val="20"/>
+        </w:rPr>
+      </w:pPr>
+      <w:r>
+        <w:t xml:space="preserve">         </w:t>
+      </w:r>
+      <w:r>
+        <w:rPr>
+          <w:rFonts w:ascii="Times New Roman" w:eastAsia="Times New Roman" w:hAnsi="Times New Roman" w:cs="Times New Roman"/>
+          <w:sz w:val="20"/>
+          <w:szCs w:val="20"/>
+        </w:rPr>
+        <w:t>Fuente: elaboración propia.</w:t>
+      </w:r>
+    </w:p>
+    <w:p>
+      <w:pPr>
+        <w:spacing w:after="90" w:line="288" w:lineRule="auto"/>
+        <w:ind w:left="0" w:firstLine="0"/>
+        <w:jc w:val="both"/>
+        <w:rPr>
+          <w:rFonts w:ascii="Times New Roman" w:eastAsia="Times New Roman" w:hAnsi="Times New Roman" w:cs="Times New Roman"/>
+          <w:sz w:val="24"/>
+          <w:szCs w:val="24"/>
+        </w:rPr>
+      </w:pPr>
+    </w:p>
+    <w:p>
+      <w:pPr>
+        <w:spacing w:after="90" w:line="288" w:lineRule="auto"/>
+        <w:ind w:left="380" w:hanging="380"/>
+        <w:jc w:val="both"/>
+        <w:rPr>
+          <w:u w:val="single"/>
+        </w:rPr>
+      </w:pPr>
+      <w:r>
+        <w:rPr>
+          <w:rFonts w:ascii="Times New Roman" w:eastAsia="Times New Roman" w:hAnsi="Times New Roman" w:cs="Times New Roman"/>
+          <w:sz w:val="24"/>
+          <w:szCs w:val="24"/>
+        </w:rPr>
+        <w:t>h.</w:t>
+      </w:r>
+      <w:r>
+        <w:rPr>
+          <w:rFonts w:ascii="Times New Roman" w:eastAsia="Times New Roman" w:hAnsi="Times New Roman" w:cs="Times New Roman"/>
+          <w:sz w:val="24"/>
+          <w:szCs w:val="24"/>
+        </w:rPr>
+        <w:tab/>
+        <w:t>Peticiones.</w:t>
+      </w:r>
+    </w:p>
+    <w:p>
+      <w:pPr>
+        <w:spacing w:after="90" w:line="288" w:lineRule="auto"/>
+        <w:ind w:left="0" w:firstLine="0"/>
+        <w:jc w:val="both"/>
+        <w:rPr>
+          <w:rFonts w:ascii="Times New Roman" w:eastAsia="Times New Roman" w:hAnsi="Times New Roman" w:cs="Times New Roman"/>
+          <w:sz w:val="24"/>
+          <w:szCs w:val="24"/>
+        </w:rPr>
+      </w:pPr>
+      <w:r>
+        <w:rPr>
+          <w:rFonts w:ascii="Times New Roman" w:eastAsia="Times New Roman" w:hAnsi="Times New Roman" w:cs="Times New Roman"/>
+          <w:sz w:val="24"/>
+          <w:szCs w:val="24"/>
+        </w:rPr>
+        <w:t xml:space="preserve">En el caso de </w:t>
+      </w:r>
+      <w:r>
+        <w:rPr>
+          <w:rFonts w:ascii="Times New Roman" w:eastAsia="Times New Roman" w:hAnsi="Times New Roman" w:cs="Times New Roman"/>
+          <w:sz w:val="24"/>
+          <w:szCs w:val="24"/>
+        </w:rPr>
+        <w:t xml:space="preserve">la opción Peticiones, se tendrán varias opciones, </w:t>
+      </w:r>
+      <w:r>
+        <w:rPr>
+          <w:rFonts w:ascii="Times New Roman" w:eastAsia="Times New Roman" w:hAnsi="Times New Roman" w:cs="Times New Roman"/>
+          <w:sz w:val="24"/>
+          <w:szCs w:val="24"/>
+        </w:rPr>
+        <w:t>en las cuales podrá consultar por medio de fecha y usuarios los datos procesados por las entradas en las opciones anteriores, por lo cual se mostrará unas tablas que contendrán la información de porcentajes, además la otra opción obtendrá los datos de los pesos y también serán presentadas en tablas, estos se pueden realizar búsquedas solamente por medio de los usuarios.</w:t>
+      </w:r>
+    </w:p>
+    <w:p>
+      <w:pPr>
+        <w:spacing w:after="90" w:line="288" w:lineRule="auto"/>
+        <w:ind w:left="0" w:firstLine="0"/>
+        <w:jc w:val="both"/>
+        <w:rPr>
+          <w:rFonts w:ascii="Times New Roman" w:eastAsia="Times New Roman" w:hAnsi="Times New Roman" w:cs="Times New Roman"/>
+          <w:sz w:val="24"/>
+          <w:szCs w:val="24"/>
+        </w:rPr>
+      </w:pPr>
+    </w:p>
+    <w:p>
+      <w:pPr>
+        <w:spacing w:after="90" w:line="288" w:lineRule="auto"/>
+        <w:ind w:left="0" w:firstLine="0"/>
+        <w:jc w:val="center"/>
+      </w:pPr>
       <w:r>
         <w:rPr>
           <w:rFonts w:ascii="Times New Roman" w:eastAsia="Times New Roman" w:hAnsi="Times New Roman" w:cs="Times New Roman"/>
@@ -2411,505 +2551,83 @@
           <w:sz w:val="20"/>
           <w:szCs w:val="20"/>
         </w:rPr>
+        <w:t>Figura 8.</w:t>
+      </w:r>
+      <w:r>
+        <w:rPr>
+          <w:rFonts w:ascii="Times New Roman" w:eastAsia="Times New Roman" w:hAnsi="Times New Roman" w:cs="Times New Roman"/>
+          <w:sz w:val="20"/>
+          <w:szCs w:val="20"/>
+        </w:rPr>
+        <w:t xml:space="preserve"> Opción peticiones.</w:t>
+      </w:r>
+    </w:p>
+    <w:p>
+      <w:pPr>
+        <w:rPr>
+          <w:rFonts w:ascii="Times New Roman" w:eastAsia="Times New Roman" w:hAnsi="Times New Roman" w:cs="Times New Roman"/>
+          <w:sz w:val="20"/>
+          <w:szCs w:val="20"/>
+        </w:rPr>
+      </w:pPr>
+      <w:r>
+        <w:t xml:space="preserve">         </w:t>
+      </w:r>
+      <w:r>
+        <w:rPr>
+          <w:rFonts w:ascii="Times New Roman" w:eastAsia="Times New Roman" w:hAnsi="Times New Roman" w:cs="Times New Roman"/>
+          <w:sz w:val="20"/>
+          <w:szCs w:val="20"/>
+        </w:rPr>
+        <w:t>Fuente: elaboración propia.</w:t>
+      </w:r>
+    </w:p>
+    <w:p>
+      <w:pPr>
+        <w:spacing w:after="90" w:line="288" w:lineRule="auto"/>
+        <w:ind w:left="0" w:firstLine="0"/>
+        <w:jc w:val="both"/>
+        <w:rPr>
+          <w:rFonts w:ascii="Times New Roman" w:eastAsia="Times New Roman" w:hAnsi="Times New Roman" w:cs="Times New Roman"/>
+          <w:sz w:val="24"/>
+          <w:szCs w:val="24"/>
+        </w:rPr>
+      </w:pPr>
+    </w:p>
+    <w:p>
+      <w:pPr>
+        <w:spacing w:after="90" w:line="288" w:lineRule="auto"/>
+        <w:ind w:left="380" w:hanging="380"/>
+        <w:jc w:val="both"/>
+        <w:rPr>
+          <w:u w:val="single"/>
+        </w:rPr>
+      </w:pPr>
+      <w:r>
+        <w:rPr>
+          <w:rFonts w:ascii="Times New Roman" w:eastAsia="Times New Roman" w:hAnsi="Times New Roman" w:cs="Times New Roman"/>
+          <w:sz w:val="24"/>
+          <w:szCs w:val="24"/>
+        </w:rPr>
+        <w:t>i.</w:t>
+      </w:r>
+      <w:r>
+        <w:rPr>
+          <w:rFonts w:ascii="Times New Roman" w:eastAsia="Times New Roman" w:hAnsi="Times New Roman" w:cs="Times New Roman"/>
+          <w:sz w:val="24"/>
+          <w:szCs w:val="24"/>
+        </w:rPr>
+        <w:tab/>
+        <w:t>Reset</w:t>
+      </w:r>
+      <w:r>
+        <w:rPr>
+          <w:rFonts w:ascii="Times New Roman" w:eastAsia="Times New Roman" w:hAnsi="Times New Roman" w:cs="Times New Roman"/>
+          <w:sz w:val="24"/>
+          <w:szCs w:val="24"/>
+        </w:rPr>
         <w:t>.</w:t>
       </w:r>
-      <w:r>
-        <w:rPr>
-          <w:rFonts w:ascii="Times New Roman" w:eastAsia="Times New Roman" w:hAnsi="Times New Roman" w:cs="Times New Roman"/>
-          <w:sz w:val="20"/>
-          <w:szCs w:val="20"/>
-        </w:rPr>
-        <w:t xml:space="preserve"> </w:t>
-      </w:r>
-      <w:r>
-        <w:rPr>
-          <w:rFonts w:ascii="Times New Roman" w:eastAsia="Times New Roman" w:hAnsi="Times New Roman" w:cs="Times New Roman"/>
-          <w:sz w:val="20"/>
-          <w:szCs w:val="20"/>
-        </w:rPr>
-        <w:t>Página Principal.</w:t>
-      </w:r>
-    </w:p>
-    <w:p>
-      <w:pPr>
-        <w:rPr>
-          <w:rFonts w:ascii="Times New Roman" w:eastAsia="Times New Roman" w:hAnsi="Times New Roman" w:cs="Times New Roman"/>
-          <w:sz w:val="20"/>
-          <w:szCs w:val="20"/>
-        </w:rPr>
-      </w:pPr>
-      <w:r>
-        <w:t xml:space="preserve">         </w:t>
-      </w:r>
-      <w:r>
-        <w:rPr>
-          <w:rFonts w:ascii="Times New Roman" w:eastAsia="Times New Roman" w:hAnsi="Times New Roman" w:cs="Times New Roman"/>
-          <w:sz w:val="20"/>
-          <w:szCs w:val="20"/>
-        </w:rPr>
-        <w:t xml:space="preserve">Fuente: </w:t>
-      </w:r>
-      <w:r>
-        <w:rPr>
-          <w:rFonts w:ascii="Times New Roman" w:eastAsia="Times New Roman" w:hAnsi="Times New Roman" w:cs="Times New Roman"/>
-          <w:sz w:val="20"/>
-          <w:szCs w:val="20"/>
-        </w:rPr>
-        <w:t>elaboración propia</w:t>
-      </w:r>
-      <w:r>
-        <w:rPr>
-          <w:rFonts w:ascii="Times New Roman" w:eastAsia="Times New Roman" w:hAnsi="Times New Roman" w:cs="Times New Roman"/>
-          <w:sz w:val="20"/>
-          <w:szCs w:val="20"/>
-        </w:rPr>
-        <w:t>.</w:t>
-      </w:r>
-    </w:p>
-    <w:p>
-      <w:pPr>
-        <w:spacing w:after="90" w:line="288" w:lineRule="auto"/>
-        <w:ind w:left="0" w:firstLine="0"/>
-        <w:jc w:val="both"/>
-      </w:pPr>
-    </w:p>
-    <w:p>
-      <w:pPr>
-        <w:spacing w:after="90" w:line="288" w:lineRule="auto"/>
-        <w:ind w:left="0" w:firstLine="0"/>
-        <w:jc w:val="both"/>
-        <w:rPr>
-          <w:rFonts w:ascii="Times New Roman" w:eastAsia="Times New Roman" w:hAnsi="Times New Roman" w:cs="Times New Roman"/>
-          <w:sz w:val="24"/>
-          <w:szCs w:val="24"/>
-        </w:rPr>
-      </w:pPr>
-      <w:r>
-        <w:rPr>
-          <w:rFonts w:ascii="Times New Roman" w:eastAsia="Times New Roman" w:hAnsi="Times New Roman" w:cs="Times New Roman"/>
-          <w:sz w:val="24"/>
-          <w:szCs w:val="24"/>
-        </w:rPr>
-        <w:t>Cuando presione el botón de Home, siempre observará el mensaje de bienvenida</w:t>
-      </w:r>
-      <w:r>
-        <w:rPr>
-          <w:rFonts w:ascii="Times New Roman" w:eastAsia="Times New Roman" w:hAnsi="Times New Roman" w:cs="Times New Roman"/>
-          <w:sz w:val="24"/>
-          <w:szCs w:val="24"/>
-        </w:rPr>
-        <w:t>.</w:t>
-      </w:r>
-    </w:p>
-    <w:p>
-      <w:pPr>
-        <w:spacing w:after="90" w:line="288" w:lineRule="auto"/>
-        <w:ind w:left="380" w:hanging="380"/>
-        <w:jc w:val="both"/>
-        <w:rPr>
-          <w:u w:val="single"/>
-        </w:rPr>
-      </w:pPr>
-      <w:r>
-        <w:rPr>
-          <w:rFonts w:ascii="Times New Roman" w:eastAsia="Times New Roman" w:hAnsi="Times New Roman" w:cs="Times New Roman"/>
-          <w:sz w:val="24"/>
-          <w:szCs w:val="24"/>
-        </w:rPr>
-        <w:t>g</w:t>
-      </w:r>
-      <w:r>
-        <w:rPr>
-          <w:rFonts w:ascii="Times New Roman" w:eastAsia="Times New Roman" w:hAnsi="Times New Roman" w:cs="Times New Roman"/>
-          <w:sz w:val="24"/>
-          <w:szCs w:val="24"/>
-        </w:rPr>
-        <w:t>.</w:t>
-      </w:r>
-      <w:r>
-        <w:rPr>
-          <w:rFonts w:ascii="Times New Roman" w:eastAsia="Times New Roman" w:hAnsi="Times New Roman" w:cs="Times New Roman"/>
-          <w:sz w:val="24"/>
-          <w:szCs w:val="24"/>
-        </w:rPr>
-        <w:tab/>
-      </w:r>
-      <w:r>
-        <w:rPr>
-          <w:rFonts w:ascii="Times New Roman" w:eastAsia="Times New Roman" w:hAnsi="Times New Roman" w:cs="Times New Roman"/>
-          <w:sz w:val="24"/>
-          <w:szCs w:val="24"/>
-        </w:rPr>
-        <w:t>Solicitar servicio.</w:t>
-      </w:r>
-    </w:p>
-    <w:p>
-      <w:pPr>
-        <w:spacing w:after="90" w:line="288" w:lineRule="auto"/>
-        <w:ind w:left="0" w:firstLine="0"/>
-        <w:jc w:val="both"/>
-        <w:rPr>
-          <w:rFonts w:ascii="Times New Roman" w:eastAsia="Times New Roman" w:hAnsi="Times New Roman" w:cs="Times New Roman"/>
-          <w:sz w:val="24"/>
-          <w:szCs w:val="24"/>
-        </w:rPr>
-      </w:pPr>
-      <w:r>
-        <w:rPr>
-          <w:rFonts w:ascii="Times New Roman" w:eastAsia="Times New Roman" w:hAnsi="Times New Roman" w:cs="Times New Roman"/>
-          <w:sz w:val="24"/>
-          <w:szCs w:val="24"/>
-        </w:rPr>
-        <w:t>S</w:t>
-      </w:r>
-      <w:r>
-        <w:rPr>
-          <w:rFonts w:ascii="Times New Roman" w:eastAsia="Times New Roman" w:hAnsi="Times New Roman" w:cs="Times New Roman"/>
-          <w:sz w:val="24"/>
-          <w:szCs w:val="24"/>
-        </w:rPr>
-        <w:t>i presiona en el botón de solicitar servicio, entonces tendrá espacio para cargar el archivo XML, y tendrá también otro espacio en el cual</w:t>
-      </w:r>
-      <w:r>
-        <w:rPr>
-          <w:rFonts w:ascii="Times New Roman" w:eastAsia="Times New Roman" w:hAnsi="Times New Roman" w:cs="Times New Roman"/>
-          <w:sz w:val="24"/>
-          <w:szCs w:val="24"/>
-        </w:rPr>
-        <w:t xml:space="preserve"> recibirá la respuesta de la petición en formato XML.</w:t>
-      </w:r>
-    </w:p>
-    <w:p>
-      <w:pPr>
-        <w:spacing w:after="90" w:line="288" w:lineRule="auto"/>
-        <w:ind w:left="0" w:firstLine="0"/>
-        <w:jc w:val="both"/>
-        <w:rPr>
-          <w:rFonts w:ascii="Times New Roman" w:eastAsia="Times New Roman" w:hAnsi="Times New Roman" w:cs="Times New Roman"/>
-          <w:sz w:val="24"/>
-          <w:szCs w:val="24"/>
-        </w:rPr>
-      </w:pPr>
-    </w:p>
-    <w:p>
-      <w:pPr>
-        <w:spacing w:after="90" w:line="288" w:lineRule="auto"/>
-        <w:ind w:left="0" w:firstLine="0"/>
-        <w:jc w:val="center"/>
-      </w:pPr>
-      <w:r>
-        <w:rPr>
-          <w:rFonts w:ascii="Times New Roman" w:eastAsia="Times New Roman" w:hAnsi="Times New Roman" w:cs="Times New Roman"/>
-          <w:i/>
-          <w:sz w:val="20"/>
-          <w:szCs w:val="20"/>
-        </w:rPr>
-        <w:t xml:space="preserve">Figura </w:t>
-      </w:r>
-      <w:r>
-        <w:rPr>
-          <w:rFonts w:ascii="Times New Roman" w:eastAsia="Times New Roman" w:hAnsi="Times New Roman" w:cs="Times New Roman"/>
-          <w:i/>
-          <w:sz w:val="20"/>
-          <w:szCs w:val="20"/>
-        </w:rPr>
-        <w:t>7</w:t>
-      </w:r>
-      <w:r>
-        <w:rPr>
-          <w:rFonts w:ascii="Times New Roman" w:eastAsia="Times New Roman" w:hAnsi="Times New Roman" w:cs="Times New Roman"/>
-          <w:i/>
-          <w:sz w:val="20"/>
-          <w:szCs w:val="20"/>
-        </w:rPr>
-        <w:t>.</w:t>
-      </w:r>
-      <w:r>
-        <w:rPr>
-          <w:rFonts w:ascii="Times New Roman" w:eastAsia="Times New Roman" w:hAnsi="Times New Roman" w:cs="Times New Roman"/>
-          <w:sz w:val="20"/>
-          <w:szCs w:val="20"/>
-        </w:rPr>
-        <w:t xml:space="preserve"> Opción </w:t>
-      </w:r>
-      <w:r>
-        <w:rPr>
-          <w:rFonts w:ascii="Times New Roman" w:eastAsia="Times New Roman" w:hAnsi="Times New Roman" w:cs="Times New Roman"/>
-          <w:sz w:val="20"/>
-          <w:szCs w:val="20"/>
-        </w:rPr>
-        <w:t>Solicitar servicio</w:t>
-      </w:r>
-      <w:r>
-        <w:rPr>
-          <w:rFonts w:ascii="Times New Roman" w:eastAsia="Times New Roman" w:hAnsi="Times New Roman" w:cs="Times New Roman"/>
-          <w:sz w:val="20"/>
-          <w:szCs w:val="20"/>
-        </w:rPr>
-        <w:t>.</w:t>
-      </w:r>
-    </w:p>
-    <w:p>
-      <w:pPr>
-        <w:rPr>
-          <w:rFonts w:ascii="Times New Roman" w:eastAsia="Times New Roman" w:hAnsi="Times New Roman" w:cs="Times New Roman"/>
-          <w:sz w:val="20"/>
-          <w:szCs w:val="20"/>
-        </w:rPr>
-      </w:pPr>
-      <w:r>
-        <w:t xml:space="preserve">         </w:t>
-      </w:r>
-      <w:r>
-        <w:rPr>
-          <w:rFonts w:ascii="Times New Roman" w:eastAsia="Times New Roman" w:hAnsi="Times New Roman" w:cs="Times New Roman"/>
-          <w:sz w:val="20"/>
-          <w:szCs w:val="20"/>
-        </w:rPr>
-        <w:t>Fuente: elaboración propia.</w:t>
-      </w:r>
-    </w:p>
-    <w:p>
-      <w:pPr>
-        <w:spacing w:after="90" w:line="288" w:lineRule="auto"/>
-        <w:ind w:left="0" w:firstLine="0"/>
-        <w:jc w:val="both"/>
-        <w:rPr>
-          <w:rFonts w:ascii="Times New Roman" w:eastAsia="Times New Roman" w:hAnsi="Times New Roman" w:cs="Times New Roman"/>
-          <w:sz w:val="24"/>
-          <w:szCs w:val="24"/>
-        </w:rPr>
-      </w:pPr>
-    </w:p>
-    <w:p>
-      <w:pPr>
-        <w:spacing w:after="90" w:line="288" w:lineRule="auto"/>
-        <w:ind w:left="380" w:hanging="380"/>
-        <w:jc w:val="both"/>
-        <w:rPr>
-          <w:u w:val="single"/>
-        </w:rPr>
-      </w:pPr>
-      <w:r>
-        <w:rPr>
-          <w:rFonts w:ascii="Times New Roman" w:eastAsia="Times New Roman" w:hAnsi="Times New Roman" w:cs="Times New Roman"/>
-          <w:sz w:val="24"/>
-          <w:szCs w:val="24"/>
-        </w:rPr>
-        <w:t>h</w:t>
-      </w:r>
-      <w:r>
-        <w:rPr>
-          <w:rFonts w:ascii="Times New Roman" w:eastAsia="Times New Roman" w:hAnsi="Times New Roman" w:cs="Times New Roman"/>
-          <w:sz w:val="24"/>
-          <w:szCs w:val="24"/>
-        </w:rPr>
-        <w:t>.</w:t>
-      </w:r>
-      <w:r>
-        <w:rPr>
-          <w:rFonts w:ascii="Times New Roman" w:eastAsia="Times New Roman" w:hAnsi="Times New Roman" w:cs="Times New Roman"/>
-          <w:sz w:val="24"/>
-          <w:szCs w:val="24"/>
-        </w:rPr>
-        <w:tab/>
-      </w:r>
-      <w:r>
-        <w:rPr>
-          <w:rFonts w:ascii="Times New Roman" w:eastAsia="Times New Roman" w:hAnsi="Times New Roman" w:cs="Times New Roman"/>
-          <w:sz w:val="24"/>
-          <w:szCs w:val="24"/>
-        </w:rPr>
-        <w:t>Peticiones.</w:t>
-      </w:r>
-    </w:p>
-    <w:p>
-      <w:pPr>
-        <w:spacing w:after="90" w:line="288" w:lineRule="auto"/>
-        <w:ind w:left="0" w:firstLine="0"/>
-        <w:jc w:val="both"/>
-        <w:rPr>
-          <w:rFonts w:ascii="Times New Roman" w:eastAsia="Times New Roman" w:hAnsi="Times New Roman" w:cs="Times New Roman"/>
-          <w:sz w:val="24"/>
-          <w:szCs w:val="24"/>
-        </w:rPr>
-      </w:pPr>
-      <w:r>
-        <w:rPr>
-          <w:rFonts w:ascii="Times New Roman" w:eastAsia="Times New Roman" w:hAnsi="Times New Roman" w:cs="Times New Roman"/>
-          <w:sz w:val="24"/>
-          <w:szCs w:val="24"/>
-        </w:rPr>
-        <w:t xml:space="preserve">En el caso de </w:t>
-      </w:r>
-      <w:r>
-        <w:rPr>
-          <w:rFonts w:ascii="Times New Roman" w:eastAsia="Times New Roman" w:hAnsi="Times New Roman" w:cs="Times New Roman"/>
-          <w:sz w:val="24"/>
-          <w:szCs w:val="24"/>
-        </w:rPr>
-        <w:t xml:space="preserve">la opción Peticiones, se tendrán varias opciones, </w:t>
-      </w:r>
-      <w:r>
-        <w:rPr>
-          <w:rFonts w:ascii="Times New Roman" w:eastAsia="Times New Roman" w:hAnsi="Times New Roman" w:cs="Times New Roman"/>
-          <w:sz w:val="24"/>
-          <w:szCs w:val="24"/>
-        </w:rPr>
-        <w:t>en las cuales podrá consultar por medio de fecha y usuarios los datos procesados por las entradas en las opciones anteriores, por lo cual se mostrará unas tablas que contendrán la información de porcentajes, además la otra opción obtendrá los datos de los pesos y también serán presentadas en tablas, estos se pueden realizar búsquedas solamente por medio de los usuarios.</w:t>
-      </w:r>
-    </w:p>
-    <w:p>
-      <w:pPr>
-        <w:spacing w:after="90" w:line="288" w:lineRule="auto"/>
-        <w:ind w:left="0" w:firstLine="0"/>
-        <w:jc w:val="both"/>
-        <w:rPr>
-          <w:rFonts w:ascii="Times New Roman" w:eastAsia="Times New Roman" w:hAnsi="Times New Roman" w:cs="Times New Roman"/>
-          <w:sz w:val="24"/>
-          <w:szCs w:val="24"/>
-        </w:rPr>
-      </w:pPr>
-    </w:p>
-    <w:p>
-      <w:pPr>
-        <w:spacing w:after="90" w:line="288" w:lineRule="auto"/>
-        <w:ind w:left="0" w:firstLine="0"/>
-        <w:jc w:val="center"/>
-      </w:pPr>
-      <w:r>
-        <w:rPr>
-          <w:rFonts w:ascii="Times New Roman" w:eastAsia="Times New Roman" w:hAnsi="Times New Roman" w:cs="Times New Roman"/>
-          <w:i/>
-          <w:sz w:val="20"/>
-          <w:szCs w:val="20"/>
-        </w:rPr>
-        <w:t xml:space="preserve">Figura </w:t>
-      </w:r>
-      <w:r>
-        <w:rPr>
-          <w:rFonts w:ascii="Times New Roman" w:eastAsia="Times New Roman" w:hAnsi="Times New Roman" w:cs="Times New Roman"/>
-          <w:i/>
-          <w:sz w:val="20"/>
-          <w:szCs w:val="20"/>
-        </w:rPr>
-        <w:t>8</w:t>
-      </w:r>
-      <w:r>
-        <w:rPr>
-          <w:rFonts w:ascii="Times New Roman" w:eastAsia="Times New Roman" w:hAnsi="Times New Roman" w:cs="Times New Roman"/>
-          <w:i/>
-          <w:sz w:val="20"/>
-          <w:szCs w:val="20"/>
-        </w:rPr>
-        <w:t>.</w:t>
-      </w:r>
-      <w:r>
-        <w:rPr>
-          <w:rFonts w:ascii="Times New Roman" w:eastAsia="Times New Roman" w:hAnsi="Times New Roman" w:cs="Times New Roman"/>
-          <w:sz w:val="20"/>
-          <w:szCs w:val="20"/>
-        </w:rPr>
-        <w:t xml:space="preserve"> Opción </w:t>
-      </w:r>
-      <w:r>
-        <w:rPr>
-          <w:rFonts w:ascii="Times New Roman" w:eastAsia="Times New Roman" w:hAnsi="Times New Roman" w:cs="Times New Roman"/>
-          <w:sz w:val="20"/>
-          <w:szCs w:val="20"/>
-        </w:rPr>
-        <w:t>peticiones</w:t>
-      </w:r>
-      <w:r>
-        <w:rPr>
-          <w:rFonts w:ascii="Times New Roman" w:eastAsia="Times New Roman" w:hAnsi="Times New Roman" w:cs="Times New Roman"/>
-          <w:sz w:val="20"/>
-          <w:szCs w:val="20"/>
-        </w:rPr>
-        <w:t>.</w:t>
-      </w:r>
-    </w:p>
-    <w:p>
-      <w:pPr>
-        <w:rPr>
-          <w:rFonts w:ascii="Times New Roman" w:eastAsia="Times New Roman" w:hAnsi="Times New Roman" w:cs="Times New Roman"/>
-          <w:sz w:val="20"/>
-          <w:szCs w:val="20"/>
-        </w:rPr>
-      </w:pPr>
-      <w:r>
-        <w:t xml:space="preserve">         </w:t>
-      </w:r>
-      <w:r>
-        <w:rPr>
-          <w:rFonts w:ascii="Times New Roman" w:eastAsia="Times New Roman" w:hAnsi="Times New Roman" w:cs="Times New Roman"/>
-          <w:sz w:val="20"/>
-          <w:szCs w:val="20"/>
-        </w:rPr>
-        <w:t>Fuente: elaboración propia.</w:t>
-      </w:r>
-    </w:p>
-    <w:p>
-      <w:pPr>
-        <w:spacing w:after="90" w:line="288" w:lineRule="auto"/>
-        <w:ind w:left="0" w:firstLine="0"/>
-        <w:jc w:val="both"/>
-        <w:rPr>
-          <w:rFonts w:ascii="Times New Roman" w:eastAsia="Times New Roman" w:hAnsi="Times New Roman" w:cs="Times New Roman"/>
-          <w:sz w:val="24"/>
-          <w:szCs w:val="24"/>
-        </w:rPr>
-      </w:pPr>
-    </w:p>
-    <w:p>
-      <w:pPr>
-        <w:spacing w:after="90" w:line="288" w:lineRule="auto"/>
-        <w:ind w:left="380" w:hanging="380"/>
-        <w:jc w:val="both"/>
-        <w:rPr>
-          <w:u w:val="single"/>
-        </w:rPr>
-      </w:pPr>
-      <w:r>
-        <w:rPr>
-          <w:rFonts w:ascii="Times New Roman" w:eastAsia="Times New Roman" w:hAnsi="Times New Roman" w:cs="Times New Roman"/>
-          <w:sz w:val="24"/>
-          <w:szCs w:val="24"/>
-        </w:rPr>
-        <w:t>i</w:t>
-      </w:r>
-      <w:r>
-        <w:rPr>
-          <w:rFonts w:ascii="Times New Roman" w:eastAsia="Times New Roman" w:hAnsi="Times New Roman" w:cs="Times New Roman"/>
-          <w:sz w:val="24"/>
-          <w:szCs w:val="24"/>
-        </w:rPr>
-        <w:t>.</w:t>
-      </w:r>
-      <w:r>
-        <w:rPr>
-          <w:rFonts w:ascii="Times New Roman" w:eastAsia="Times New Roman" w:hAnsi="Times New Roman" w:cs="Times New Roman"/>
-          <w:sz w:val="24"/>
-          <w:szCs w:val="24"/>
-        </w:rPr>
-        <w:tab/>
-      </w:r>
-      <w:r>
-        <w:rPr>
-          <w:rFonts w:ascii="Times New Roman" w:eastAsia="Times New Roman" w:hAnsi="Times New Roman" w:cs="Times New Roman"/>
-          <w:sz w:val="24"/>
-          <w:szCs w:val="24"/>
-        </w:rPr>
-        <w:t>Reset</w:t>
-      </w:r>
-      <w:r>
-        <w:rPr>
-          <w:rFonts w:ascii="Times New Roman" w:eastAsia="Times New Roman" w:hAnsi="Times New Roman" w:cs="Times New Roman"/>
-          <w:sz w:val="24"/>
-          <w:szCs w:val="24"/>
-        </w:rPr>
-        <w:t>.</w:t>
-      </w:r>
     </w:p>
     <w:p>
       <w:pPr>
@@ -2945,6 +2663,7 @@
       <w:r>
         <w:rPr>
           <w:rFonts w:ascii="Times New Roman" w:eastAsia="Times New Roman" w:hAnsi="Times New Roman" w:cs="Times New Roman"/>
+          <w:noProof/>
           <w:sz w:val="24"/>
           <w:szCs w:val="24"/>
         </w:rPr>
@@ -2998,25 +2717,7 @@
           <w:sz w:val="20"/>
           <w:szCs w:val="20"/>
         </w:rPr>
-        <w:t xml:space="preserve">Figura </w:t>
-      </w:r>
-      <w:r>
-        <w:rPr>
-          <w:rFonts w:ascii="Times New Roman" w:eastAsia="Times New Roman" w:hAnsi="Times New Roman" w:cs="Times New Roman"/>
-          <w:i/>
-          <w:sz w:val="20"/>
-          <w:szCs w:val="20"/>
-        </w:rPr>
-        <w:t>9</w:t>
-      </w:r>
-      <w:r>
-        <w:rPr>
-          <w:rFonts w:ascii="Times New Roman" w:eastAsia="Times New Roman" w:hAnsi="Times New Roman" w:cs="Times New Roman"/>
-          <w:i/>
-          <w:sz w:val="20"/>
-          <w:szCs w:val="20"/>
-        </w:rPr>
-        <w:t>.</w:t>
+        <w:t>Figura 9.</w:t>
       </w:r>
       <w:r>
         <w:rPr>
@@ -3071,15 +2772,7 @@
           <w:sz w:val="24"/>
           <w:szCs w:val="24"/>
         </w:rPr>
-        <w:t>j</w:t>
-      </w:r>
-      <w:r>
-        <w:rPr>
-          <w:rFonts w:ascii="Times New Roman" w:eastAsia="Times New Roman" w:hAnsi="Times New Roman" w:cs="Times New Roman"/>
-          <w:sz w:val="24"/>
-          <w:szCs w:val="24"/>
-        </w:rPr>
-        <w:t>.</w:t>
+        <w:t>j.</w:t>
       </w:r>
       <w:r>
         <w:rPr>
@@ -3088,13 +2781,6 @@
           <w:szCs w:val="24"/>
         </w:rPr>
         <w:tab/>
-      </w:r>
-      <w:r>
-        <w:rPr>
-          <w:rFonts w:ascii="Times New Roman" w:eastAsia="Times New Roman" w:hAnsi="Times New Roman" w:cs="Times New Roman"/>
-          <w:sz w:val="24"/>
-          <w:szCs w:val="24"/>
-        </w:rPr>
         <w:t>Help</w:t>
       </w:r>
       <w:r>
@@ -3201,41 +2887,15 @@
           <w:sz w:val="20"/>
           <w:szCs w:val="20"/>
         </w:rPr>
-        <w:t xml:space="preserve">Figura </w:t>
-      </w:r>
-      <w:r>
-        <w:rPr>
-          <w:rFonts w:ascii="Times New Roman" w:eastAsia="Times New Roman" w:hAnsi="Times New Roman" w:cs="Times New Roman"/>
-          <w:i/>
-          <w:sz w:val="20"/>
-          <w:szCs w:val="20"/>
-        </w:rPr>
-        <w:t>10</w:t>
-      </w:r>
-      <w:r>
-        <w:rPr>
-          <w:rFonts w:ascii="Times New Roman" w:eastAsia="Times New Roman" w:hAnsi="Times New Roman" w:cs="Times New Roman"/>
-          <w:i/>
-          <w:sz w:val="20"/>
-          <w:szCs w:val="20"/>
-        </w:rPr>
-        <w:t>.</w:t>
-      </w:r>
-      <w:r>
-        <w:rPr>
-          <w:rFonts w:ascii="Times New Roman" w:eastAsia="Times New Roman" w:hAnsi="Times New Roman" w:cs="Times New Roman"/>
-          <w:sz w:val="20"/>
-          <w:szCs w:val="20"/>
-        </w:rPr>
-        <w:t xml:space="preserve"> </w:t>
-      </w:r>
-      <w:r>
-        <w:rPr>
-          <w:rFonts w:ascii="Times New Roman" w:eastAsia="Times New Roman" w:hAnsi="Times New Roman" w:cs="Times New Roman"/>
-          <w:sz w:val="20"/>
-          <w:szCs w:val="20"/>
-        </w:rPr>
-        <w:t xml:space="preserve">Opción </w:t>
+        <w:t>Figura 10.</w:t>
+      </w:r>
+      <w:r>
+        <w:rPr>
+          <w:rFonts w:ascii="Times New Roman" w:eastAsia="Times New Roman" w:hAnsi="Times New Roman" w:cs="Times New Roman"/>
+          <w:sz w:val="20"/>
+          <w:szCs w:val="20"/>
+        </w:rPr>
+        <w:t xml:space="preserve"> Opción </w:t>
       </w:r>
       <w:proofErr w:type="spellStart"/>
       <w:r>
@@ -3348,6 +3008,7 @@
         <m:r>
           <w:rPr>
             <w:rFonts w:ascii="Cambria Math"/>
+            <w:i/>
           </w:rPr>
           <m:t> </m:t>
         </m:r>
@@ -3360,6 +3021,7 @@
         <m:r>
           <w:rPr>
             <w:rFonts w:ascii="Cambria Math"/>
+            <w:i/>
           </w:rPr>
           <m:t> </m:t>
         </m:r>
@@ -3367,7 +3029,7 @@
           <m:dPr>
             <m:ctrlPr>
               <w:rPr>
-                <w:rFonts w:ascii="Cambria Math"/>
+                <w:rFonts w:ascii="Cambria Math" w:hAnsi="Cambria Math"/>
                 <w:i/>
               </w:rPr>
             </m:ctrlPr>
@@ -3377,7 +3039,7 @@
               <m:fPr>
                 <m:ctrlPr>
                   <w:rPr>
-                    <w:rFonts w:ascii="Cambria Math"/>
+                    <w:rFonts w:ascii="Cambria Math" w:hAnsi="Cambria Math"/>
                     <w:i/>
                   </w:rPr>
                 </m:ctrlPr>
@@ -3608,31 +3270,7 @@
           <w:sz w:val="24"/>
           <w:szCs w:val="24"/>
         </w:rPr>
-        <w:t xml:space="preserve">Para realizar el </w:t>
-      </w:r>
-      <w:r>
-        <w:rPr>
-          <w:rFonts w:ascii="Times New Roman" w:eastAsia="Times New Roman" w:hAnsi="Times New Roman" w:cs="Times New Roman"/>
-          <w:sz w:val="24"/>
-          <w:szCs w:val="24"/>
-        </w:rPr>
-        <w:t>cálculo</w:t>
-      </w:r>
-      <w:r>
-        <w:rPr>
-          <w:rFonts w:ascii="Times New Roman" w:eastAsia="Times New Roman" w:hAnsi="Times New Roman" w:cs="Times New Roman"/>
-          <w:sz w:val="24"/>
-          <w:szCs w:val="24"/>
-        </w:rPr>
-        <w:t xml:space="preserve"> de los </w:t>
-      </w:r>
-      <w:r>
-        <w:rPr>
-          <w:rFonts w:ascii="Times New Roman" w:eastAsia="Times New Roman" w:hAnsi="Times New Roman" w:cs="Times New Roman"/>
-          <w:sz w:val="24"/>
-          <w:szCs w:val="24"/>
-        </w:rPr>
-        <w:t>pesos para cada perfil, correspondiente a un usuario.</w:t>
+        <w:t>Para realizar el cálculo de los pesos para cada perfil, correspondiente a un usuario.</w:t>
       </w:r>
     </w:p>
     <w:p>
@@ -3661,6 +3299,7 @@
         <m:r>
           <w:rPr>
             <w:rFonts w:ascii="Cambria Math"/>
+            <w:i/>
           </w:rPr>
           <m:t> </m:t>
         </m:r>
@@ -3673,6 +3312,7 @@
         <m:r>
           <w:rPr>
             <w:rFonts w:ascii="Cambria Math"/>
+            <w:i/>
           </w:rPr>
           <m:t> </m:t>
         </m:r>
@@ -3680,7 +3320,7 @@
           <m:dPr>
             <m:ctrlPr>
               <w:rPr>
-                <w:rFonts w:ascii="Cambria Math"/>
+                <w:rFonts w:ascii="Cambria Math" w:hAnsi="Cambria Math"/>
                 <w:i/>
               </w:rPr>
             </m:ctrlPr>
@@ -3690,7 +3330,7 @@
               <m:fPr>
                 <m:ctrlPr>
                   <w:rPr>
-                    <w:rFonts w:ascii="Cambria Math"/>
+                    <w:rFonts w:ascii="Cambria Math" w:hAnsi="Cambria Math"/>
                     <w:i/>
                   </w:rPr>
                 </m:ctrlPr>
@@ -3716,13 +3356,7 @@
         </m:d>
       </m:oMath>
       <w:r>
-        <w:t xml:space="preserve">   (</w:t>
-      </w:r>
-      <w:r>
-        <w:t>2</w:t>
-      </w:r>
-      <w:r>
-        <w:t>)</w:t>
+        <w:t xml:space="preserve">   (2)</w:t>
       </w:r>
     </w:p>
     <w:p>
@@ -3758,15 +3392,7 @@
           <w:sz w:val="24"/>
           <w:szCs w:val="24"/>
         </w:rPr>
-        <w:t>r = resultado</w:t>
-      </w:r>
-      <w:r>
-        <w:rPr>
-          <w:rFonts w:ascii="Times New Roman" w:eastAsia="Times New Roman" w:hAnsi="Times New Roman" w:cs="Times New Roman"/>
-          <w:sz w:val="24"/>
-          <w:szCs w:val="24"/>
-        </w:rPr>
-        <w:t>.</w:t>
+        <w:t>r = resultado.</w:t>
       </w:r>
     </w:p>
     <w:p>
@@ -3838,31 +3464,7 @@
           <w:sz w:val="24"/>
           <w:szCs w:val="24"/>
         </w:rPr>
-        <w:t xml:space="preserve">t = </w:t>
-      </w:r>
-      <w:r>
-        <w:rPr>
-          <w:rFonts w:ascii="Times New Roman" w:eastAsia="Times New Roman" w:hAnsi="Times New Roman" w:cs="Times New Roman"/>
-          <w:sz w:val="24"/>
-          <w:szCs w:val="24"/>
-        </w:rPr>
-        <w:t>cantidad</w:t>
-      </w:r>
-      <w:r>
-        <w:rPr>
-          <w:rFonts w:ascii="Times New Roman" w:eastAsia="Times New Roman" w:hAnsi="Times New Roman" w:cs="Times New Roman"/>
-          <w:sz w:val="24"/>
-          <w:szCs w:val="24"/>
-        </w:rPr>
-        <w:t xml:space="preserve"> de </w:t>
-      </w:r>
-      <w:r>
-        <w:rPr>
-          <w:rFonts w:ascii="Times New Roman" w:eastAsia="Times New Roman" w:hAnsi="Times New Roman" w:cs="Times New Roman"/>
-          <w:sz w:val="24"/>
-          <w:szCs w:val="24"/>
-        </w:rPr>
-        <w:t>mensajes con porcentajes diferentes de cero.</w:t>
+        <w:t>t = cantidad de mensajes con porcentajes diferentes de cero.</w:t>
       </w:r>
     </w:p>
     <w:p>
@@ -4103,7 +3705,6 @@
           <w:noProof/>
           <w:sz w:val="24"/>
           <w:szCs w:val="24"/>
-          <w:lang w:val="en-US"/>
         </w:rPr>
       </w:pPr>
       <w:r>
@@ -4144,18 +3745,11 @@
           <w:noProof/>
           <w:sz w:val="24"/>
           <w:szCs w:val="24"/>
-          <w:lang w:val="en-US"/>
         </w:rPr>
         <w:t>España: Mc Graw Hill.</w:t>
       </w:r>
     </w:p>
-    <w:p>
-      <w:pPr>
-        <w:rPr>
-          <w:lang w:val="en-US"/>
-        </w:rPr>
-      </w:pPr>
-    </w:p>
+    <w:p/>
     <w:p>
       <w:pPr>
         <w:pStyle w:val="Bibliografa"/>
@@ -4174,7 +3768,7 @@
           <w:sz w:val="24"/>
           <w:szCs w:val="24"/>
         </w:rPr>
-        <w:t>Nicole</w:t>
+        <w:t xml:space="preserve">Nicole. </w:t>
       </w:r>
       <w:r>
         <w:rPr>
@@ -4183,37 +3777,7 @@
           <w:sz w:val="24"/>
           <w:szCs w:val="24"/>
         </w:rPr>
-        <w:t xml:space="preserve">. </w:t>
-      </w:r>
-      <w:r>
-        <w:rPr>
-          <w:rFonts w:ascii="Times New Roman" w:hAnsi="Times New Roman" w:cs="Times New Roman"/>
-          <w:noProof/>
-          <w:sz w:val="24"/>
-          <w:szCs w:val="24"/>
-          <w:lang w:val="en-US"/>
-        </w:rPr>
-        <w:t>(201</w:t>
-      </w:r>
-      <w:r>
-        <w:rPr>
-          <w:rFonts w:ascii="Times New Roman" w:hAnsi="Times New Roman" w:cs="Times New Roman"/>
-          <w:noProof/>
-          <w:sz w:val="24"/>
-          <w:szCs w:val="24"/>
-          <w:lang w:val="en-US"/>
-        </w:rPr>
-        <w:t>8</w:t>
-      </w:r>
-      <w:r>
-        <w:rPr>
-          <w:rFonts w:ascii="Times New Roman" w:hAnsi="Times New Roman" w:cs="Times New Roman"/>
-          <w:noProof/>
-          <w:sz w:val="24"/>
-          <w:szCs w:val="24"/>
-          <w:lang w:val="en-US"/>
-        </w:rPr>
-        <w:t xml:space="preserve">). </w:t>
+        <w:t xml:space="preserve">(2018). </w:t>
       </w:r>
       <w:r>
         <w:rPr>
@@ -4223,9 +3787,35 @@
           <w:noProof/>
           <w:sz w:val="24"/>
           <w:szCs w:val="24"/>
-          <w:lang w:val="en-US"/>
-        </w:rPr>
-        <w:t>Platzi.</w:t>
+        </w:rPr>
+        <w:t xml:space="preserve">Platzi. </w:t>
+      </w:r>
+      <w:r>
+        <w:rPr>
+          <w:rFonts w:ascii="Times New Roman" w:hAnsi="Times New Roman" w:cs="Times New Roman"/>
+          <w:noProof/>
+          <w:sz w:val="24"/>
+          <w:szCs w:val="24"/>
+        </w:rPr>
+        <w:t xml:space="preserve">Obtenido de </w:t>
+      </w:r>
+      <w:r>
+        <w:rPr>
+          <w:rFonts w:ascii="Times New Roman" w:hAnsi="Times New Roman" w:cs="Times New Roman"/>
+          <w:noProof/>
+          <w:sz w:val="24"/>
+          <w:szCs w:val="24"/>
+        </w:rPr>
+        <w:t>platzi</w:t>
+      </w:r>
+      <w:r>
+        <w:rPr>
+          <w:rFonts w:ascii="Times New Roman" w:hAnsi="Times New Roman" w:cs="Times New Roman"/>
+          <w:noProof/>
+          <w:sz w:val="24"/>
+          <w:szCs w:val="24"/>
+        </w:rPr>
+        <w:t xml:space="preserve">: </w:t>
       </w:r>
       <w:r>
         <w:rPr>
@@ -4235,9 +3825,8 @@
           <w:noProof/>
           <w:sz w:val="24"/>
           <w:szCs w:val="24"/>
-          <w:lang w:val="en-US"/>
-        </w:rPr>
-        <w:t xml:space="preserve"> </w:t>
+        </w:rPr>
+        <w:t>https://platzi.com/blog/que-es-frontend-y-backend/.</w:t>
       </w:r>
       <w:r>
         <w:rPr>
@@ -4246,25 +3835,36 @@
           <w:sz w:val="24"/>
           <w:szCs w:val="24"/>
         </w:rPr>
-        <w:t xml:space="preserve">Obtenido de </w:t>
-      </w:r>
-      <w:r>
+        <w:t xml:space="preserve"> </w:t>
+      </w:r>
+    </w:p>
+    <w:p>
+      <w:pPr>
+        <w:spacing w:line="276" w:lineRule="auto"/>
+        <w:ind w:left="0" w:firstLine="0"/>
+      </w:pPr>
+    </w:p>
+    <w:p>
+      <w:pPr>
+        <w:pStyle w:val="Bibliografa"/>
+        <w:ind w:left="720" w:hanging="720"/>
         <w:rPr>
           <w:rFonts w:ascii="Times New Roman" w:hAnsi="Times New Roman" w:cs="Times New Roman"/>
           <w:noProof/>
           <w:sz w:val="24"/>
           <w:szCs w:val="24"/>
-        </w:rPr>
-        <w:t>platzi</w:t>
-      </w:r>
+          <w:lang w:val="en-US"/>
+        </w:rPr>
+      </w:pPr>
       <w:r>
         <w:rPr>
           <w:rFonts w:ascii="Times New Roman" w:hAnsi="Times New Roman" w:cs="Times New Roman"/>
           <w:noProof/>
           <w:sz w:val="24"/>
           <w:szCs w:val="24"/>
-        </w:rPr>
-        <w:t xml:space="preserve">: </w:t>
+          <w:lang w:val="en-US"/>
+        </w:rPr>
+        <w:t xml:space="preserve">North, E. R. (2015). </w:t>
       </w:r>
       <w:r>
         <w:rPr>
@@ -4274,8 +3874,9 @@
           <w:noProof/>
           <w:sz w:val="24"/>
           <w:szCs w:val="24"/>
-        </w:rPr>
-        <w:t>https://platzi.com/blog/que-es-frontend-y-backend/.</w:t>
+          <w:lang w:val="en-US"/>
+        </w:rPr>
+        <w:t>Drawing graphs with dot.</w:t>
       </w:r>
       <w:r>
         <w:rPr>
@@ -4283,6 +3884,7 @@
           <w:noProof/>
           <w:sz w:val="24"/>
           <w:szCs w:val="24"/>
+          <w:lang w:val="en-US"/>
         </w:rPr>
         <w:t xml:space="preserve"> </w:t>
       </w:r>
@@ -4291,6 +3893,9 @@
       <w:pPr>
         <w:spacing w:line="276" w:lineRule="auto"/>
         <w:ind w:left="0" w:firstLine="0"/>
+        <w:rPr>
+          <w:lang w:val="en-US"/>
+        </w:rPr>
       </w:pPr>
     </w:p>
     <w:p>
@@ -4313,7 +3918,7 @@
           <w:szCs w:val="24"/>
           <w:lang w:val="en-US"/>
         </w:rPr>
-        <w:t xml:space="preserve">North, E. R. (2015). </w:t>
+        <w:t xml:space="preserve">w3schools. (25 de 02 de 2023). </w:t>
       </w:r>
       <w:r>
         <w:rPr>
@@ -4325,60 +3930,6 @@
           <w:szCs w:val="24"/>
           <w:lang w:val="en-US"/>
         </w:rPr>
-        <w:t>Drawing graphs with dot.</w:t>
-      </w:r>
-      <w:r>
-        <w:rPr>
-          <w:rFonts w:ascii="Times New Roman" w:hAnsi="Times New Roman" w:cs="Times New Roman"/>
-          <w:noProof/>
-          <w:sz w:val="24"/>
-          <w:szCs w:val="24"/>
-          <w:lang w:val="en-US"/>
-        </w:rPr>
-        <w:t xml:space="preserve"> </w:t>
-      </w:r>
-    </w:p>
-    <w:p>
-      <w:pPr>
-        <w:spacing w:line="276" w:lineRule="auto"/>
-        <w:ind w:left="0" w:firstLine="0"/>
-        <w:rPr>
-          <w:lang w:val="en-US"/>
-        </w:rPr>
-      </w:pPr>
-    </w:p>
-    <w:p>
-      <w:pPr>
-        <w:pStyle w:val="Bibliografa"/>
-        <w:ind w:left="720" w:hanging="720"/>
-        <w:rPr>
-          <w:rFonts w:ascii="Times New Roman" w:hAnsi="Times New Roman" w:cs="Times New Roman"/>
-          <w:noProof/>
-          <w:sz w:val="24"/>
-          <w:szCs w:val="24"/>
-          <w:lang w:val="en-US"/>
-        </w:rPr>
-      </w:pPr>
-      <w:r>
-        <w:rPr>
-          <w:rFonts w:ascii="Times New Roman" w:hAnsi="Times New Roman" w:cs="Times New Roman"/>
-          <w:noProof/>
-          <w:sz w:val="24"/>
-          <w:szCs w:val="24"/>
-          <w:lang w:val="en-US"/>
-        </w:rPr>
-        <w:t xml:space="preserve">w3schools. (25 de 02 de 2023). </w:t>
-      </w:r>
-      <w:r>
-        <w:rPr>
-          <w:rFonts w:ascii="Times New Roman" w:hAnsi="Times New Roman" w:cs="Times New Roman"/>
-          <w:i/>
-          <w:iCs/>
-          <w:noProof/>
-          <w:sz w:val="24"/>
-          <w:szCs w:val="24"/>
-          <w:lang w:val="en-US"/>
-        </w:rPr>
         <w:t>w3schools</w:t>
       </w:r>
       <w:r>
@@ -4506,20 +4057,18 @@
         <w:jc w:val="center"/>
         <w:rPr>
           <w:u w:val="single"/>
-          <w:lang w:val="es-419"/>
         </w:rPr>
       </w:pPr>
       <w:r>
         <w:rPr>
           <w:noProof/>
           <w:u w:val="single"/>
-          <w:lang w:val="es-419"/>
         </w:rPr>
         <w:drawing>
-          <wp:inline distT="0" distB="0" distL="0" distR="0" wp14:anchorId="58652CA6" wp14:editId="3C6EC295">
-            <wp:extent cx="3117850" cy="2229485"/>
+          <wp:inline distT="0" distB="0" distL="0" distR="0" wp14:anchorId="072B5BDE" wp14:editId="4D7664F0">
+            <wp:extent cx="3117850" cy="3322955"/>
             <wp:effectExtent l="0" t="0" r="6350" b="0"/>
-            <wp:docPr id="12" name="Imagen 12" descr="Diagrama&#10;&#10;Descripción generada automáticamente"/>
+            <wp:docPr id="348713452" name="Imagen 1" descr="Tabla&#10;&#10;Descripción generada automáticamente"/>
             <wp:cNvGraphicFramePr>
               <a:graphicFrameLocks xmlns:a="http://schemas.openxmlformats.org/drawingml/2006/main" noChangeAspect="1"/>
             </wp:cNvGraphicFramePr>
@@ -4527,7 +4076,7 @@
               <a:graphicData uri="http://schemas.openxmlformats.org/drawingml/2006/picture">
                 <pic:pic xmlns:pic="http://schemas.openxmlformats.org/drawingml/2006/picture">
                   <pic:nvPicPr>
-                    <pic:cNvPr id="12" name="Imagen 12" descr="Diagrama&#10;&#10;Descripción generada automáticamente"/>
+                    <pic:cNvPr id="348713452" name="Imagen 1" descr="Tabla&#10;&#10;Descripción generada automáticamente"/>
                     <pic:cNvPicPr/>
                   </pic:nvPicPr>
                   <pic:blipFill>
@@ -4545,7 +4094,7 @@
                   <pic:spPr>
                     <a:xfrm>
                       <a:off x="0" y="0"/>
-                      <a:ext cx="3117850" cy="2229485"/>
+                      <a:ext cx="3117850" cy="3322955"/>
                     </a:xfrm>
                     <a:prstGeom prst="rect">
                       <a:avLst/>

</xml_diff>

<commit_message>
Falta agregar imagenes para peticiones y solicitudes
</commit_message>
<xml_diff>
--- a/Documentacion/FtoArticuloEnsayo-IPC2-lab.docx
+++ b/Documentacion/FtoArticuloEnsayo-IPC2-lab.docx
@@ -4129,11 +4129,782 @@
     </w:p>
     <w:p>
       <w:pPr>
+        <w:spacing w:after="90" w:line="288" w:lineRule="auto"/>
+        <w:ind w:left="360" w:firstLine="0"/>
+        <w:jc w:val="center"/>
+        <w:rPr>
+          <w:rFonts w:ascii="Times New Roman" w:eastAsia="Times New Roman" w:hAnsi="Times New Roman" w:cs="Times New Roman"/>
+          <w:sz w:val="20"/>
+          <w:szCs w:val="20"/>
+        </w:rPr>
+      </w:pPr>
+    </w:p>
+    <w:p>
+      <w:pPr>
+        <w:spacing w:after="90" w:line="288" w:lineRule="auto"/>
+        <w:ind w:left="360" w:firstLine="0"/>
+        <w:jc w:val="center"/>
+        <w:rPr>
+          <w:rFonts w:ascii="Times New Roman" w:eastAsia="Times New Roman" w:hAnsi="Times New Roman" w:cs="Times New Roman"/>
+          <w:sz w:val="20"/>
+          <w:szCs w:val="20"/>
+        </w:rPr>
+      </w:pPr>
+    </w:p>
+    <w:p>
+      <w:pPr>
+        <w:spacing w:after="90" w:line="288" w:lineRule="auto"/>
+        <w:ind w:left="360" w:firstLine="0"/>
+        <w:jc w:val="center"/>
+        <w:rPr>
+          <w:rFonts w:ascii="Times New Roman" w:eastAsia="Times New Roman" w:hAnsi="Times New Roman" w:cs="Times New Roman"/>
+          <w:sz w:val="20"/>
+          <w:szCs w:val="20"/>
+        </w:rPr>
+      </w:pPr>
+    </w:p>
+    <w:p>
+      <w:pPr>
+        <w:spacing w:after="90" w:line="288" w:lineRule="auto"/>
+        <w:ind w:left="360" w:firstLine="0"/>
+        <w:jc w:val="center"/>
+        <w:rPr>
+          <w:rFonts w:ascii="Times New Roman" w:eastAsia="Times New Roman" w:hAnsi="Times New Roman" w:cs="Times New Roman"/>
+          <w:sz w:val="20"/>
+          <w:szCs w:val="20"/>
+        </w:rPr>
+      </w:pPr>
+    </w:p>
+    <w:p>
+      <w:pPr>
+        <w:spacing w:after="90" w:line="288" w:lineRule="auto"/>
+        <w:ind w:left="360" w:firstLine="0"/>
+        <w:jc w:val="center"/>
+        <w:rPr>
+          <w:rFonts w:ascii="Times New Roman" w:eastAsia="Times New Roman" w:hAnsi="Times New Roman" w:cs="Times New Roman"/>
+          <w:sz w:val="20"/>
+          <w:szCs w:val="20"/>
+        </w:rPr>
+      </w:pPr>
+    </w:p>
+    <w:p>
+      <w:pPr>
+        <w:spacing w:after="90" w:line="288" w:lineRule="auto"/>
+        <w:ind w:left="360" w:firstLine="0"/>
+        <w:jc w:val="center"/>
+        <w:rPr>
+          <w:rFonts w:ascii="Times New Roman" w:eastAsia="Times New Roman" w:hAnsi="Times New Roman" w:cs="Times New Roman"/>
+          <w:sz w:val="20"/>
+          <w:szCs w:val="20"/>
+        </w:rPr>
+      </w:pPr>
+    </w:p>
+    <w:p>
+      <w:pPr>
+        <w:spacing w:after="90" w:line="288" w:lineRule="auto"/>
+        <w:ind w:left="360" w:firstLine="0"/>
+        <w:jc w:val="center"/>
+        <w:rPr>
+          <w:rFonts w:ascii="Times New Roman" w:eastAsia="Times New Roman" w:hAnsi="Times New Roman" w:cs="Times New Roman"/>
+          <w:sz w:val="20"/>
+          <w:szCs w:val="20"/>
+        </w:rPr>
+      </w:pPr>
+    </w:p>
+    <w:p>
+      <w:pPr>
+        <w:spacing w:after="90" w:line="288" w:lineRule="auto"/>
+        <w:ind w:left="360" w:firstLine="0"/>
+        <w:jc w:val="center"/>
+        <w:rPr>
+          <w:rFonts w:ascii="Times New Roman" w:eastAsia="Times New Roman" w:hAnsi="Times New Roman" w:cs="Times New Roman"/>
+          <w:sz w:val="20"/>
+          <w:szCs w:val="20"/>
+        </w:rPr>
+      </w:pPr>
+    </w:p>
+    <w:p>
+      <w:pPr>
+        <w:spacing w:after="90" w:line="288" w:lineRule="auto"/>
+        <w:ind w:left="360" w:firstLine="0"/>
+        <w:jc w:val="center"/>
+        <w:rPr>
+          <w:rFonts w:ascii="Times New Roman" w:eastAsia="Times New Roman" w:hAnsi="Times New Roman" w:cs="Times New Roman"/>
+          <w:sz w:val="20"/>
+          <w:szCs w:val="20"/>
+        </w:rPr>
+      </w:pPr>
+    </w:p>
+    <w:p>
+      <w:pPr>
+        <w:spacing w:after="90" w:line="288" w:lineRule="auto"/>
+        <w:ind w:left="360" w:firstLine="0"/>
+        <w:jc w:val="center"/>
+        <w:rPr>
+          <w:rFonts w:ascii="Times New Roman" w:eastAsia="Times New Roman" w:hAnsi="Times New Roman" w:cs="Times New Roman"/>
+          <w:sz w:val="20"/>
+          <w:szCs w:val="20"/>
+        </w:rPr>
+      </w:pPr>
+    </w:p>
+    <w:p>
+      <w:pPr>
+        <w:spacing w:after="90" w:line="288" w:lineRule="auto"/>
+        <w:ind w:left="360" w:firstLine="0"/>
+        <w:jc w:val="center"/>
+        <w:rPr>
+          <w:rFonts w:ascii="Times New Roman" w:eastAsia="Times New Roman" w:hAnsi="Times New Roman" w:cs="Times New Roman"/>
+          <w:sz w:val="20"/>
+          <w:szCs w:val="20"/>
+        </w:rPr>
+      </w:pPr>
+    </w:p>
+    <w:p>
+      <w:pPr>
+        <w:spacing w:after="90" w:line="288" w:lineRule="auto"/>
+        <w:ind w:left="360" w:firstLine="0"/>
+        <w:jc w:val="center"/>
+        <w:rPr>
+          <w:rFonts w:ascii="Times New Roman" w:eastAsia="Times New Roman" w:hAnsi="Times New Roman" w:cs="Times New Roman"/>
+          <w:sz w:val="20"/>
+          <w:szCs w:val="20"/>
+        </w:rPr>
+      </w:pPr>
+    </w:p>
+    <w:p>
+      <w:pPr>
+        <w:spacing w:after="90" w:line="288" w:lineRule="auto"/>
+        <w:ind w:left="360" w:firstLine="0"/>
+        <w:jc w:val="center"/>
+        <w:rPr>
+          <w:rFonts w:ascii="Times New Roman" w:eastAsia="Times New Roman" w:hAnsi="Times New Roman" w:cs="Times New Roman"/>
+          <w:sz w:val="20"/>
+          <w:szCs w:val="20"/>
+        </w:rPr>
+      </w:pPr>
+    </w:p>
+    <w:p>
+      <w:pPr>
+        <w:spacing w:after="90" w:line="288" w:lineRule="auto"/>
+        <w:ind w:left="360" w:firstLine="0"/>
+        <w:jc w:val="center"/>
+        <w:rPr>
+          <w:rFonts w:ascii="Times New Roman" w:eastAsia="Times New Roman" w:hAnsi="Times New Roman" w:cs="Times New Roman"/>
+          <w:sz w:val="20"/>
+          <w:szCs w:val="20"/>
+        </w:rPr>
+      </w:pPr>
+    </w:p>
+    <w:p>
+      <w:pPr>
+        <w:spacing w:after="90" w:line="288" w:lineRule="auto"/>
+        <w:ind w:left="360" w:firstLine="0"/>
+        <w:jc w:val="center"/>
+        <w:rPr>
+          <w:rFonts w:ascii="Times New Roman" w:eastAsia="Times New Roman" w:hAnsi="Times New Roman" w:cs="Times New Roman"/>
+          <w:sz w:val="20"/>
+          <w:szCs w:val="20"/>
+        </w:rPr>
+      </w:pPr>
+    </w:p>
+    <w:p>
+      <w:pPr>
+        <w:spacing w:after="90" w:line="288" w:lineRule="auto"/>
+        <w:ind w:left="0" w:firstLine="0"/>
+        <w:jc w:val="both"/>
+      </w:pPr>
+      <w:r>
+        <w:rPr>
+          <w:rFonts w:ascii="Times New Roman" w:eastAsia="Times New Roman" w:hAnsi="Times New Roman" w:cs="Times New Roman"/>
+          <w:sz w:val="24"/>
+          <w:szCs w:val="24"/>
+        </w:rPr>
+        <w:t>Imagen I</w:t>
+      </w:r>
+      <w:r>
+        <w:rPr>
+          <w:rFonts w:ascii="Times New Roman" w:eastAsia="Times New Roman" w:hAnsi="Times New Roman" w:cs="Times New Roman"/>
+          <w:sz w:val="24"/>
+          <w:szCs w:val="24"/>
+        </w:rPr>
+        <w:t>I</w:t>
+      </w:r>
+      <w:r>
+        <w:rPr>
+          <w:rFonts w:ascii="Times New Roman" w:eastAsia="Times New Roman" w:hAnsi="Times New Roman" w:cs="Times New Roman"/>
+          <w:sz w:val="24"/>
+          <w:szCs w:val="24"/>
+        </w:rPr>
+        <w:t>.</w:t>
+      </w:r>
+    </w:p>
+    <w:p>
+      <w:pPr>
+        <w:spacing w:after="90" w:line="288" w:lineRule="auto"/>
+        <w:ind w:left="800" w:hanging="800"/>
+        <w:jc w:val="both"/>
+      </w:pPr>
+      <w:r>
+        <w:rPr>
+          <w:rFonts w:ascii="Times New Roman" w:eastAsia="Times New Roman" w:hAnsi="Times New Roman" w:cs="Times New Roman"/>
+          <w:i/>
+          <w:sz w:val="24"/>
+          <w:szCs w:val="24"/>
+        </w:rPr>
+        <w:t>Diagrama de Flujo, Inicio</w:t>
+      </w:r>
+      <w:r>
+        <w:rPr>
+          <w:rFonts w:ascii="Times New Roman" w:eastAsia="Times New Roman" w:hAnsi="Times New Roman" w:cs="Times New Roman"/>
+          <w:i/>
+          <w:sz w:val="24"/>
+          <w:szCs w:val="24"/>
+        </w:rPr>
+        <w:t>.</w:t>
+      </w:r>
+    </w:p>
+    <w:p>
+      <w:pPr>
         <w:spacing w:line="276" w:lineRule="auto"/>
         <w:ind w:left="0" w:firstLine="0"/>
-        <w:rPr>
-          <w:lang w:val="es-419"/>
-        </w:rPr>
+        <w:jc w:val="center"/>
+        <w:rPr>
+          <w:u w:val="single"/>
+        </w:rPr>
+      </w:pPr>
+      <w:r>
+        <w:rPr>
+          <w:noProof/>
+          <w:u w:val="single"/>
+        </w:rPr>
+        <w:drawing>
+          <wp:inline distT="0" distB="0" distL="0" distR="0" wp14:anchorId="5FB30D88" wp14:editId="7E4C2A9A">
+            <wp:extent cx="1800141" cy="6740525"/>
+            <wp:effectExtent l="0" t="0" r="0" b="3175"/>
+            <wp:docPr id="104071318" name="Imagen 2" descr="Diagrama&#10;&#10;Descripción generada automáticamente"/>
+            <wp:cNvGraphicFramePr>
+              <a:graphicFrameLocks xmlns:a="http://schemas.openxmlformats.org/drawingml/2006/main" noChangeAspect="1"/>
+            </wp:cNvGraphicFramePr>
+            <a:graphic xmlns:a="http://schemas.openxmlformats.org/drawingml/2006/main">
+              <a:graphicData uri="http://schemas.openxmlformats.org/drawingml/2006/picture">
+                <pic:pic xmlns:pic="http://schemas.openxmlformats.org/drawingml/2006/picture">
+                  <pic:nvPicPr>
+                    <pic:cNvPr id="104071318" name="Imagen 2" descr="Diagrama&#10;&#10;Descripción generada automáticamente"/>
+                    <pic:cNvPicPr/>
+                  </pic:nvPicPr>
+                  <pic:blipFill>
+                    <a:blip r:embed="rId18">
+                      <a:extLst>
+                        <a:ext uri="{28A0092B-C50C-407E-A947-70E740481C1C}">
+                          <a14:useLocalDpi xmlns:a14="http://schemas.microsoft.com/office/drawing/2010/main" val="0"/>
+                        </a:ext>
+                      </a:extLst>
+                    </a:blip>
+                    <a:stretch>
+                      <a:fillRect/>
+                    </a:stretch>
+                  </pic:blipFill>
+                  <pic:spPr>
+                    <a:xfrm>
+                      <a:off x="0" y="0"/>
+                      <a:ext cx="1803968" cy="6754856"/>
+                    </a:xfrm>
+                    <a:prstGeom prst="rect">
+                      <a:avLst/>
+                    </a:prstGeom>
+                  </pic:spPr>
+                </pic:pic>
+              </a:graphicData>
+            </a:graphic>
+          </wp:inline>
+        </w:drawing>
+      </w:r>
+    </w:p>
+    <w:p>
+      <w:pPr>
+        <w:spacing w:after="90" w:line="288" w:lineRule="auto"/>
+        <w:ind w:left="360" w:firstLine="0"/>
+        <w:jc w:val="center"/>
+        <w:rPr>
+          <w:rFonts w:ascii="Times New Roman" w:eastAsia="Times New Roman" w:hAnsi="Times New Roman" w:cs="Times New Roman"/>
+          <w:sz w:val="20"/>
+          <w:szCs w:val="20"/>
+        </w:rPr>
+      </w:pPr>
+      <w:r>
+        <w:rPr>
+          <w:rFonts w:ascii="Times New Roman" w:eastAsia="Times New Roman" w:hAnsi="Times New Roman" w:cs="Times New Roman"/>
+          <w:sz w:val="20"/>
+          <w:szCs w:val="20"/>
+        </w:rPr>
+        <w:t>Fuente: elaboración propia.</w:t>
+      </w:r>
+    </w:p>
+    <w:p>
+      <w:pPr>
+        <w:spacing w:after="90" w:line="288" w:lineRule="auto"/>
+        <w:ind w:left="360" w:firstLine="0"/>
+        <w:jc w:val="center"/>
+        <w:rPr>
+          <w:rFonts w:ascii="Times New Roman" w:eastAsia="Times New Roman" w:hAnsi="Times New Roman" w:cs="Times New Roman"/>
+          <w:sz w:val="20"/>
+          <w:szCs w:val="20"/>
+        </w:rPr>
+      </w:pPr>
+    </w:p>
+    <w:p>
+      <w:pPr>
+        <w:spacing w:after="90" w:line="288" w:lineRule="auto"/>
+        <w:ind w:left="0" w:firstLine="0"/>
+        <w:jc w:val="both"/>
+      </w:pPr>
+      <w:r>
+        <w:rPr>
+          <w:rFonts w:ascii="Times New Roman" w:eastAsia="Times New Roman" w:hAnsi="Times New Roman" w:cs="Times New Roman"/>
+          <w:sz w:val="24"/>
+          <w:szCs w:val="24"/>
+        </w:rPr>
+        <w:lastRenderedPageBreak/>
+        <w:t xml:space="preserve">Imagen </w:t>
+      </w:r>
+      <w:r>
+        <w:rPr>
+          <w:rFonts w:ascii="Times New Roman" w:eastAsia="Times New Roman" w:hAnsi="Times New Roman" w:cs="Times New Roman"/>
+          <w:sz w:val="24"/>
+          <w:szCs w:val="24"/>
+        </w:rPr>
+        <w:t>III</w:t>
+      </w:r>
+      <w:r>
+        <w:rPr>
+          <w:rFonts w:ascii="Times New Roman" w:eastAsia="Times New Roman" w:hAnsi="Times New Roman" w:cs="Times New Roman"/>
+          <w:sz w:val="24"/>
+          <w:szCs w:val="24"/>
+        </w:rPr>
+        <w:t>.</w:t>
+      </w:r>
+    </w:p>
+    <w:p>
+      <w:pPr>
+        <w:spacing w:after="90" w:line="288" w:lineRule="auto"/>
+        <w:ind w:left="800" w:hanging="800"/>
+        <w:jc w:val="both"/>
+        <w:rPr>
+          <w:rFonts w:ascii="Times New Roman" w:eastAsia="Times New Roman" w:hAnsi="Times New Roman" w:cs="Times New Roman"/>
+          <w:sz w:val="20"/>
+          <w:szCs w:val="20"/>
+        </w:rPr>
+      </w:pPr>
+      <w:r>
+        <w:rPr>
+          <w:rFonts w:ascii="Times New Roman" w:eastAsia="Times New Roman" w:hAnsi="Times New Roman" w:cs="Times New Roman"/>
+          <w:i/>
+          <w:sz w:val="24"/>
+          <w:szCs w:val="24"/>
+        </w:rPr>
+        <w:t xml:space="preserve">Diagrama de Flujo, </w:t>
+      </w:r>
+      <w:r>
+        <w:rPr>
+          <w:rFonts w:ascii="Times New Roman" w:eastAsia="Times New Roman" w:hAnsi="Times New Roman" w:cs="Times New Roman"/>
+          <w:i/>
+          <w:sz w:val="24"/>
+          <w:szCs w:val="24"/>
+        </w:rPr>
+        <w:t>solicitar servicio</w:t>
+      </w:r>
+      <w:r>
+        <w:rPr>
+          <w:rFonts w:ascii="Times New Roman" w:eastAsia="Times New Roman" w:hAnsi="Times New Roman" w:cs="Times New Roman"/>
+          <w:i/>
+          <w:sz w:val="24"/>
+          <w:szCs w:val="24"/>
+        </w:rPr>
+        <w:t>.</w:t>
+      </w:r>
+    </w:p>
+    <w:p>
+      <w:pPr>
+        <w:spacing w:line="276" w:lineRule="auto"/>
+        <w:ind w:left="0" w:firstLine="0"/>
+        <w:jc w:val="center"/>
+        <w:rPr>
+          <w:u w:val="single"/>
+        </w:rPr>
+      </w:pPr>
+      <w:r>
+        <w:rPr>
+          <w:noProof/>
+          <w:u w:val="single"/>
+        </w:rPr>
+        <w:drawing>
+          <wp:inline distT="0" distB="0" distL="0" distR="0" wp14:anchorId="10FC6053" wp14:editId="08A31911">
+            <wp:extent cx="3117850" cy="2218690"/>
+            <wp:effectExtent l="0" t="0" r="6350" b="0"/>
+            <wp:docPr id="1848711357" name="Imagen 3" descr="Diagrama&#10;&#10;Descripción generada automáticamente"/>
+            <wp:cNvGraphicFramePr>
+              <a:graphicFrameLocks xmlns:a="http://schemas.openxmlformats.org/drawingml/2006/main" noChangeAspect="1"/>
+            </wp:cNvGraphicFramePr>
+            <a:graphic xmlns:a="http://schemas.openxmlformats.org/drawingml/2006/main">
+              <a:graphicData uri="http://schemas.openxmlformats.org/drawingml/2006/picture">
+                <pic:pic xmlns:pic="http://schemas.openxmlformats.org/drawingml/2006/picture">
+                  <pic:nvPicPr>
+                    <pic:cNvPr id="1848711357" name="Imagen 3" descr="Diagrama&#10;&#10;Descripción generada automáticamente"/>
+                    <pic:cNvPicPr/>
+                  </pic:nvPicPr>
+                  <pic:blipFill>
+                    <a:blip r:embed="rId19" cstate="print">
+                      <a:extLst>
+                        <a:ext uri="{28A0092B-C50C-407E-A947-70E740481C1C}">
+                          <a14:useLocalDpi xmlns:a14="http://schemas.microsoft.com/office/drawing/2010/main" val="0"/>
+                        </a:ext>
+                      </a:extLst>
+                    </a:blip>
+                    <a:stretch>
+                      <a:fillRect/>
+                    </a:stretch>
+                  </pic:blipFill>
+                  <pic:spPr>
+                    <a:xfrm>
+                      <a:off x="0" y="0"/>
+                      <a:ext cx="3117850" cy="2218690"/>
+                    </a:xfrm>
+                    <a:prstGeom prst="rect">
+                      <a:avLst/>
+                    </a:prstGeom>
+                  </pic:spPr>
+                </pic:pic>
+              </a:graphicData>
+            </a:graphic>
+          </wp:inline>
+        </w:drawing>
+      </w:r>
+    </w:p>
+    <w:p>
+      <w:pPr>
+        <w:spacing w:after="90" w:line="288" w:lineRule="auto"/>
+        <w:ind w:left="360" w:firstLine="0"/>
+        <w:jc w:val="center"/>
+        <w:rPr>
+          <w:rFonts w:ascii="Times New Roman" w:eastAsia="Times New Roman" w:hAnsi="Times New Roman" w:cs="Times New Roman"/>
+          <w:sz w:val="20"/>
+          <w:szCs w:val="20"/>
+        </w:rPr>
+      </w:pPr>
+      <w:r>
+        <w:rPr>
+          <w:rFonts w:ascii="Times New Roman" w:eastAsia="Times New Roman" w:hAnsi="Times New Roman" w:cs="Times New Roman"/>
+          <w:sz w:val="20"/>
+          <w:szCs w:val="20"/>
+        </w:rPr>
+        <w:t>Fuente: elaboración propia.</w:t>
+      </w:r>
+    </w:p>
+    <w:p>
+      <w:pPr>
+        <w:spacing w:after="90" w:line="288" w:lineRule="auto"/>
+        <w:ind w:hanging="176"/>
+        <w:rPr>
+          <w:rFonts w:ascii="Times New Roman" w:eastAsia="Times New Roman" w:hAnsi="Times New Roman" w:cs="Times New Roman"/>
+          <w:sz w:val="20"/>
+          <w:szCs w:val="20"/>
+        </w:rPr>
+      </w:pPr>
+    </w:p>
+    <w:p>
+      <w:pPr>
+        <w:spacing w:after="90" w:line="288" w:lineRule="auto"/>
+        <w:ind w:left="0" w:firstLine="0"/>
+        <w:jc w:val="both"/>
+      </w:pPr>
+      <w:r>
+        <w:rPr>
+          <w:rFonts w:ascii="Times New Roman" w:eastAsia="Times New Roman" w:hAnsi="Times New Roman" w:cs="Times New Roman"/>
+          <w:sz w:val="24"/>
+          <w:szCs w:val="24"/>
+        </w:rPr>
+        <w:t xml:space="preserve">Imagen </w:t>
+      </w:r>
+      <w:r>
+        <w:rPr>
+          <w:rFonts w:ascii="Times New Roman" w:eastAsia="Times New Roman" w:hAnsi="Times New Roman" w:cs="Times New Roman"/>
+          <w:sz w:val="24"/>
+          <w:szCs w:val="24"/>
+        </w:rPr>
+        <w:t>I</w:t>
+      </w:r>
+      <w:r>
+        <w:rPr>
+          <w:rFonts w:ascii="Times New Roman" w:eastAsia="Times New Roman" w:hAnsi="Times New Roman" w:cs="Times New Roman"/>
+          <w:sz w:val="24"/>
+          <w:szCs w:val="24"/>
+        </w:rPr>
+        <w:t>V.</w:t>
+      </w:r>
+    </w:p>
+    <w:p>
+      <w:pPr>
+        <w:spacing w:after="90" w:line="288" w:lineRule="auto"/>
+        <w:ind w:left="800" w:hanging="800"/>
+        <w:jc w:val="both"/>
+        <w:rPr>
+          <w:rFonts w:ascii="Times New Roman" w:eastAsia="Times New Roman" w:hAnsi="Times New Roman" w:cs="Times New Roman"/>
+          <w:sz w:val="20"/>
+          <w:szCs w:val="20"/>
+        </w:rPr>
+      </w:pPr>
+      <w:r>
+        <w:rPr>
+          <w:rFonts w:ascii="Times New Roman" w:eastAsia="Times New Roman" w:hAnsi="Times New Roman" w:cs="Times New Roman"/>
+          <w:i/>
+          <w:sz w:val="24"/>
+          <w:szCs w:val="24"/>
+        </w:rPr>
+        <w:t xml:space="preserve">Diagrama de Flujo, </w:t>
+      </w:r>
+      <w:r>
+        <w:rPr>
+          <w:rFonts w:ascii="Times New Roman" w:eastAsia="Times New Roman" w:hAnsi="Times New Roman" w:cs="Times New Roman"/>
+          <w:i/>
+          <w:sz w:val="24"/>
+          <w:szCs w:val="24"/>
+        </w:rPr>
+        <w:t>peticiones</w:t>
+      </w:r>
+      <w:r>
+        <w:rPr>
+          <w:rFonts w:ascii="Times New Roman" w:eastAsia="Times New Roman" w:hAnsi="Times New Roman" w:cs="Times New Roman"/>
+          <w:i/>
+          <w:sz w:val="24"/>
+          <w:szCs w:val="24"/>
+        </w:rPr>
+        <w:t>.</w:t>
+      </w:r>
+    </w:p>
+    <w:p>
+      <w:pPr>
+        <w:spacing w:line="276" w:lineRule="auto"/>
+        <w:ind w:left="0" w:firstLine="0"/>
+        <w:jc w:val="center"/>
+        <w:rPr>
+          <w:u w:val="single"/>
+        </w:rPr>
+      </w:pPr>
+      <w:r>
+        <w:rPr>
+          <w:noProof/>
+          <w:u w:val="single"/>
+        </w:rPr>
+        <w:drawing>
+          <wp:inline distT="0" distB="0" distL="0" distR="0" wp14:anchorId="77EB14F9" wp14:editId="191B1D4C">
+            <wp:extent cx="3117850" cy="3494405"/>
+            <wp:effectExtent l="0" t="0" r="6350" b="0"/>
+            <wp:docPr id="644929408" name="Imagen 9" descr="Diagrama&#10;&#10;Descripción generada automáticamente"/>
+            <wp:cNvGraphicFramePr>
+              <a:graphicFrameLocks xmlns:a="http://schemas.openxmlformats.org/drawingml/2006/main" noChangeAspect="1"/>
+            </wp:cNvGraphicFramePr>
+            <a:graphic xmlns:a="http://schemas.openxmlformats.org/drawingml/2006/main">
+              <a:graphicData uri="http://schemas.openxmlformats.org/drawingml/2006/picture">
+                <pic:pic xmlns:pic="http://schemas.openxmlformats.org/drawingml/2006/picture">
+                  <pic:nvPicPr>
+                    <pic:cNvPr id="644929408" name="Imagen 9" descr="Diagrama&#10;&#10;Descripción generada automáticamente"/>
+                    <pic:cNvPicPr/>
+                  </pic:nvPicPr>
+                  <pic:blipFill>
+                    <a:blip r:embed="rId20">
+                      <a:extLst>
+                        <a:ext uri="{28A0092B-C50C-407E-A947-70E740481C1C}">
+                          <a14:useLocalDpi xmlns:a14="http://schemas.microsoft.com/office/drawing/2010/main" val="0"/>
+                        </a:ext>
+                      </a:extLst>
+                    </a:blip>
+                    <a:stretch>
+                      <a:fillRect/>
+                    </a:stretch>
+                  </pic:blipFill>
+                  <pic:spPr>
+                    <a:xfrm>
+                      <a:off x="0" y="0"/>
+                      <a:ext cx="3117850" cy="3494405"/>
+                    </a:xfrm>
+                    <a:prstGeom prst="rect">
+                      <a:avLst/>
+                    </a:prstGeom>
+                  </pic:spPr>
+                </pic:pic>
+              </a:graphicData>
+            </a:graphic>
+          </wp:inline>
+        </w:drawing>
+      </w:r>
+    </w:p>
+    <w:p>
+      <w:pPr>
+        <w:spacing w:after="90" w:line="288" w:lineRule="auto"/>
+        <w:ind w:left="360" w:firstLine="0"/>
+        <w:jc w:val="center"/>
+        <w:rPr>
+          <w:rFonts w:ascii="Times New Roman" w:eastAsia="Times New Roman" w:hAnsi="Times New Roman" w:cs="Times New Roman"/>
+          <w:sz w:val="20"/>
+          <w:szCs w:val="20"/>
+        </w:rPr>
+      </w:pPr>
+      <w:r>
+        <w:rPr>
+          <w:rFonts w:ascii="Times New Roman" w:eastAsia="Times New Roman" w:hAnsi="Times New Roman" w:cs="Times New Roman"/>
+          <w:sz w:val="20"/>
+          <w:szCs w:val="20"/>
+        </w:rPr>
+        <w:t>Fuente: elaboración propia.</w:t>
+      </w:r>
+    </w:p>
+    <w:p>
+      <w:pPr>
+        <w:spacing w:after="90" w:line="288" w:lineRule="auto"/>
+        <w:ind w:left="360" w:firstLine="0"/>
+        <w:jc w:val="center"/>
+        <w:rPr>
+          <w:rFonts w:ascii="Times New Roman" w:eastAsia="Times New Roman" w:hAnsi="Times New Roman" w:cs="Times New Roman"/>
+          <w:sz w:val="20"/>
+          <w:szCs w:val="20"/>
+        </w:rPr>
+      </w:pPr>
+    </w:p>
+    <w:p>
+      <w:pPr>
+        <w:spacing w:after="90" w:line="288" w:lineRule="auto"/>
+        <w:ind w:left="0" w:firstLine="0"/>
+        <w:jc w:val="both"/>
+      </w:pPr>
+      <w:r>
+        <w:rPr>
+          <w:rFonts w:ascii="Times New Roman" w:eastAsia="Times New Roman" w:hAnsi="Times New Roman" w:cs="Times New Roman"/>
+          <w:sz w:val="24"/>
+          <w:szCs w:val="24"/>
+        </w:rPr>
+        <w:t>Imagen V.</w:t>
+      </w:r>
+    </w:p>
+    <w:p>
+      <w:pPr>
+        <w:spacing w:after="90" w:line="288" w:lineRule="auto"/>
+        <w:ind w:left="800" w:hanging="800"/>
+        <w:jc w:val="both"/>
+        <w:rPr>
+          <w:rFonts w:ascii="Times New Roman" w:eastAsia="Times New Roman" w:hAnsi="Times New Roman" w:cs="Times New Roman"/>
+          <w:sz w:val="20"/>
+          <w:szCs w:val="20"/>
+        </w:rPr>
+      </w:pPr>
+      <w:r>
+        <w:rPr>
+          <w:rFonts w:ascii="Times New Roman" w:eastAsia="Times New Roman" w:hAnsi="Times New Roman" w:cs="Times New Roman"/>
+          <w:i/>
+          <w:sz w:val="24"/>
+          <w:szCs w:val="24"/>
+        </w:rPr>
+        <w:t xml:space="preserve">Diagrama de Flujo, </w:t>
+      </w:r>
+      <w:r>
+        <w:rPr>
+          <w:rFonts w:ascii="Times New Roman" w:eastAsia="Times New Roman" w:hAnsi="Times New Roman" w:cs="Times New Roman"/>
+          <w:i/>
+          <w:sz w:val="24"/>
+          <w:szCs w:val="24"/>
+        </w:rPr>
+        <w:t>otras opciones</w:t>
+      </w:r>
+      <w:r>
+        <w:rPr>
+          <w:rFonts w:ascii="Times New Roman" w:eastAsia="Times New Roman" w:hAnsi="Times New Roman" w:cs="Times New Roman"/>
+          <w:i/>
+          <w:sz w:val="24"/>
+          <w:szCs w:val="24"/>
+        </w:rPr>
+        <w:t>.</w:t>
+      </w:r>
+    </w:p>
+    <w:p>
+      <w:pPr>
+        <w:spacing w:line="276" w:lineRule="auto"/>
+        <w:ind w:left="0" w:firstLine="0"/>
+        <w:jc w:val="center"/>
+        <w:rPr>
+          <w:u w:val="single"/>
+        </w:rPr>
+      </w:pPr>
+      <w:r>
+        <w:rPr>
+          <w:noProof/>
+          <w:u w:val="single"/>
+        </w:rPr>
+        <w:drawing>
+          <wp:inline distT="0" distB="0" distL="0" distR="0" wp14:anchorId="47C75A12" wp14:editId="2222EE22">
+            <wp:extent cx="2903472" cy="2583404"/>
+            <wp:effectExtent l="0" t="0" r="0" b="7620"/>
+            <wp:docPr id="808123455" name="Imagen 12" descr="Diagrama&#10;&#10;Descripción generada automáticamente"/>
+            <wp:cNvGraphicFramePr>
+              <a:graphicFrameLocks xmlns:a="http://schemas.openxmlformats.org/drawingml/2006/main" noChangeAspect="1"/>
+            </wp:cNvGraphicFramePr>
+            <a:graphic xmlns:a="http://schemas.openxmlformats.org/drawingml/2006/main">
+              <a:graphicData uri="http://schemas.openxmlformats.org/drawingml/2006/picture">
+                <pic:pic xmlns:pic="http://schemas.openxmlformats.org/drawingml/2006/picture">
+                  <pic:nvPicPr>
+                    <pic:cNvPr id="808123455" name="Imagen 12" descr="Diagrama&#10;&#10;Descripción generada automáticamente"/>
+                    <pic:cNvPicPr/>
+                  </pic:nvPicPr>
+                  <pic:blipFill>
+                    <a:blip r:embed="rId21">
+                      <a:extLst>
+                        <a:ext uri="{28A0092B-C50C-407E-A947-70E740481C1C}">
+                          <a14:useLocalDpi xmlns:a14="http://schemas.microsoft.com/office/drawing/2010/main" val="0"/>
+                        </a:ext>
+                      </a:extLst>
+                    </a:blip>
+                    <a:stretch>
+                      <a:fillRect/>
+                    </a:stretch>
+                  </pic:blipFill>
+                  <pic:spPr>
+                    <a:xfrm>
+                      <a:off x="0" y="0"/>
+                      <a:ext cx="2903472" cy="2583404"/>
+                    </a:xfrm>
+                    <a:prstGeom prst="rect">
+                      <a:avLst/>
+                    </a:prstGeom>
+                  </pic:spPr>
+                </pic:pic>
+              </a:graphicData>
+            </a:graphic>
+          </wp:inline>
+        </w:drawing>
+      </w:r>
+    </w:p>
+    <w:p>
+      <w:pPr>
+        <w:spacing w:after="90" w:line="288" w:lineRule="auto"/>
+        <w:ind w:left="360" w:firstLine="0"/>
+        <w:jc w:val="center"/>
+        <w:rPr>
+          <w:rFonts w:ascii="Times New Roman" w:eastAsia="Times New Roman" w:hAnsi="Times New Roman" w:cs="Times New Roman"/>
+          <w:sz w:val="20"/>
+          <w:szCs w:val="20"/>
+        </w:rPr>
+      </w:pPr>
+      <w:r>
+        <w:rPr>
+          <w:rFonts w:ascii="Times New Roman" w:eastAsia="Times New Roman" w:hAnsi="Times New Roman" w:cs="Times New Roman"/>
+          <w:sz w:val="20"/>
+          <w:szCs w:val="20"/>
+        </w:rPr>
+        <w:t>Fuente: elaboración propia.</w:t>
+      </w:r>
+    </w:p>
+    <w:p>
+      <w:pPr>
+        <w:spacing w:line="276" w:lineRule="auto"/>
+        <w:ind w:left="0" w:firstLine="0"/>
       </w:pPr>
     </w:p>
     <w:sectPr>

</xml_diff>